<commit_message>
adds event loop text. adds tcp presentation into resources
</commit_message>
<xml_diff>
--- a/Resources/xrootd/event_loop.docx
+++ b/Resources/xrootd/event_loop.docx
@@ -4,101 +4,745 @@
   <w:body>
     <w:p>
       <w:pPr>
-        <w:rPr>
+        <w:jc w:val="both"/>
+        <w:rPr>
+          <w:rFonts w:eastAsia="Times New Roman" w:cstheme="minorHAnsi"/>
+          <w:lang w:eastAsia="en-GB"/>
+        </w:rPr>
+      </w:pPr>
+      <w:r>
+        <w:rPr>
+          <w:rFonts w:ascii="Apple Color Emoji" w:eastAsia="Times New Roman" w:hAnsi="Apple Color Emoji" w:cs="Apple Color Emoji"/>
           <w:b/>
           <w:bCs/>
+          <w:color w:val="000000"/>
           <w:sz w:val="40"/>
           <w:szCs w:val="40"/>
           <w:u w:val="single"/>
-          <w:lang w:val="en-US"/>
-        </w:rPr>
-      </w:pPr>
-      <w:r>
-        <w:rPr>
+          <w:lang w:eastAsia="en-GB"/>
+        </w:rPr>
+        <w:t>🔄</w:t>
+      </w:r>
+      <w:r>
+        <w:rPr>
+          <w:rFonts w:eastAsia="Times New Roman" w:cstheme="minorHAnsi"/>
           <w:b/>
           <w:bCs/>
+          <w:color w:val="000000"/>
           <w:sz w:val="40"/>
           <w:szCs w:val="40"/>
           <w:u w:val="single"/>
-        </w:rPr>
-        <w:t>THE EVENT LOOP</w:t>
-      </w:r>
-      <w:r>
-        <w:rPr>
+          <w:lang w:eastAsia="en-GB"/>
+        </w:rPr>
+        <w:t xml:space="preserve"> THE EVENT LOOP in XRootD</w:t>
+      </w:r>
+    </w:p>
+    <w:p>
+      <w:pPr>
+        <w:jc w:val="both"/>
+        <w:rPr>
+          <w:rFonts w:eastAsia="Times New Roman" w:cstheme="minorHAnsi"/>
+          <w:lang w:eastAsia="en-GB"/>
+        </w:rPr>
+      </w:pPr>
+      <w:r>
+        <w:rPr>
+          <w:rFonts w:eastAsia="Times New Roman" w:cstheme="minorHAnsi"/>
+          <w:color w:val="000000"/>
+          <w:lang w:eastAsia="en-GB"/>
+        </w:rPr>
+        <w:t> </w:t>
+      </w:r>
+    </w:p>
+    <w:p>
+      <w:pPr>
+        <w:jc w:val="both"/>
+        <w:rPr>
+          <w:rFonts w:eastAsia="Times New Roman" w:cstheme="minorHAnsi"/>
+          <w:lang w:eastAsia="en-GB"/>
+        </w:rPr>
+      </w:pPr>
+      <w:r>
+        <w:rPr>
+          <w:rFonts w:eastAsia="Times New Roman" w:cstheme="minorHAnsi"/>
           <w:b/>
           <w:bCs/>
-          <w:sz w:val="40"/>
-          <w:szCs w:val="40"/>
+          <w:color w:val="000000"/>
           <w:u w:val="single"/>
-          <w:lang w:val="en-US"/>
-        </w:rPr>
-        <w:t xml:space="preserve"> in XRootD</w:t>
-      </w:r>
-    </w:p>
-    <w:p/>
-    <w:p>
-      <w:r>
-        <w:t>the event loop is a mechanism for getting feedback from the kernel whether</w:t>
-      </w:r>
-    </w:p>
-    <w:p>
-      <w:r>
-        <w:t xml:space="preserve">- there is space in the tcp output buffer for writing </w:t>
-      </w:r>
-    </w:p>
-    <w:p>
-      <w:r>
-        <w:t>- there are data in the tcp receive buffer for reading</w:t>
-      </w:r>
-    </w:p>
-    <w:p/>
-    <w:p>
-      <w:r>
-        <w:t>now, in the application there are two quest</w:t>
-      </w:r>
-    </w:p>
-    <w:p/>
-    <w:p>
-      <w:r>
-        <w:t>1) the queue of requests the client wants to issue to the server, whenever there is a write event we take a request from the queue and write it to the socket, note: the tcp buffer might not be big enough to accommodate the whole request, so it might be several write events will be needed to write a single request</w:t>
-      </w:r>
-    </w:p>
-    <w:p/>
-    <w:p/>
-    <w:p>
-      <w:r>
-        <w:t>every request is accompanied by a message handler, after the request is fully written to the socket, the message handler is being moved to the 2nd queue for the incoming responses</w:t>
-      </w:r>
-    </w:p>
-    <w:p/>
-    <w:p>
-      <w:r>
-        <w:t>2) whenever the event loop yields a read event it means we can read something from the socket, so we read out a server response, again it might be one will need several read events to read a full server response</w:t>
-      </w:r>
-    </w:p>
-    <w:p/>
-    <w:p>
-      <w:r>
-        <w:t>once we read a full server response we look in the queue for incoming responses for a matching message handler</w:t>
-      </w:r>
-    </w:p>
-    <w:p/>
-    <w:p>
-      <w:r>
-        <w:t>once we have the handler, after parsing the response, we can call the user callback</w:t>
-      </w:r>
-    </w:p>
-    <w:p/>
-    <w:p>
-      <w:r>
-        <w:t>mind that we are executing the callback in a threadpool</w:t>
-      </w:r>
-    </w:p>
-    <w:p/>
-    <w:p>
-      <w:r>
-        <w:t>that's more or less the high level overview</w:t>
-      </w:r>
+          <w:lang w:eastAsia="en-GB"/>
+        </w:rPr>
+        <w:t xml:space="preserve">A high-level overview </w:t>
+      </w:r>
+      <w:r>
+        <w:rPr>
+          <w:rFonts w:ascii="Apple Color Emoji" w:eastAsia="Times New Roman" w:hAnsi="Apple Color Emoji" w:cs="Apple Color Emoji"/>
+          <w:b/>
+          <w:bCs/>
+          <w:color w:val="000000"/>
+          <w:u w:val="single"/>
+          <w:lang w:eastAsia="en-GB"/>
+        </w:rPr>
+        <w:t>🌟</w:t>
+      </w:r>
+    </w:p>
+    <w:p>
+      <w:pPr>
+        <w:rPr>
+          <w:rFonts w:eastAsia="Times New Roman" w:cstheme="minorHAnsi"/>
+          <w:lang w:eastAsia="en-GB"/>
+        </w:rPr>
+      </w:pPr>
+    </w:p>
+    <w:p>
+      <w:pPr>
+        <w:jc w:val="both"/>
+        <w:rPr>
+          <w:rFonts w:eastAsia="Times New Roman" w:cstheme="minorHAnsi"/>
+          <w:lang w:eastAsia="en-GB"/>
+        </w:rPr>
+      </w:pPr>
+      <w:r>
+        <w:rPr>
+          <w:rFonts w:eastAsia="Times New Roman" w:cstheme="minorHAnsi"/>
+          <w:i/>
+          <w:iCs/>
+          <w:color w:val="0000FF"/>
+          <w:lang w:eastAsia="en-GB"/>
+        </w:rPr>
+        <w:t xml:space="preserve">[Clarifications marked with blue] </w:t>
+      </w:r>
+      <w:r>
+        <w:rPr>
+          <w:rFonts w:ascii="Apple Color Emoji" w:eastAsia="Times New Roman" w:hAnsi="Apple Color Emoji" w:cs="Apple Color Emoji"/>
+          <w:color w:val="0000FF"/>
+          <w:lang w:eastAsia="en-GB"/>
+        </w:rPr>
+        <w:t>😉</w:t>
+      </w:r>
+    </w:p>
+    <w:p>
+      <w:pPr>
+        <w:jc w:val="both"/>
+        <w:rPr>
+          <w:rFonts w:eastAsia="Times New Roman" w:cstheme="minorHAnsi"/>
+          <w:lang w:eastAsia="en-GB"/>
+        </w:rPr>
+      </w:pPr>
+      <w:r>
+        <w:rPr>
+          <w:rFonts w:eastAsia="Times New Roman" w:cstheme="minorHAnsi"/>
+          <w:color w:val="000000"/>
+          <w:lang w:eastAsia="en-GB"/>
+        </w:rPr>
+        <w:t> </w:t>
+      </w:r>
+    </w:p>
+    <w:p>
+      <w:pPr>
+        <w:jc w:val="both"/>
+        <w:rPr>
+          <w:rFonts w:eastAsia="Times New Roman" w:cstheme="minorHAnsi"/>
+          <w:lang w:eastAsia="en-GB"/>
+        </w:rPr>
+      </w:pPr>
+      <w:r>
+        <w:rPr>
+          <w:rFonts w:eastAsia="Times New Roman" w:cstheme="minorHAnsi"/>
+          <w:color w:val="000000"/>
+          <w:lang w:eastAsia="en-GB"/>
+        </w:rPr>
+        <w:t xml:space="preserve">The event loop is a mechanism for getting feedback from the kernel </w:t>
+      </w:r>
+      <w:r>
+        <w:rPr>
+          <w:rFonts w:eastAsia="Times New Roman" w:cstheme="minorHAnsi"/>
+          <w:color w:val="0000FF"/>
+          <w:lang w:eastAsia="en-GB"/>
+        </w:rPr>
+        <w:t>[I assume that you are referring to a TCP kernel here]</w:t>
+      </w:r>
+      <w:r>
+        <w:rPr>
+          <w:rFonts w:eastAsia="Times New Roman" w:cstheme="minorHAnsi"/>
+          <w:color w:val="000000"/>
+          <w:lang w:eastAsia="en-GB"/>
+        </w:rPr>
+        <w:t xml:space="preserve"> whether</w:t>
+      </w:r>
+    </w:p>
+    <w:p>
+      <w:pPr>
+        <w:jc w:val="both"/>
+        <w:rPr>
+          <w:rFonts w:eastAsia="Times New Roman" w:cstheme="minorHAnsi"/>
+          <w:lang w:eastAsia="en-GB"/>
+        </w:rPr>
+      </w:pPr>
+      <w:r>
+        <w:rPr>
+          <w:rFonts w:eastAsia="Times New Roman" w:cstheme="minorHAnsi"/>
+          <w:color w:val="000000"/>
+          <w:lang w:eastAsia="en-GB"/>
+        </w:rPr>
+        <w:t> </w:t>
+      </w:r>
+    </w:p>
+    <w:p>
+      <w:pPr>
+        <w:jc w:val="both"/>
+        <w:rPr>
+          <w:rFonts w:eastAsia="Times New Roman" w:cstheme="minorHAnsi"/>
+          <w:lang w:eastAsia="en-GB"/>
+        </w:rPr>
+      </w:pPr>
+      <w:r>
+        <w:rPr>
+          <w:rFonts w:eastAsia="Times New Roman" w:cstheme="minorHAnsi"/>
+          <w:color w:val="000000"/>
+          <w:lang w:eastAsia="en-GB"/>
+        </w:rPr>
+        <w:t>- there is space in the TCP output buffer for writing</w:t>
+      </w:r>
+    </w:p>
+    <w:p>
+      <w:pPr>
+        <w:jc w:val="both"/>
+        <w:rPr>
+          <w:rFonts w:eastAsia="Times New Roman" w:cstheme="minorHAnsi"/>
+          <w:lang w:eastAsia="en-GB"/>
+        </w:rPr>
+      </w:pPr>
+      <w:r>
+        <w:rPr>
+          <w:rFonts w:eastAsia="Times New Roman" w:cstheme="minorHAnsi"/>
+          <w:color w:val="000000"/>
+          <w:lang w:eastAsia="en-GB"/>
+        </w:rPr>
+        <w:t>- there are data in the TCP receive buffer for reading</w:t>
+      </w:r>
+    </w:p>
+    <w:p>
+      <w:pPr>
+        <w:jc w:val="both"/>
+        <w:rPr>
+          <w:rFonts w:eastAsia="Times New Roman" w:cstheme="minorHAnsi"/>
+          <w:lang w:eastAsia="en-GB"/>
+        </w:rPr>
+      </w:pPr>
+      <w:r>
+        <w:rPr>
+          <w:rFonts w:eastAsia="Times New Roman" w:cstheme="minorHAnsi"/>
+          <w:color w:val="0000FF"/>
+          <w:lang w:eastAsia="en-GB"/>
+        </w:rPr>
+        <w:t>[we decide on the size of the buffer from the arguments given inside functions like Read(), Write(), from the XrdCl namespace, right?]</w:t>
+      </w:r>
+    </w:p>
+    <w:p>
+      <w:pPr>
+        <w:rPr>
+          <w:rFonts w:eastAsia="Times New Roman" w:cstheme="minorHAnsi"/>
+          <w:lang w:eastAsia="en-GB"/>
+        </w:rPr>
+      </w:pPr>
+    </w:p>
+    <w:p>
+      <w:pPr>
+        <w:jc w:val="both"/>
+        <w:rPr>
+          <w:rFonts w:eastAsia="Times New Roman" w:cstheme="minorHAnsi"/>
+          <w:lang w:eastAsia="en-GB"/>
+        </w:rPr>
+      </w:pPr>
+      <w:r>
+        <w:rPr>
+          <w:rFonts w:eastAsia="Times New Roman" w:cstheme="minorHAnsi"/>
+          <w:color w:val="000000"/>
+          <w:lang w:eastAsia="en-GB"/>
+        </w:rPr>
+        <w:t>now, in the application there are two quests:</w:t>
+      </w:r>
+    </w:p>
+    <w:p>
+      <w:pPr>
+        <w:jc w:val="both"/>
+        <w:rPr>
+          <w:rFonts w:eastAsia="Times New Roman" w:cstheme="minorHAnsi"/>
+          <w:lang w:eastAsia="en-GB"/>
+        </w:rPr>
+      </w:pPr>
+      <w:r>
+        <w:rPr>
+          <w:rFonts w:eastAsia="Times New Roman" w:cstheme="minorHAnsi"/>
+          <w:color w:val="000000"/>
+          <w:lang w:eastAsia="en-GB"/>
+        </w:rPr>
+        <w:t> </w:t>
+      </w:r>
+    </w:p>
+    <w:p>
+      <w:pPr>
+        <w:jc w:val="both"/>
+        <w:rPr>
+          <w:rFonts w:eastAsia="Times New Roman" w:cstheme="minorHAnsi"/>
+          <w:lang w:eastAsia="en-GB"/>
+        </w:rPr>
+      </w:pPr>
+      <w:r>
+        <w:rPr>
+          <w:rFonts w:eastAsia="Times New Roman" w:cstheme="minorHAnsi"/>
+          <w:color w:val="000000"/>
+          <w:lang w:eastAsia="en-GB"/>
+        </w:rPr>
+        <w:t>1) the queue of requests the client wants to issue to the server, whenever there is a write event we take a request from the queue and write it to the socket, note: the TCP buffer might not be big enough to accommodate the whole request, so it might be several write events will be needed to write a single request</w:t>
+      </w:r>
+    </w:p>
+    <w:p>
+      <w:pPr>
+        <w:rPr>
+          <w:rFonts w:eastAsia="Times New Roman" w:cstheme="minorHAnsi"/>
+          <w:lang w:eastAsia="en-GB"/>
+        </w:rPr>
+      </w:pPr>
+    </w:p>
+    <w:p>
+      <w:pPr>
+        <w:jc w:val="both"/>
+        <w:rPr>
+          <w:rFonts w:eastAsia="Times New Roman" w:cstheme="minorHAnsi"/>
+          <w:lang w:eastAsia="en-GB"/>
+        </w:rPr>
+      </w:pPr>
+      <w:r>
+        <w:rPr>
+          <w:rFonts w:eastAsia="Times New Roman" w:cstheme="minorHAnsi"/>
+          <w:color w:val="000000"/>
+          <w:lang w:eastAsia="en-GB"/>
+        </w:rPr>
+        <w:t>1.1) every request is accompanied by a message handler, after the request is fully written to the socket, the message handler is being moved to the 2nd queue for the incoming responses.</w:t>
+      </w:r>
+      <w:r>
+        <w:rPr>
+          <w:rFonts w:eastAsia="Times New Roman" w:cstheme="minorHAnsi"/>
+          <w:color w:val="0000FF"/>
+          <w:lang w:eastAsia="en-GB"/>
+        </w:rPr>
+        <w:t xml:space="preserve"> [so, one can imagine the response queue as being composed of a stack with pairs of Response-id/Message_Handler-id ?]</w:t>
+      </w:r>
+    </w:p>
+    <w:p>
+      <w:pPr>
+        <w:rPr>
+          <w:rFonts w:eastAsia="Times New Roman" w:cstheme="minorHAnsi"/>
+          <w:lang w:eastAsia="en-GB"/>
+        </w:rPr>
+      </w:pPr>
+    </w:p>
+    <w:p>
+      <w:pPr>
+        <w:jc w:val="both"/>
+        <w:rPr>
+          <w:rFonts w:eastAsia="Times New Roman" w:cstheme="minorHAnsi"/>
+          <w:lang w:eastAsia="en-GB"/>
+        </w:rPr>
+      </w:pPr>
+      <w:r>
+        <w:rPr>
+          <w:rFonts w:eastAsia="Times New Roman" w:cstheme="minorHAnsi"/>
+          <w:color w:val="000000"/>
+          <w:lang w:eastAsia="en-GB"/>
+        </w:rPr>
+        <w:t xml:space="preserve">2) whenever the event loop yields a reading event it means we can read something from the socket, so we read out a server response, again it might be one will need several read events to read a full server response. </w:t>
+      </w:r>
+      <w:r>
+        <w:rPr>
+          <w:rFonts w:eastAsia="Times New Roman" w:cstheme="minorHAnsi"/>
+          <w:color w:val="0000FF"/>
+          <w:lang w:eastAsia="en-GB"/>
+        </w:rPr>
+        <w:t>[we know when to read something from the socket using the epoll system call on that file descriptor which was opened once the corresponding request was sent to the server, right?]</w:t>
+      </w:r>
+    </w:p>
+    <w:p>
+      <w:pPr>
+        <w:rPr>
+          <w:rFonts w:eastAsia="Times New Roman" w:cstheme="minorHAnsi"/>
+          <w:lang w:eastAsia="en-GB"/>
+        </w:rPr>
+      </w:pPr>
+    </w:p>
+    <w:p>
+      <w:pPr>
+        <w:jc w:val="both"/>
+        <w:rPr>
+          <w:rFonts w:eastAsia="Times New Roman" w:cstheme="minorHAnsi"/>
+          <w:lang w:eastAsia="en-GB"/>
+        </w:rPr>
+      </w:pPr>
+      <w:r>
+        <w:rPr>
+          <w:rFonts w:eastAsia="Times New Roman" w:cstheme="minorHAnsi"/>
+          <w:color w:val="000000"/>
+          <w:lang w:eastAsia="en-GB"/>
+        </w:rPr>
+        <w:t>2.1) once we read a full server response, we look in the queue for incoming responses for a matching message handler:</w:t>
+      </w:r>
+    </w:p>
+    <w:p>
+      <w:pPr>
+        <w:rPr>
+          <w:rFonts w:eastAsia="Times New Roman" w:cstheme="minorHAnsi"/>
+          <w:lang w:eastAsia="en-GB"/>
+        </w:rPr>
+      </w:pPr>
+    </w:p>
+    <w:p>
+      <w:pPr>
+        <w:numPr>
+          <w:ilvl w:val="0"/>
+          <w:numId w:val="2"/>
+        </w:numPr>
+        <w:jc w:val="both"/>
+        <w:textAlignment w:val="baseline"/>
+        <w:rPr>
+          <w:rFonts w:eastAsia="Times New Roman" w:cstheme="minorHAnsi"/>
+          <w:color w:val="000000"/>
+          <w:lang w:eastAsia="en-GB"/>
+        </w:rPr>
+      </w:pPr>
+      <w:r>
+        <w:rPr>
+          <w:rFonts w:eastAsia="Times New Roman" w:cstheme="minorHAnsi"/>
+          <w:color w:val="000000"/>
+          <w:lang w:eastAsia="en-GB"/>
+        </w:rPr>
+        <w:t xml:space="preserve">once we have the handler, after parsing the response, we can call the user callback </w:t>
+      </w:r>
+      <w:r>
+        <w:rPr>
+          <w:rFonts w:eastAsia="Times New Roman" w:cstheme="minorHAnsi"/>
+          <w:color w:val="0000FF"/>
+          <w:lang w:eastAsia="en-GB"/>
+        </w:rPr>
+        <w:t>[the callback is more or less a function that runs whenever we get its corresponding response from the server, right?]</w:t>
+      </w:r>
+    </w:p>
+    <w:p>
+      <w:pPr>
+        <w:numPr>
+          <w:ilvl w:val="0"/>
+          <w:numId w:val="2"/>
+        </w:numPr>
+        <w:jc w:val="both"/>
+        <w:textAlignment w:val="baseline"/>
+        <w:rPr>
+          <w:rFonts w:eastAsia="Times New Roman" w:cstheme="minorHAnsi"/>
+          <w:color w:val="000000"/>
+          <w:lang w:eastAsia="en-GB"/>
+        </w:rPr>
+      </w:pPr>
+      <w:r>
+        <w:rPr>
+          <w:rFonts w:eastAsia="Times New Roman" w:cstheme="minorHAnsi"/>
+          <w:color w:val="000000"/>
+          <w:lang w:eastAsia="en-GB"/>
+        </w:rPr>
+        <w:t xml:space="preserve">mind that we are executing the callback in a thread pool </w:t>
+      </w:r>
+      <w:r>
+        <w:rPr>
+          <w:rFonts w:eastAsia="Times New Roman" w:cstheme="minorHAnsi"/>
+          <w:color w:val="0000FF"/>
+          <w:lang w:eastAsia="en-GB"/>
+        </w:rPr>
+        <w:t xml:space="preserve">[not sure what the implications of the thread pool are: a limited/fixed number of execution workers to process the callbacks and responses from the server? Is that it </w:t>
+      </w:r>
+      <w:r>
+        <w:rPr>
+          <w:rFonts w:ascii="Apple Color Emoji" w:eastAsia="Times New Roman" w:hAnsi="Apple Color Emoji" w:cs="Apple Color Emoji"/>
+          <w:color w:val="0000FF"/>
+          <w:lang w:eastAsia="en-GB"/>
+        </w:rPr>
+        <w:t>😉</w:t>
+      </w:r>
+      <w:r>
+        <w:rPr>
+          <w:rFonts w:eastAsia="Times New Roman" w:cstheme="minorHAnsi"/>
+          <w:color w:val="0000FF"/>
+          <w:lang w:eastAsia="en-GB"/>
+        </w:rPr>
+        <w:t>?]</w:t>
+      </w:r>
+    </w:p>
+    <w:p>
+      <w:pPr>
+        <w:numPr>
+          <w:ilvl w:val="0"/>
+          <w:numId w:val="2"/>
+        </w:numPr>
+        <w:jc w:val="both"/>
+        <w:textAlignment w:val="baseline"/>
+        <w:rPr>
+          <w:rFonts w:eastAsia="Times New Roman" w:cstheme="minorHAnsi"/>
+          <w:color w:val="000000"/>
+          <w:lang w:eastAsia="en-GB"/>
+        </w:rPr>
+      </w:pPr>
+      <w:r>
+        <w:rPr>
+          <w:rFonts w:eastAsia="Times New Roman" w:cstheme="minorHAnsi"/>
+          <w:color w:val="000000"/>
+          <w:lang w:eastAsia="en-GB"/>
+        </w:rPr>
+        <w:t xml:space="preserve">the syscall that is used for monitoring file descriptors is epoll </w:t>
+      </w:r>
+      <w:r>
+        <w:rPr>
+          <w:rFonts w:eastAsia="Times New Roman" w:cstheme="minorHAnsi"/>
+          <w:color w:val="0000FF"/>
+          <w:lang w:eastAsia="en-GB"/>
+        </w:rPr>
+        <w:t>[epoll is “watching” the descriptor that is started once we initiate the TCP connection to the server?]</w:t>
+      </w:r>
+      <w:r>
+        <w:rPr>
+          <w:rFonts w:eastAsia="Times New Roman" w:cstheme="minorHAnsi"/>
+          <w:color w:val="000000"/>
+          <w:lang w:eastAsia="en-GB"/>
+        </w:rPr>
+        <w:t> </w:t>
+      </w:r>
+    </w:p>
+    <w:p>
+      <w:pPr>
+        <w:numPr>
+          <w:ilvl w:val="0"/>
+          <w:numId w:val="2"/>
+        </w:numPr>
+        <w:jc w:val="both"/>
+        <w:textAlignment w:val="baseline"/>
+        <w:rPr>
+          <w:rFonts w:eastAsia="Times New Roman" w:cstheme="minorHAnsi"/>
+          <w:color w:val="0000FF"/>
+          <w:lang w:eastAsia="en-GB"/>
+        </w:rPr>
+      </w:pPr>
+      <w:r>
+        <w:rPr>
+          <w:rFonts w:eastAsia="Times New Roman" w:cstheme="minorHAnsi"/>
+          <w:color w:val="0000FF"/>
+          <w:lang w:eastAsia="en-GB"/>
+        </w:rPr>
+        <w:t>[from my understanding, a file descriptor is started/created when creating an interface between the client-space, that is the xrootd client, and the kernel-space, that is the TCP kernel which allows a connection between client and server]</w:t>
+      </w:r>
+    </w:p>
+    <w:p>
+      <w:pPr>
+        <w:ind w:left="720"/>
+        <w:jc w:val="both"/>
+        <w:rPr>
+          <w:rFonts w:eastAsia="Times New Roman" w:cstheme="minorHAnsi"/>
+          <w:lang w:eastAsia="en-GB"/>
+        </w:rPr>
+      </w:pPr>
+      <w:r>
+        <w:rPr>
+          <w:rFonts w:eastAsia="Times New Roman" w:cstheme="minorHAnsi"/>
+          <w:color w:val="000000"/>
+          <w:lang w:eastAsia="en-GB"/>
+        </w:rPr>
+        <w:lastRenderedPageBreak/>
+        <w:t> </w:t>
+      </w:r>
+    </w:p>
+    <w:p>
+      <w:pPr>
+        <w:jc w:val="both"/>
+        <w:rPr>
+          <w:rFonts w:eastAsia="Times New Roman" w:cstheme="minorHAnsi"/>
+          <w:lang w:eastAsia="en-GB"/>
+        </w:rPr>
+      </w:pPr>
+      <w:r>
+        <w:rPr>
+          <w:rFonts w:eastAsia="Times New Roman" w:cstheme="minorHAnsi"/>
+          <w:b/>
+          <w:bCs/>
+          <w:color w:val="000000"/>
+          <w:u w:val="single"/>
+          <w:lang w:eastAsia="en-GB"/>
+        </w:rPr>
+        <w:t>Event-loop stages:</w:t>
+      </w:r>
+    </w:p>
+    <w:p>
+      <w:pPr>
+        <w:jc w:val="both"/>
+        <w:rPr>
+          <w:rFonts w:eastAsia="Times New Roman" w:cstheme="minorHAnsi"/>
+          <w:lang w:eastAsia="en-GB"/>
+        </w:rPr>
+      </w:pPr>
+      <w:r>
+        <w:rPr>
+          <w:rFonts w:eastAsia="Times New Roman" w:cstheme="minorHAnsi"/>
+          <w:color w:val="000000"/>
+          <w:lang w:eastAsia="en-GB"/>
+        </w:rPr>
+        <w:t> </w:t>
+      </w:r>
+    </w:p>
+    <w:p>
+      <w:pPr>
+        <w:ind w:firstLine="720"/>
+        <w:jc w:val="both"/>
+        <w:rPr>
+          <w:rFonts w:eastAsia="Times New Roman" w:cstheme="minorHAnsi"/>
+          <w:lang w:eastAsia="en-GB"/>
+        </w:rPr>
+      </w:pPr>
+      <w:r>
+        <w:rPr>
+          <w:rFonts w:eastAsia="Times New Roman" w:cstheme="minorHAnsi"/>
+          <w:color w:val="000000"/>
+          <w:lang w:eastAsia="en-GB"/>
+        </w:rPr>
+        <w:t>The event loop generates ‘ready to read’, ‘ready to write’, ‘read timeout’ and ‘write timeout’ events. Accordingly, to those events, the client is sending requests and receiving responses, and handling timeouts. For connections using TLS, it is more complicated, but I think this is irrelevant for the paper.</w:t>
+      </w:r>
+    </w:p>
+    <w:p>
+      <w:pPr>
+        <w:jc w:val="both"/>
+        <w:rPr>
+          <w:rFonts w:eastAsia="Times New Roman" w:cstheme="minorHAnsi"/>
+          <w:lang w:eastAsia="en-GB"/>
+        </w:rPr>
+      </w:pPr>
+      <w:r>
+        <w:rPr>
+          <w:rFonts w:eastAsia="Times New Roman" w:cstheme="minorHAnsi"/>
+          <w:color w:val="000000"/>
+          <w:lang w:eastAsia="en-GB"/>
+        </w:rPr>
+        <w:t> </w:t>
+      </w:r>
+    </w:p>
+    <w:p>
+      <w:pPr>
+        <w:jc w:val="both"/>
+        <w:rPr>
+          <w:rFonts w:eastAsia="Times New Roman" w:cstheme="minorHAnsi"/>
+          <w:lang w:eastAsia="en-GB"/>
+        </w:rPr>
+      </w:pPr>
+      <w:r>
+        <w:rPr>
+          <w:rFonts w:eastAsia="Times New Roman" w:cstheme="minorHAnsi"/>
+          <w:color w:val="000000"/>
+          <w:bdr w:val="none" w:sz="0" w:space="0" w:color="auto" w:frame="1"/>
+          <w:lang w:eastAsia="en-GB"/>
+        </w:rPr>
+        <w:fldChar w:fldCharType="begin"/>
+      </w:r>
+      <w:r>
+        <w:rPr>
+          <w:rFonts w:eastAsia="Times New Roman" w:cstheme="minorHAnsi"/>
+          <w:color w:val="000000"/>
+          <w:bdr w:val="none" w:sz="0" w:space="0" w:color="auto" w:frame="1"/>
+          <w:lang w:eastAsia="en-GB"/>
+        </w:rPr>
+        <w:instrText xml:space="preserve"> INCLUDEPICTURE "https://lh4.googleusercontent.com/PU1WhnKjnbleJUhTKXDhSeQUv6jdxdYQKFfZSBZOPYEBGuc7ue63rTk7lR5fN944xTlBn5ww4cC6rOxQ0K_nMfnoDU9Sq-XM9Qk95Aj_PHizoP80tHR6wqLRrRfZrEbnPv3bHH6r" \* MERGEFORMATINET </w:instrText>
+      </w:r>
+      <w:r>
+        <w:rPr>
+          <w:rFonts w:eastAsia="Times New Roman" w:cstheme="minorHAnsi"/>
+          <w:color w:val="000000"/>
+          <w:bdr w:val="none" w:sz="0" w:space="0" w:color="auto" w:frame="1"/>
+          <w:lang w:eastAsia="en-GB"/>
+        </w:rPr>
+        <w:fldChar w:fldCharType="separate"/>
+      </w:r>
+      <w:r>
+        <w:rPr>
+          <w:rFonts w:eastAsia="Times New Roman" w:cstheme="minorHAnsi"/>
+          <w:noProof/>
+          <w:color w:val="000000"/>
+          <w:bdr w:val="none" w:sz="0" w:space="0" w:color="auto" w:frame="1"/>
+          <w:lang w:eastAsia="en-GB"/>
+        </w:rPr>
+        <w:drawing>
+          <wp:inline distT="0" distB="0" distL="0" distR="0" wp14:anchorId="41A49B3F" wp14:editId="47798E54">
+            <wp:extent cx="3608121" cy="4675447"/>
+            <wp:effectExtent l="0" t="0" r="0" b="0"/>
+            <wp:docPr id="1" name="Picture 1" descr="Diagram&#10;&#10;Description automatically generated"/>
+            <wp:cNvGraphicFramePr>
+              <a:graphicFrameLocks xmlns:a="http://schemas.openxmlformats.org/drawingml/2006/main" noChangeAspect="1"/>
+            </wp:cNvGraphicFramePr>
+            <a:graphic xmlns:a="http://schemas.openxmlformats.org/drawingml/2006/main">
+              <a:graphicData uri="http://schemas.openxmlformats.org/drawingml/2006/picture">
+                <pic:pic xmlns:pic="http://schemas.openxmlformats.org/drawingml/2006/picture">
+                  <pic:nvPicPr>
+                    <pic:cNvPr id="1" name="Picture 1" descr="Diagram&#10;&#10;Description automatically generated"/>
+                    <pic:cNvPicPr>
+                      <a:picLocks noChangeAspect="1" noChangeArrowheads="1"/>
+                    </pic:cNvPicPr>
+                  </pic:nvPicPr>
+                  <pic:blipFill>
+                    <a:blip r:embed="rId5" cstate="print">
+                      <a:extLst>
+                        <a:ext uri="{28A0092B-C50C-407E-A947-70E740481C1C}">
+                          <a14:useLocalDpi xmlns:a14="http://schemas.microsoft.com/office/drawing/2010/main" val="0"/>
+                        </a:ext>
+                      </a:extLst>
+                    </a:blip>
+                    <a:srcRect/>
+                    <a:stretch>
+                      <a:fillRect/>
+                    </a:stretch>
+                  </pic:blipFill>
+                  <pic:spPr bwMode="auto">
+                    <a:xfrm>
+                      <a:off x="0" y="0"/>
+                      <a:ext cx="3625782" cy="4698333"/>
+                    </a:xfrm>
+                    <a:prstGeom prst="rect">
+                      <a:avLst/>
+                    </a:prstGeom>
+                    <a:noFill/>
+                    <a:ln>
+                      <a:noFill/>
+                    </a:ln>
+                  </pic:spPr>
+                </pic:pic>
+              </a:graphicData>
+            </a:graphic>
+          </wp:inline>
+        </w:drawing>
+      </w:r>
+      <w:r>
+        <w:rPr>
+          <w:rFonts w:eastAsia="Times New Roman" w:cstheme="minorHAnsi"/>
+          <w:color w:val="000000"/>
+          <w:bdr w:val="none" w:sz="0" w:space="0" w:color="auto" w:frame="1"/>
+          <w:lang w:eastAsia="en-GB"/>
+        </w:rPr>
+        <w:fldChar w:fldCharType="end"/>
+      </w:r>
+    </w:p>
+    <w:p>
+      <w:pPr>
+        <w:rPr>
+          <w:rFonts w:eastAsia="Times New Roman" w:cstheme="minorHAnsi"/>
+          <w:lang w:eastAsia="en-GB"/>
+        </w:rPr>
+      </w:pPr>
+    </w:p>
+    <w:p>
+      <w:pPr>
+        <w:rPr>
+          <w:rFonts w:cstheme="minorHAnsi"/>
+        </w:rPr>
+      </w:pPr>
     </w:p>
     <w:sectPr>
       <w:pgSz w:w="11906" w:h="16838"/>
@@ -108,6 +752,279 @@
     </w:sectPr>
   </w:body>
 </w:document>
+</file>
+
+<file path=word/numbering.xml><?xml version="1.0" encoding="utf-8"?>
+<w:numbering xmlns:wpc="http://schemas.microsoft.com/office/word/2010/wordprocessingCanvas" xmlns:cx="http://schemas.microsoft.com/office/drawing/2014/chartex" xmlns:cx1="http://schemas.microsoft.com/office/drawing/2015/9/8/chartex" xmlns:cx2="http://schemas.microsoft.com/office/drawing/2015/10/21/chartex" xmlns:cx3="http://schemas.microsoft.com/office/drawing/2016/5/9/chartex" xmlns:cx4="http://schemas.microsoft.com/office/drawing/2016/5/10/chartex" xmlns:cx5="http://schemas.microsoft.com/office/drawing/2016/5/11/chartex" xmlns:cx6="http://schemas.microsoft.com/office/drawing/2016/5/12/chartex" xmlns:cx7="http://schemas.microsoft.com/office/drawing/2016/5/13/chartex" xmlns:cx8="http://schemas.microsoft.com/office/drawing/2016/5/14/chartex" xmlns:mc="http://schemas.openxmlformats.org/markup-compatibility/2006" xmlns:aink="http://schemas.microsoft.com/office/drawing/2016/ink" xmlns:am3d="http://schemas.microsoft.com/office/drawing/2017/model3d" xmlns:o="urn:schemas-microsoft-com:office:office" xmlns:r="http://schemas.openxmlformats.org/officeDocument/2006/relationships" xmlns:m="http://schemas.openxmlformats.org/officeDocument/2006/math" xmlns:v="urn:schemas-microsoft-com:vml" xmlns:wp14="http://schemas.microsoft.com/office/word/2010/wordprocessingDrawing" xmlns:wp="http://schemas.openxmlformats.org/drawingml/2006/wordprocessingDrawing" xmlns:w10="urn:schemas-microsoft-com:office:word" xmlns:w="http://schemas.openxmlformats.org/wordprocessingml/2006/main" xmlns:w14="http://schemas.microsoft.com/office/word/2010/wordml" xmlns:w15="http://schemas.microsoft.com/office/word/2012/wordml" xmlns:w16cex="http://schemas.microsoft.com/office/word/2018/wordml/cex" xmlns:w16cid="http://schemas.microsoft.com/office/word/2016/wordml/cid" xmlns:w16="http://schemas.microsoft.com/office/word/2018/wordml" xmlns:w16se="http://schemas.microsoft.com/office/word/2015/wordml/symex" xmlns:wpg="http://schemas.microsoft.com/office/word/2010/wordprocessingGroup" xmlns:wpi="http://schemas.microsoft.com/office/word/2010/wordprocessingInk" xmlns:wne="http://schemas.microsoft.com/office/word/2006/wordml" xmlns:wps="http://schemas.microsoft.com/office/word/2010/wordprocessingShape" mc:Ignorable="w14 w15 w16se w16cid w16 w16cex wp14">
+  <w:abstractNum w:abstractNumId="0" w15:restartNumberingAfterBreak="0">
+    <w:nsid w:val="24F34979"/>
+    <w:multiLevelType w:val="hybridMultilevel"/>
+    <w:tmpl w:val="77F21B3C"/>
+    <w:lvl w:ilvl="0" w:tplc="D4BE197E">
+      <w:start w:val="2"/>
+      <w:numFmt w:val="bullet"/>
+      <w:lvlText w:val=""/>
+      <w:lvlJc w:val="left"/>
+      <w:pPr>
+        <w:ind w:left="720" w:hanging="360"/>
+      </w:pPr>
+      <w:rPr>
+        <w:rFonts w:ascii="Wingdings" w:eastAsiaTheme="minorHAnsi" w:hAnsi="Wingdings" w:cstheme="minorBidi" w:hint="default"/>
+      </w:rPr>
+    </w:lvl>
+    <w:lvl w:ilvl="1" w:tplc="08090003" w:tentative="1">
+      <w:start w:val="1"/>
+      <w:numFmt w:val="bullet"/>
+      <w:lvlText w:val="o"/>
+      <w:lvlJc w:val="left"/>
+      <w:pPr>
+        <w:ind w:left="1440" w:hanging="360"/>
+      </w:pPr>
+      <w:rPr>
+        <w:rFonts w:ascii="Courier New" w:hAnsi="Courier New" w:cs="Courier New" w:hint="default"/>
+      </w:rPr>
+    </w:lvl>
+    <w:lvl w:ilvl="2" w:tplc="08090005" w:tentative="1">
+      <w:start w:val="1"/>
+      <w:numFmt w:val="bullet"/>
+      <w:lvlText w:val=""/>
+      <w:lvlJc w:val="left"/>
+      <w:pPr>
+        <w:ind w:left="2160" w:hanging="360"/>
+      </w:pPr>
+      <w:rPr>
+        <w:rFonts w:ascii="Wingdings" w:hAnsi="Wingdings" w:hint="default"/>
+      </w:rPr>
+    </w:lvl>
+    <w:lvl w:ilvl="3" w:tplc="08090001" w:tentative="1">
+      <w:start w:val="1"/>
+      <w:numFmt w:val="bullet"/>
+      <w:lvlText w:val=""/>
+      <w:lvlJc w:val="left"/>
+      <w:pPr>
+        <w:ind w:left="2880" w:hanging="360"/>
+      </w:pPr>
+      <w:rPr>
+        <w:rFonts w:ascii="Symbol" w:hAnsi="Symbol" w:hint="default"/>
+      </w:rPr>
+    </w:lvl>
+    <w:lvl w:ilvl="4" w:tplc="08090003" w:tentative="1">
+      <w:start w:val="1"/>
+      <w:numFmt w:val="bullet"/>
+      <w:lvlText w:val="o"/>
+      <w:lvlJc w:val="left"/>
+      <w:pPr>
+        <w:ind w:left="3600" w:hanging="360"/>
+      </w:pPr>
+      <w:rPr>
+        <w:rFonts w:ascii="Courier New" w:hAnsi="Courier New" w:cs="Courier New" w:hint="default"/>
+      </w:rPr>
+    </w:lvl>
+    <w:lvl w:ilvl="5" w:tplc="08090005" w:tentative="1">
+      <w:start w:val="1"/>
+      <w:numFmt w:val="bullet"/>
+      <w:lvlText w:val=""/>
+      <w:lvlJc w:val="left"/>
+      <w:pPr>
+        <w:ind w:left="4320" w:hanging="360"/>
+      </w:pPr>
+      <w:rPr>
+        <w:rFonts w:ascii="Wingdings" w:hAnsi="Wingdings" w:hint="default"/>
+      </w:rPr>
+    </w:lvl>
+    <w:lvl w:ilvl="6" w:tplc="08090001" w:tentative="1">
+      <w:start w:val="1"/>
+      <w:numFmt w:val="bullet"/>
+      <w:lvlText w:val=""/>
+      <w:lvlJc w:val="left"/>
+      <w:pPr>
+        <w:ind w:left="5040" w:hanging="360"/>
+      </w:pPr>
+      <w:rPr>
+        <w:rFonts w:ascii="Symbol" w:hAnsi="Symbol" w:hint="default"/>
+      </w:rPr>
+    </w:lvl>
+    <w:lvl w:ilvl="7" w:tplc="08090003" w:tentative="1">
+      <w:start w:val="1"/>
+      <w:numFmt w:val="bullet"/>
+      <w:lvlText w:val="o"/>
+      <w:lvlJc w:val="left"/>
+      <w:pPr>
+        <w:ind w:left="5760" w:hanging="360"/>
+      </w:pPr>
+      <w:rPr>
+        <w:rFonts w:ascii="Courier New" w:hAnsi="Courier New" w:cs="Courier New" w:hint="default"/>
+      </w:rPr>
+    </w:lvl>
+    <w:lvl w:ilvl="8" w:tplc="08090005" w:tentative="1">
+      <w:start w:val="1"/>
+      <w:numFmt w:val="bullet"/>
+      <w:lvlText w:val=""/>
+      <w:lvlJc w:val="left"/>
+      <w:pPr>
+        <w:ind w:left="6480" w:hanging="360"/>
+      </w:pPr>
+      <w:rPr>
+        <w:rFonts w:ascii="Wingdings" w:hAnsi="Wingdings" w:hint="default"/>
+      </w:rPr>
+    </w:lvl>
+  </w:abstractNum>
+  <w:abstractNum w:abstractNumId="1" w15:restartNumberingAfterBreak="0">
+    <w:nsid w:val="2AAC32EE"/>
+    <w:multiLevelType w:val="multilevel"/>
+    <w:tmpl w:val="3E1E6AA4"/>
+    <w:lvl w:ilvl="0">
+      <w:start w:val="1"/>
+      <w:numFmt w:val="bullet"/>
+      <w:lvlText w:val=""/>
+      <w:lvlJc w:val="left"/>
+      <w:pPr>
+        <w:tabs>
+          <w:tab w:val="num" w:pos="720"/>
+        </w:tabs>
+        <w:ind w:left="720" w:hanging="360"/>
+      </w:pPr>
+      <w:rPr>
+        <w:rFonts w:ascii="Symbol" w:hAnsi="Symbol" w:hint="default"/>
+        <w:sz w:val="20"/>
+      </w:rPr>
+    </w:lvl>
+    <w:lvl w:ilvl="1" w:tentative="1">
+      <w:start w:val="1"/>
+      <w:numFmt w:val="bullet"/>
+      <w:lvlText w:val="o"/>
+      <w:lvlJc w:val="left"/>
+      <w:pPr>
+        <w:tabs>
+          <w:tab w:val="num" w:pos="1440"/>
+        </w:tabs>
+        <w:ind w:left="1440" w:hanging="360"/>
+      </w:pPr>
+      <w:rPr>
+        <w:rFonts w:ascii="Courier New" w:hAnsi="Courier New" w:hint="default"/>
+        <w:sz w:val="20"/>
+      </w:rPr>
+    </w:lvl>
+    <w:lvl w:ilvl="2" w:tentative="1">
+      <w:start w:val="1"/>
+      <w:numFmt w:val="bullet"/>
+      <w:lvlText w:val=""/>
+      <w:lvlJc w:val="left"/>
+      <w:pPr>
+        <w:tabs>
+          <w:tab w:val="num" w:pos="2160"/>
+        </w:tabs>
+        <w:ind w:left="2160" w:hanging="360"/>
+      </w:pPr>
+      <w:rPr>
+        <w:rFonts w:ascii="Wingdings" w:hAnsi="Wingdings" w:hint="default"/>
+        <w:sz w:val="20"/>
+      </w:rPr>
+    </w:lvl>
+    <w:lvl w:ilvl="3" w:tentative="1">
+      <w:start w:val="1"/>
+      <w:numFmt w:val="bullet"/>
+      <w:lvlText w:val=""/>
+      <w:lvlJc w:val="left"/>
+      <w:pPr>
+        <w:tabs>
+          <w:tab w:val="num" w:pos="2880"/>
+        </w:tabs>
+        <w:ind w:left="2880" w:hanging="360"/>
+      </w:pPr>
+      <w:rPr>
+        <w:rFonts w:ascii="Wingdings" w:hAnsi="Wingdings" w:hint="default"/>
+        <w:sz w:val="20"/>
+      </w:rPr>
+    </w:lvl>
+    <w:lvl w:ilvl="4" w:tentative="1">
+      <w:start w:val="1"/>
+      <w:numFmt w:val="bullet"/>
+      <w:lvlText w:val=""/>
+      <w:lvlJc w:val="left"/>
+      <w:pPr>
+        <w:tabs>
+          <w:tab w:val="num" w:pos="3600"/>
+        </w:tabs>
+        <w:ind w:left="3600" w:hanging="360"/>
+      </w:pPr>
+      <w:rPr>
+        <w:rFonts w:ascii="Wingdings" w:hAnsi="Wingdings" w:hint="default"/>
+        <w:sz w:val="20"/>
+      </w:rPr>
+    </w:lvl>
+    <w:lvl w:ilvl="5" w:tentative="1">
+      <w:start w:val="1"/>
+      <w:numFmt w:val="bullet"/>
+      <w:lvlText w:val=""/>
+      <w:lvlJc w:val="left"/>
+      <w:pPr>
+        <w:tabs>
+          <w:tab w:val="num" w:pos="4320"/>
+        </w:tabs>
+        <w:ind w:left="4320" w:hanging="360"/>
+      </w:pPr>
+      <w:rPr>
+        <w:rFonts w:ascii="Wingdings" w:hAnsi="Wingdings" w:hint="default"/>
+        <w:sz w:val="20"/>
+      </w:rPr>
+    </w:lvl>
+    <w:lvl w:ilvl="6" w:tentative="1">
+      <w:start w:val="1"/>
+      <w:numFmt w:val="bullet"/>
+      <w:lvlText w:val=""/>
+      <w:lvlJc w:val="left"/>
+      <w:pPr>
+        <w:tabs>
+          <w:tab w:val="num" w:pos="5040"/>
+        </w:tabs>
+        <w:ind w:left="5040" w:hanging="360"/>
+      </w:pPr>
+      <w:rPr>
+        <w:rFonts w:ascii="Wingdings" w:hAnsi="Wingdings" w:hint="default"/>
+        <w:sz w:val="20"/>
+      </w:rPr>
+    </w:lvl>
+    <w:lvl w:ilvl="7" w:tentative="1">
+      <w:start w:val="1"/>
+      <w:numFmt w:val="bullet"/>
+      <w:lvlText w:val=""/>
+      <w:lvlJc w:val="left"/>
+      <w:pPr>
+        <w:tabs>
+          <w:tab w:val="num" w:pos="5760"/>
+        </w:tabs>
+        <w:ind w:left="5760" w:hanging="360"/>
+      </w:pPr>
+      <w:rPr>
+        <w:rFonts w:ascii="Wingdings" w:hAnsi="Wingdings" w:hint="default"/>
+        <w:sz w:val="20"/>
+      </w:rPr>
+    </w:lvl>
+    <w:lvl w:ilvl="8" w:tentative="1">
+      <w:start w:val="1"/>
+      <w:numFmt w:val="bullet"/>
+      <w:lvlText w:val=""/>
+      <w:lvlJc w:val="left"/>
+      <w:pPr>
+        <w:tabs>
+          <w:tab w:val="num" w:pos="6480"/>
+        </w:tabs>
+        <w:ind w:left="6480" w:hanging="360"/>
+      </w:pPr>
+      <w:rPr>
+        <w:rFonts w:ascii="Wingdings" w:hAnsi="Wingdings" w:hint="default"/>
+        <w:sz w:val="20"/>
+      </w:rPr>
+    </w:lvl>
+  </w:abstractNum>
+  <w:num w:numId="1">
+    <w:abstractNumId w:val="0"/>
+  </w:num>
+  <w:num w:numId="2">
+    <w:abstractNumId w:val="1"/>
+  </w:num>
+</w:numbering>
 </file>
 
 <file path=word/styles.xml><?xml version="1.0" encoding="utf-8"?>
@@ -532,6 +1449,32 @@
     <w:semiHidden/>
     <w:unhideWhenUsed/>
   </w:style>
+  <w:style w:type="paragraph" w:styleId="ListParagraph">
+    <w:name w:val="List Paragraph"/>
+    <w:basedOn w:val="Normal"/>
+    <w:uiPriority w:val="34"/>
+    <w:qFormat/>
+    <w:rsid w:val="004D3E9A"/>
+    <w:pPr>
+      <w:ind w:left="720"/>
+      <w:contextualSpacing/>
+    </w:pPr>
+  </w:style>
+  <w:style w:type="paragraph" w:styleId="NormalWeb">
+    <w:name w:val="Normal (Web)"/>
+    <w:basedOn w:val="Normal"/>
+    <w:uiPriority w:val="99"/>
+    <w:semiHidden/>
+    <w:unhideWhenUsed/>
+    <w:rsid w:val="00E47954"/>
+    <w:pPr>
+      <w:spacing w:before="100" w:beforeAutospacing="1" w:after="100" w:afterAutospacing="1"/>
+    </w:pPr>
+    <w:rPr>
+      <w:rFonts w:ascii="Times New Roman" w:eastAsia="Times New Roman" w:hAnsi="Times New Roman" w:cs="Times New Roman"/>
+      <w:lang w:eastAsia="en-GB"/>
+    </w:rPr>
+  </w:style>
 </w:styles>
 </file>
 
@@ -828,4 +1771,24 @@
     </a:ext>
   </a:extLst>
 </a:theme>
+</file>
+
+<file path=word/webextensions/taskpanes.xml><?xml version="1.0" encoding="utf-8"?>
+<wetp:taskpanes xmlns:wetp="http://schemas.microsoft.com/office/webextensions/taskpanes/2010/11">
+  <wetp:taskpane dockstate="right" visibility="0" width="350" row="0">
+    <wetp:webextensionref xmlns:r="http://schemas.openxmlformats.org/officeDocument/2006/relationships" r:id="rId1"/>
+  </wetp:taskpane>
+</wetp:taskpanes>
+</file>
+
+<file path=word/webextensions/webextension1.xml><?xml version="1.0" encoding="utf-8"?>
+<we:webextension xmlns:we="http://schemas.microsoft.com/office/webextensions/webextension/2010/11" id="{2F094984-5B26-BA4D-A473-B1EE8E691266}">
+  <we:reference id="wa200001011" version="1.1.0.0" store="en-001" storeType="OMEX"/>
+  <we:alternateReferences>
+    <we:reference id="WA200001011" version="1.1.0.0" store="" storeType="OMEX"/>
+  </we:alternateReferences>
+  <we:properties/>
+  <we:bindings/>
+  <we:snapshot xmlns:r="http://schemas.openxmlformats.org/officeDocument/2006/relationships"/>
+</we:webextension>
 </file>
</xml_diff>

<commit_message>
corrections to the event loop clarifications
</commit_message>
<xml_diff>
--- a/Resources/xrootd/event_loop.docx
+++ b/Resources/xrootd/event_loop.docx
@@ -6,7 +6,9 @@
       <w:pPr>
         <w:jc w:val="both"/>
         <w:rPr>
-          <w:rFonts w:eastAsia="Times New Roman" w:cstheme="minorHAnsi"/>
+          <w:rFonts w:ascii="Arial" w:eastAsia="Times New Roman" w:hAnsi="Arial" w:cs="Arial"/>
+          <w:sz w:val="22"/>
+          <w:szCs w:val="22"/>
           <w:lang w:eastAsia="en-GB"/>
         </w:rPr>
       </w:pPr>
@@ -16,8 +18,8 @@
           <w:b/>
           <w:bCs/>
           <w:color w:val="000000"/>
-          <w:sz w:val="40"/>
-          <w:szCs w:val="40"/>
+          <w:sz w:val="22"/>
+          <w:szCs w:val="22"/>
           <w:u w:val="single"/>
           <w:lang w:eastAsia="en-GB"/>
         </w:rPr>
@@ -25,12 +27,12 @@
       </w:r>
       <w:r>
         <w:rPr>
-          <w:rFonts w:eastAsia="Times New Roman" w:cstheme="minorHAnsi"/>
+          <w:rFonts w:ascii="Arial" w:eastAsia="Times New Roman" w:hAnsi="Arial" w:cs="Arial"/>
           <w:b/>
           <w:bCs/>
           <w:color w:val="000000"/>
-          <w:sz w:val="40"/>
-          <w:szCs w:val="40"/>
+          <w:sz w:val="22"/>
+          <w:szCs w:val="22"/>
           <w:u w:val="single"/>
           <w:lang w:eastAsia="en-GB"/>
         </w:rPr>
@@ -41,14 +43,18 @@
       <w:pPr>
         <w:jc w:val="both"/>
         <w:rPr>
-          <w:rFonts w:eastAsia="Times New Roman" w:cstheme="minorHAnsi"/>
-          <w:lang w:eastAsia="en-GB"/>
-        </w:rPr>
-      </w:pPr>
-      <w:r>
-        <w:rPr>
-          <w:rFonts w:eastAsia="Times New Roman" w:cstheme="minorHAnsi"/>
-          <w:color w:val="000000"/>
+          <w:rFonts w:ascii="Arial" w:eastAsia="Times New Roman" w:hAnsi="Arial" w:cs="Arial"/>
+          <w:sz w:val="22"/>
+          <w:szCs w:val="22"/>
+          <w:lang w:eastAsia="en-GB"/>
+        </w:rPr>
+      </w:pPr>
+      <w:r>
+        <w:rPr>
+          <w:rFonts w:ascii="Arial" w:eastAsia="Times New Roman" w:hAnsi="Arial" w:cs="Arial"/>
+          <w:color w:val="000000"/>
+          <w:sz w:val="22"/>
+          <w:szCs w:val="22"/>
           <w:lang w:eastAsia="en-GB"/>
         </w:rPr>
         <w:t> </w:t>
@@ -58,16 +64,20 @@
       <w:pPr>
         <w:jc w:val="both"/>
         <w:rPr>
-          <w:rFonts w:eastAsia="Times New Roman" w:cstheme="minorHAnsi"/>
-          <w:lang w:eastAsia="en-GB"/>
-        </w:rPr>
-      </w:pPr>
-      <w:r>
-        <w:rPr>
-          <w:rFonts w:eastAsia="Times New Roman" w:cstheme="minorHAnsi"/>
+          <w:rFonts w:ascii="Arial" w:eastAsia="Times New Roman" w:hAnsi="Arial" w:cs="Arial"/>
+          <w:sz w:val="22"/>
+          <w:szCs w:val="22"/>
+          <w:lang w:eastAsia="en-GB"/>
+        </w:rPr>
+      </w:pPr>
+      <w:r>
+        <w:rPr>
+          <w:rFonts w:ascii="Arial" w:eastAsia="Times New Roman" w:hAnsi="Arial" w:cs="Arial"/>
           <w:b/>
           <w:bCs/>
           <w:color w:val="000000"/>
+          <w:sz w:val="22"/>
+          <w:szCs w:val="22"/>
           <w:u w:val="single"/>
           <w:lang w:eastAsia="en-GB"/>
         </w:rPr>
@@ -79,6 +89,8 @@
           <w:b/>
           <w:bCs/>
           <w:color w:val="000000"/>
+          <w:sz w:val="22"/>
+          <w:szCs w:val="22"/>
           <w:u w:val="single"/>
           <w:lang w:eastAsia="en-GB"/>
         </w:rPr>
@@ -88,25 +100,31 @@
     <w:p>
       <w:pPr>
         <w:rPr>
-          <w:rFonts w:eastAsia="Times New Roman" w:cstheme="minorHAnsi"/>
-          <w:lang w:eastAsia="en-GB"/>
-        </w:rPr>
-      </w:pPr>
-    </w:p>
-    <w:p>
-      <w:pPr>
-        <w:jc w:val="both"/>
-        <w:rPr>
-          <w:rFonts w:eastAsia="Times New Roman" w:cstheme="minorHAnsi"/>
-          <w:lang w:eastAsia="en-GB"/>
-        </w:rPr>
-      </w:pPr>
-      <w:r>
-        <w:rPr>
-          <w:rFonts w:eastAsia="Times New Roman" w:cstheme="minorHAnsi"/>
+          <w:rFonts w:ascii="Arial" w:eastAsia="Times New Roman" w:hAnsi="Arial" w:cs="Arial"/>
+          <w:sz w:val="22"/>
+          <w:szCs w:val="22"/>
+          <w:lang w:eastAsia="en-GB"/>
+        </w:rPr>
+      </w:pPr>
+    </w:p>
+    <w:p>
+      <w:pPr>
+        <w:jc w:val="both"/>
+        <w:rPr>
+          <w:rFonts w:ascii="Arial" w:eastAsia="Times New Roman" w:hAnsi="Arial" w:cs="Arial"/>
+          <w:sz w:val="22"/>
+          <w:szCs w:val="22"/>
+          <w:lang w:eastAsia="en-GB"/>
+        </w:rPr>
+      </w:pPr>
+      <w:r>
+        <w:rPr>
+          <w:rFonts w:ascii="Arial" w:eastAsia="Times New Roman" w:hAnsi="Arial" w:cs="Arial"/>
           <w:i/>
           <w:iCs/>
           <w:color w:val="0000FF"/>
+          <w:sz w:val="22"/>
+          <w:szCs w:val="22"/>
           <w:lang w:eastAsia="en-GB"/>
         </w:rPr>
         <w:t xml:space="preserve">[Clarifications marked with blue] </w:t>
@@ -115,6 +133,8 @@
         <w:rPr>
           <w:rFonts w:ascii="Apple Color Emoji" w:eastAsia="Times New Roman" w:hAnsi="Apple Color Emoji" w:cs="Apple Color Emoji"/>
           <w:color w:val="0000FF"/>
+          <w:sz w:val="22"/>
+          <w:szCs w:val="22"/>
           <w:lang w:eastAsia="en-GB"/>
         </w:rPr>
         <w:t>😉</w:t>
@@ -124,14 +144,18 @@
       <w:pPr>
         <w:jc w:val="both"/>
         <w:rPr>
-          <w:rFonts w:eastAsia="Times New Roman" w:cstheme="minorHAnsi"/>
-          <w:lang w:eastAsia="en-GB"/>
-        </w:rPr>
-      </w:pPr>
-      <w:r>
-        <w:rPr>
-          <w:rFonts w:eastAsia="Times New Roman" w:cstheme="minorHAnsi"/>
-          <w:color w:val="000000"/>
+          <w:rFonts w:ascii="Arial" w:eastAsia="Times New Roman" w:hAnsi="Arial" w:cs="Arial"/>
+          <w:sz w:val="22"/>
+          <w:szCs w:val="22"/>
+          <w:lang w:eastAsia="en-GB"/>
+        </w:rPr>
+      </w:pPr>
+      <w:r>
+        <w:rPr>
+          <w:rFonts w:ascii="Arial" w:eastAsia="Times New Roman" w:hAnsi="Arial" w:cs="Arial"/>
+          <w:color w:val="000000"/>
+          <w:sz w:val="22"/>
+          <w:szCs w:val="22"/>
           <w:lang w:eastAsia="en-GB"/>
         </w:rPr>
         <w:t> </w:t>
@@ -141,30 +165,58 @@
       <w:pPr>
         <w:jc w:val="both"/>
         <w:rPr>
-          <w:rFonts w:eastAsia="Times New Roman" w:cstheme="minorHAnsi"/>
-          <w:lang w:eastAsia="en-GB"/>
-        </w:rPr>
-      </w:pPr>
-      <w:r>
-        <w:rPr>
-          <w:rFonts w:eastAsia="Times New Roman" w:cstheme="minorHAnsi"/>
-          <w:color w:val="000000"/>
+          <w:rFonts w:ascii="Arial" w:eastAsia="Times New Roman" w:hAnsi="Arial" w:cs="Arial"/>
+          <w:sz w:val="22"/>
+          <w:szCs w:val="22"/>
+          <w:lang w:eastAsia="en-GB"/>
+        </w:rPr>
+      </w:pPr>
+      <w:r>
+        <w:rPr>
+          <w:rFonts w:ascii="Arial" w:eastAsia="Times New Roman" w:hAnsi="Arial" w:cs="Arial"/>
+          <w:color w:val="000000"/>
+          <w:sz w:val="22"/>
+          <w:szCs w:val="22"/>
           <w:lang w:eastAsia="en-GB"/>
         </w:rPr>
         <w:t xml:space="preserve">The event loop is a mechanism for getting feedback from the kernel </w:t>
       </w:r>
       <w:r>
         <w:rPr>
-          <w:rFonts w:eastAsia="Times New Roman" w:cstheme="minorHAnsi"/>
-          <w:color w:val="0000FF"/>
-          <w:lang w:eastAsia="en-GB"/>
-        </w:rPr>
-        <w:t>[I assume that you are referring to a TCP kernel here]</w:t>
-      </w:r>
-      <w:r>
-        <w:rPr>
-          <w:rFonts w:eastAsia="Times New Roman" w:cstheme="minorHAnsi"/>
-          <w:color w:val="000000"/>
+          <w:rFonts w:ascii="Arial" w:eastAsia="Times New Roman" w:hAnsi="Arial" w:cs="Arial"/>
+          <w:color w:val="0000FF"/>
+          <w:sz w:val="22"/>
+          <w:szCs w:val="22"/>
+          <w:lang w:eastAsia="en-GB"/>
+        </w:rPr>
+        <w:t>[I assume that you are referring to a TCP kernel here</w:t>
+      </w:r>
+      <w:r>
+        <w:rPr>
+          <w:rFonts w:ascii="Arial" w:eastAsia="Times New Roman" w:hAnsi="Arial" w:cs="Arial"/>
+          <w:color w:val="0000FF"/>
+          <w:sz w:val="22"/>
+          <w:szCs w:val="22"/>
+          <w:lang w:val="en-US" w:eastAsia="en-GB"/>
+        </w:rPr>
+        <w:t>. If so, there is a socket on the client and also a socket on the server, right?</w:t>
+      </w:r>
+      <w:r>
+        <w:rPr>
+          <w:rFonts w:ascii="Arial" w:eastAsia="Times New Roman" w:hAnsi="Arial" w:cs="Arial"/>
+          <w:color w:val="0000FF"/>
+          <w:sz w:val="22"/>
+          <w:szCs w:val="22"/>
+          <w:lang w:eastAsia="en-GB"/>
+        </w:rPr>
+        <w:t>]</w:t>
+      </w:r>
+      <w:r>
+        <w:rPr>
+          <w:rFonts w:ascii="Arial" w:eastAsia="Times New Roman" w:hAnsi="Arial" w:cs="Arial"/>
+          <w:color w:val="000000"/>
+          <w:sz w:val="22"/>
+          <w:szCs w:val="22"/>
           <w:lang w:eastAsia="en-GB"/>
         </w:rPr>
         <w:t xml:space="preserve"> whether</w:t>
@@ -174,14 +226,18 @@
       <w:pPr>
         <w:jc w:val="both"/>
         <w:rPr>
-          <w:rFonts w:eastAsia="Times New Roman" w:cstheme="minorHAnsi"/>
-          <w:lang w:eastAsia="en-GB"/>
-        </w:rPr>
-      </w:pPr>
-      <w:r>
-        <w:rPr>
-          <w:rFonts w:eastAsia="Times New Roman" w:cstheme="minorHAnsi"/>
-          <w:color w:val="000000"/>
+          <w:rFonts w:ascii="Arial" w:eastAsia="Times New Roman" w:hAnsi="Arial" w:cs="Arial"/>
+          <w:sz w:val="22"/>
+          <w:szCs w:val="22"/>
+          <w:lang w:eastAsia="en-GB"/>
+        </w:rPr>
+      </w:pPr>
+      <w:r>
+        <w:rPr>
+          <w:rFonts w:ascii="Arial" w:eastAsia="Times New Roman" w:hAnsi="Arial" w:cs="Arial"/>
+          <w:color w:val="000000"/>
+          <w:sz w:val="22"/>
+          <w:szCs w:val="22"/>
           <w:lang w:eastAsia="en-GB"/>
         </w:rPr>
         <w:t> </w:t>
@@ -191,14 +247,18 @@
       <w:pPr>
         <w:jc w:val="both"/>
         <w:rPr>
-          <w:rFonts w:eastAsia="Times New Roman" w:cstheme="minorHAnsi"/>
-          <w:lang w:eastAsia="en-GB"/>
-        </w:rPr>
-      </w:pPr>
-      <w:r>
-        <w:rPr>
-          <w:rFonts w:eastAsia="Times New Roman" w:cstheme="minorHAnsi"/>
-          <w:color w:val="000000"/>
+          <w:rFonts w:ascii="Arial" w:eastAsia="Times New Roman" w:hAnsi="Arial" w:cs="Arial"/>
+          <w:sz w:val="22"/>
+          <w:szCs w:val="22"/>
+          <w:lang w:eastAsia="en-GB"/>
+        </w:rPr>
+      </w:pPr>
+      <w:r>
+        <w:rPr>
+          <w:rFonts w:ascii="Arial" w:eastAsia="Times New Roman" w:hAnsi="Arial" w:cs="Arial"/>
+          <w:color w:val="000000"/>
+          <w:sz w:val="22"/>
+          <w:szCs w:val="22"/>
           <w:lang w:eastAsia="en-GB"/>
         </w:rPr>
         <w:t>- there is space in the TCP output buffer for writing</w:t>
@@ -208,14 +268,18 @@
       <w:pPr>
         <w:jc w:val="both"/>
         <w:rPr>
-          <w:rFonts w:eastAsia="Times New Roman" w:cstheme="minorHAnsi"/>
-          <w:lang w:eastAsia="en-GB"/>
-        </w:rPr>
-      </w:pPr>
-      <w:r>
-        <w:rPr>
-          <w:rFonts w:eastAsia="Times New Roman" w:cstheme="minorHAnsi"/>
-          <w:color w:val="000000"/>
+          <w:rFonts w:ascii="Arial" w:eastAsia="Times New Roman" w:hAnsi="Arial" w:cs="Arial"/>
+          <w:sz w:val="22"/>
+          <w:szCs w:val="22"/>
+          <w:lang w:eastAsia="en-GB"/>
+        </w:rPr>
+      </w:pPr>
+      <w:r>
+        <w:rPr>
+          <w:rFonts w:ascii="Arial" w:eastAsia="Times New Roman" w:hAnsi="Arial" w:cs="Arial"/>
+          <w:color w:val="000000"/>
+          <w:sz w:val="22"/>
+          <w:szCs w:val="22"/>
           <w:lang w:eastAsia="en-GB"/>
         </w:rPr>
         <w:t>- there are data in the TCP receive buffer for reading</w:t>
@@ -225,39 +289,109 @@
       <w:pPr>
         <w:jc w:val="both"/>
         <w:rPr>
-          <w:rFonts w:eastAsia="Times New Roman" w:cstheme="minorHAnsi"/>
-          <w:lang w:eastAsia="en-GB"/>
-        </w:rPr>
-      </w:pPr>
-      <w:r>
-        <w:rPr>
-          <w:rFonts w:eastAsia="Times New Roman" w:cstheme="minorHAnsi"/>
-          <w:color w:val="0000FF"/>
-          <w:lang w:eastAsia="en-GB"/>
-        </w:rPr>
-        <w:t>[we decide on the size of the buffer from the arguments given inside functions like Read(), Write(), from the XrdCl namespace, right?]</w:t>
-      </w:r>
-    </w:p>
-    <w:p>
-      <w:pPr>
-        <w:rPr>
-          <w:rFonts w:eastAsia="Times New Roman" w:cstheme="minorHAnsi"/>
-          <w:lang w:eastAsia="en-GB"/>
-        </w:rPr>
-      </w:pPr>
-    </w:p>
-    <w:p>
-      <w:pPr>
-        <w:jc w:val="both"/>
-        <w:rPr>
-          <w:rFonts w:eastAsia="Times New Roman" w:cstheme="minorHAnsi"/>
-          <w:lang w:eastAsia="en-GB"/>
-        </w:rPr>
-      </w:pPr>
-      <w:r>
-        <w:rPr>
-          <w:rFonts w:eastAsia="Times New Roman" w:cstheme="minorHAnsi"/>
-          <w:color w:val="000000"/>
+          <w:rFonts w:ascii="Arial" w:eastAsia="Times New Roman" w:hAnsi="Arial" w:cs="Arial"/>
+          <w:sz w:val="22"/>
+          <w:szCs w:val="22"/>
+          <w:lang w:eastAsia="en-GB"/>
+        </w:rPr>
+      </w:pPr>
+      <w:r>
+        <w:rPr>
+          <w:rFonts w:ascii="Arial" w:eastAsia="Times New Roman" w:hAnsi="Arial" w:cs="Arial"/>
+          <w:color w:val="0000FF"/>
+          <w:sz w:val="22"/>
+          <w:szCs w:val="22"/>
+          <w:lang w:eastAsia="en-GB"/>
+        </w:rPr>
+        <w:t>[</w:t>
+      </w:r>
+      <w:r>
+        <w:rPr>
+          <w:rFonts w:ascii="Arial" w:eastAsia="Times New Roman" w:hAnsi="Arial" w:cs="Arial"/>
+          <w:color w:val="0000FF"/>
+          <w:sz w:val="22"/>
+          <w:szCs w:val="22"/>
+          <w:lang w:val="en-US" w:eastAsia="en-GB"/>
+        </w:rPr>
+        <w:t xml:space="preserve">size of </w:t>
+      </w:r>
+      <w:r>
+        <w:rPr>
+          <w:rFonts w:ascii="Arial" w:eastAsia="Times New Roman" w:hAnsi="Arial" w:cs="Arial"/>
+          <w:color w:val="0000FF"/>
+          <w:sz w:val="22"/>
+          <w:szCs w:val="22"/>
+          <w:lang w:eastAsia="en-GB"/>
+        </w:rPr>
+        <w:t xml:space="preserve">buffer </w:t>
+      </w:r>
+      <w:r>
+        <w:rPr>
+          <w:rFonts w:ascii="Arial" w:eastAsia="Times New Roman" w:hAnsi="Arial" w:cs="Arial"/>
+          <w:color w:val="0000FF"/>
+          <w:sz w:val="22"/>
+          <w:szCs w:val="22"/>
+          <w:lang w:val="en-US" w:eastAsia="en-GB"/>
+        </w:rPr>
+        <w:t>is established on the client-server handshake</w:t>
+      </w:r>
+      <w:r>
+        <w:rPr>
+          <w:rFonts w:ascii="Arial" w:eastAsia="Times New Roman" w:hAnsi="Arial" w:cs="Arial"/>
+          <w:color w:val="0000FF"/>
+          <w:sz w:val="22"/>
+          <w:szCs w:val="22"/>
+          <w:lang w:eastAsia="en-GB"/>
+        </w:rPr>
+        <w:t>, right?</w:t>
+      </w:r>
+      <w:r>
+        <w:rPr>
+          <w:rFonts w:ascii="Arial" w:eastAsia="Times New Roman" w:hAnsi="Arial" w:cs="Arial"/>
+          <w:color w:val="0000FF"/>
+          <w:sz w:val="22"/>
+          <w:szCs w:val="22"/>
+          <w:lang w:val="en-US" w:eastAsia="en-GB"/>
+        </w:rPr>
+        <w:t xml:space="preserve"> And moreover, they can differ in size?</w:t>
+      </w:r>
+      <w:r>
+        <w:rPr>
+          <w:rFonts w:ascii="Arial" w:eastAsia="Times New Roman" w:hAnsi="Arial" w:cs="Arial"/>
+          <w:color w:val="0000FF"/>
+          <w:sz w:val="22"/>
+          <w:szCs w:val="22"/>
+          <w:lang w:eastAsia="en-GB"/>
+        </w:rPr>
+        <w:t>]</w:t>
+      </w:r>
+    </w:p>
+    <w:p>
+      <w:pPr>
+        <w:rPr>
+          <w:rFonts w:ascii="Arial" w:eastAsia="Times New Roman" w:hAnsi="Arial" w:cs="Arial"/>
+          <w:sz w:val="22"/>
+          <w:szCs w:val="22"/>
+          <w:lang w:eastAsia="en-GB"/>
+        </w:rPr>
+      </w:pPr>
+    </w:p>
+    <w:p>
+      <w:pPr>
+        <w:jc w:val="both"/>
+        <w:rPr>
+          <w:rFonts w:ascii="Arial" w:eastAsia="Times New Roman" w:hAnsi="Arial" w:cs="Arial"/>
+          <w:sz w:val="22"/>
+          <w:szCs w:val="22"/>
+          <w:lang w:eastAsia="en-GB"/>
+        </w:rPr>
+      </w:pPr>
+      <w:r>
+        <w:rPr>
+          <w:rFonts w:ascii="Arial" w:eastAsia="Times New Roman" w:hAnsi="Arial" w:cs="Arial"/>
+          <w:color w:val="000000"/>
+          <w:sz w:val="22"/>
+          <w:szCs w:val="22"/>
           <w:lang w:eastAsia="en-GB"/>
         </w:rPr>
         <w:t>now, in the application there are two quests:</w:t>
@@ -267,14 +401,18 @@
       <w:pPr>
         <w:jc w:val="both"/>
         <w:rPr>
-          <w:rFonts w:eastAsia="Times New Roman" w:cstheme="minorHAnsi"/>
-          <w:lang w:eastAsia="en-GB"/>
-        </w:rPr>
-      </w:pPr>
-      <w:r>
-        <w:rPr>
-          <w:rFonts w:eastAsia="Times New Roman" w:cstheme="minorHAnsi"/>
-          <w:color w:val="000000"/>
+          <w:rFonts w:ascii="Arial" w:eastAsia="Times New Roman" w:hAnsi="Arial" w:cs="Arial"/>
+          <w:sz w:val="22"/>
+          <w:szCs w:val="22"/>
+          <w:lang w:eastAsia="en-GB"/>
+        </w:rPr>
+      </w:pPr>
+      <w:r>
+        <w:rPr>
+          <w:rFonts w:ascii="Arial" w:eastAsia="Times New Roman" w:hAnsi="Arial" w:cs="Arial"/>
+          <w:color w:val="000000"/>
+          <w:sz w:val="22"/>
+          <w:szCs w:val="22"/>
           <w:lang w:eastAsia="en-GB"/>
         </w:rPr>
         <w:t> </w:t>
@@ -284,14 +422,18 @@
       <w:pPr>
         <w:jc w:val="both"/>
         <w:rPr>
-          <w:rFonts w:eastAsia="Times New Roman" w:cstheme="minorHAnsi"/>
-          <w:lang w:eastAsia="en-GB"/>
-        </w:rPr>
-      </w:pPr>
-      <w:r>
-        <w:rPr>
-          <w:rFonts w:eastAsia="Times New Roman" w:cstheme="minorHAnsi"/>
-          <w:color w:val="000000"/>
+          <w:rFonts w:ascii="Arial" w:eastAsia="Times New Roman" w:hAnsi="Arial" w:cs="Arial"/>
+          <w:sz w:val="22"/>
+          <w:szCs w:val="22"/>
+          <w:lang w:eastAsia="en-GB"/>
+        </w:rPr>
+      </w:pPr>
+      <w:r>
+        <w:rPr>
+          <w:rFonts w:ascii="Arial" w:eastAsia="Times New Roman" w:hAnsi="Arial" w:cs="Arial"/>
+          <w:color w:val="000000"/>
+          <w:sz w:val="22"/>
+          <w:szCs w:val="22"/>
           <w:lang w:eastAsia="en-GB"/>
         </w:rPr>
         <w:t>1) the queue of requests the client wants to issue to the server, whenever there is a write event we take a request from the queue and write it to the socket, note: the TCP buffer might not be big enough to accommodate the whole request, so it might be several write events will be needed to write a single request</w:t>
@@ -300,89 +442,181 @@
     <w:p>
       <w:pPr>
         <w:rPr>
-          <w:rFonts w:eastAsia="Times New Roman" w:cstheme="minorHAnsi"/>
-          <w:lang w:eastAsia="en-GB"/>
-        </w:rPr>
-      </w:pPr>
-    </w:p>
-    <w:p>
-      <w:pPr>
-        <w:jc w:val="both"/>
-        <w:rPr>
-          <w:rFonts w:eastAsia="Times New Roman" w:cstheme="minorHAnsi"/>
-          <w:lang w:eastAsia="en-GB"/>
-        </w:rPr>
-      </w:pPr>
-      <w:r>
-        <w:rPr>
-          <w:rFonts w:eastAsia="Times New Roman" w:cstheme="minorHAnsi"/>
-          <w:color w:val="000000"/>
+          <w:rFonts w:ascii="Arial" w:eastAsia="Times New Roman" w:hAnsi="Arial" w:cs="Arial"/>
+          <w:sz w:val="22"/>
+          <w:szCs w:val="22"/>
+          <w:lang w:eastAsia="en-GB"/>
+        </w:rPr>
+      </w:pPr>
+    </w:p>
+    <w:p>
+      <w:pPr>
+        <w:jc w:val="both"/>
+        <w:rPr>
+          <w:rFonts w:ascii="Arial" w:eastAsia="Times New Roman" w:hAnsi="Arial" w:cs="Arial"/>
+          <w:sz w:val="22"/>
+          <w:szCs w:val="22"/>
+          <w:lang w:eastAsia="en-GB"/>
+        </w:rPr>
+      </w:pPr>
+      <w:r>
+        <w:rPr>
+          <w:rFonts w:ascii="Arial" w:eastAsia="Times New Roman" w:hAnsi="Arial" w:cs="Arial"/>
+          <w:color w:val="000000"/>
+          <w:sz w:val="22"/>
+          <w:szCs w:val="22"/>
           <w:lang w:eastAsia="en-GB"/>
         </w:rPr>
         <w:t>1.1) every request is accompanied by a message handler, after the request is fully written to the socket, the message handler is being moved to the 2nd queue for the incoming responses.</w:t>
       </w:r>
       <w:r>
         <w:rPr>
-          <w:rFonts w:eastAsia="Times New Roman" w:cstheme="minorHAnsi"/>
-          <w:color w:val="0000FF"/>
-          <w:lang w:eastAsia="en-GB"/>
-        </w:rPr>
-        <w:t xml:space="preserve"> [so, one can imagine the response queue as being composed of a stack with pairs of Response-id/Message_Handler-id ?]</w:t>
-      </w:r>
-    </w:p>
-    <w:p>
-      <w:pPr>
-        <w:rPr>
-          <w:rFonts w:eastAsia="Times New Roman" w:cstheme="minorHAnsi"/>
-          <w:lang w:eastAsia="en-GB"/>
-        </w:rPr>
-      </w:pPr>
-    </w:p>
-    <w:p>
-      <w:pPr>
-        <w:jc w:val="both"/>
-        <w:rPr>
-          <w:rFonts w:eastAsia="Times New Roman" w:cstheme="minorHAnsi"/>
-          <w:lang w:eastAsia="en-GB"/>
-        </w:rPr>
-      </w:pPr>
-      <w:r>
-        <w:rPr>
-          <w:rFonts w:eastAsia="Times New Roman" w:cstheme="minorHAnsi"/>
-          <w:color w:val="000000"/>
+          <w:rFonts w:ascii="Arial" w:eastAsia="Times New Roman" w:hAnsi="Arial" w:cs="Arial"/>
+          <w:color w:val="0000FF"/>
+          <w:sz w:val="22"/>
+          <w:szCs w:val="22"/>
+          <w:lang w:eastAsia="en-GB"/>
+        </w:rPr>
+        <w:t xml:space="preserve"> [so, one can imagine the response queue as being composed of a stack with pairs of Response-id/Message_Handler-id</w:t>
+      </w:r>
+      <w:r>
+        <w:rPr>
+          <w:rFonts w:ascii="Arial" w:eastAsia="Times New Roman" w:hAnsi="Arial" w:cs="Arial"/>
+          <w:color w:val="0000FF"/>
+          <w:sz w:val="22"/>
+          <w:szCs w:val="22"/>
+          <w:lang w:val="en-US" w:eastAsia="en-GB"/>
+        </w:rPr>
+        <w:t xml:space="preserve">, and with each successful request sending to the server, the </w:t>
+      </w:r>
+      <w:r>
+        <w:rPr>
+          <w:rFonts w:ascii="Arial" w:eastAsia="Times New Roman" w:hAnsi="Arial" w:cs="Arial"/>
+          <w:color w:val="0000FF"/>
+          <w:sz w:val="22"/>
+          <w:szCs w:val="22"/>
+          <w:lang w:eastAsia="en-GB"/>
+        </w:rPr>
+        <w:t>Message_Handler</w:t>
+      </w:r>
+      <w:r>
+        <w:rPr>
+          <w:rFonts w:ascii="Arial" w:eastAsia="Times New Roman" w:hAnsi="Arial" w:cs="Arial"/>
+          <w:color w:val="0000FF"/>
+          <w:sz w:val="22"/>
+          <w:szCs w:val="22"/>
+          <w:lang w:val="en-US" w:eastAsia="en-GB"/>
+        </w:rPr>
+        <w:t xml:space="preserve"> moves into the response stack</w:t>
+      </w:r>
+      <w:r>
+        <w:rPr>
+          <w:rFonts w:ascii="Arial" w:eastAsia="Times New Roman" w:hAnsi="Arial" w:cs="Arial"/>
+          <w:color w:val="0000FF"/>
+          <w:sz w:val="22"/>
+          <w:szCs w:val="22"/>
+          <w:lang w:eastAsia="en-GB"/>
+        </w:rPr>
+        <w:t>?]</w:t>
+      </w:r>
+    </w:p>
+    <w:p>
+      <w:pPr>
+        <w:rPr>
+          <w:rFonts w:ascii="Arial" w:eastAsia="Times New Roman" w:hAnsi="Arial" w:cs="Arial"/>
+          <w:sz w:val="22"/>
+          <w:szCs w:val="22"/>
+          <w:lang w:eastAsia="en-GB"/>
+        </w:rPr>
+      </w:pPr>
+    </w:p>
+    <w:p>
+      <w:pPr>
+        <w:jc w:val="both"/>
+        <w:rPr>
+          <w:rFonts w:ascii="Arial" w:eastAsia="Times New Roman" w:hAnsi="Arial" w:cs="Arial"/>
+          <w:sz w:val="22"/>
+          <w:szCs w:val="22"/>
+          <w:lang w:eastAsia="en-GB"/>
+        </w:rPr>
+      </w:pPr>
+      <w:r>
+        <w:rPr>
+          <w:rFonts w:ascii="Arial" w:eastAsia="Times New Roman" w:hAnsi="Arial" w:cs="Arial"/>
+          <w:color w:val="000000"/>
+          <w:sz w:val="22"/>
+          <w:szCs w:val="22"/>
           <w:lang w:eastAsia="en-GB"/>
         </w:rPr>
         <w:t xml:space="preserve">2) whenever the event loop yields a reading event it means we can read something from the socket, so we read out a server response, again it might be one will need several read events to read a full server response. </w:t>
       </w:r>
       <w:r>
         <w:rPr>
-          <w:rFonts w:eastAsia="Times New Roman" w:cstheme="minorHAnsi"/>
-          <w:color w:val="0000FF"/>
-          <w:lang w:eastAsia="en-GB"/>
-        </w:rPr>
-        <w:t>[we know when to read something from the socket using the epoll system call on that file descriptor which was opened once the corresponding request was sent to the server, right?]</w:t>
-      </w:r>
-    </w:p>
-    <w:p>
-      <w:pPr>
-        <w:rPr>
-          <w:rFonts w:eastAsia="Times New Roman" w:cstheme="minorHAnsi"/>
-          <w:lang w:eastAsia="en-GB"/>
-        </w:rPr>
-      </w:pPr>
-    </w:p>
-    <w:p>
-      <w:pPr>
-        <w:jc w:val="both"/>
-        <w:rPr>
-          <w:rFonts w:eastAsia="Times New Roman" w:cstheme="minorHAnsi"/>
-          <w:lang w:eastAsia="en-GB"/>
-        </w:rPr>
-      </w:pPr>
-      <w:r>
-        <w:rPr>
-          <w:rFonts w:eastAsia="Times New Roman" w:cstheme="minorHAnsi"/>
-          <w:color w:val="000000"/>
+          <w:rFonts w:ascii="Arial" w:eastAsia="Times New Roman" w:hAnsi="Arial" w:cs="Arial"/>
+          <w:color w:val="0000FF"/>
+          <w:sz w:val="22"/>
+          <w:szCs w:val="22"/>
+          <w:lang w:eastAsia="en-GB"/>
+        </w:rPr>
+        <w:t>[we</w:t>
+      </w:r>
+      <w:r>
+        <w:rPr>
+          <w:rFonts w:ascii="Arial" w:eastAsia="Times New Roman" w:hAnsi="Arial" w:cs="Arial"/>
+          <w:color w:val="0000FF"/>
+          <w:sz w:val="22"/>
+          <w:szCs w:val="22"/>
+          <w:lang w:val="en-US" w:eastAsia="en-GB"/>
+        </w:rPr>
+        <w:t xml:space="preserve"> – as the XRootD client </w:t>
+      </w:r>
+      <w:r>
+        <w:rPr>
+          <w:rFonts w:ascii="Arial" w:eastAsia="Times New Roman" w:hAnsi="Arial" w:cs="Arial"/>
+          <w:color w:val="0000FF"/>
+          <w:sz w:val="22"/>
+          <w:szCs w:val="22"/>
+          <w:lang w:val="en-US" w:eastAsia="en-GB"/>
+        </w:rPr>
+        <w:t xml:space="preserve">– </w:t>
+      </w:r>
+      <w:r>
+        <w:rPr>
+          <w:rFonts w:ascii="Arial" w:eastAsia="Times New Roman" w:hAnsi="Arial" w:cs="Arial"/>
+          <w:color w:val="0000FF"/>
+          <w:sz w:val="22"/>
+          <w:szCs w:val="22"/>
+          <w:lang w:eastAsia="en-GB"/>
+        </w:rPr>
+        <w:t>know when to read something from the socket using the epoll system call on that file descriptor which was opened once the corresponding request was sent to the server, right?]</w:t>
+      </w:r>
+    </w:p>
+    <w:p>
+      <w:pPr>
+        <w:rPr>
+          <w:rFonts w:ascii="Arial" w:eastAsia="Times New Roman" w:hAnsi="Arial" w:cs="Arial"/>
+          <w:sz w:val="22"/>
+          <w:szCs w:val="22"/>
+          <w:lang w:eastAsia="en-GB"/>
+        </w:rPr>
+      </w:pPr>
+    </w:p>
+    <w:p>
+      <w:pPr>
+        <w:jc w:val="both"/>
+        <w:rPr>
+          <w:rFonts w:ascii="Arial" w:eastAsia="Times New Roman" w:hAnsi="Arial" w:cs="Arial"/>
+          <w:sz w:val="22"/>
+          <w:szCs w:val="22"/>
+          <w:lang w:eastAsia="en-GB"/>
+        </w:rPr>
+      </w:pPr>
+      <w:r>
+        <w:rPr>
+          <w:rFonts w:ascii="Arial" w:eastAsia="Times New Roman" w:hAnsi="Arial" w:cs="Arial"/>
+          <w:color w:val="000000"/>
+          <w:sz w:val="22"/>
+          <w:szCs w:val="22"/>
           <w:lang w:eastAsia="en-GB"/>
         </w:rPr>
         <w:t>2.1) once we read a full server response, we look in the queue for incoming responses for a matching message handler:</w:t>
@@ -391,7 +625,9 @@
     <w:p>
       <w:pPr>
         <w:rPr>
-          <w:rFonts w:eastAsia="Times New Roman" w:cstheme="minorHAnsi"/>
+          <w:rFonts w:ascii="Arial" w:eastAsia="Times New Roman" w:hAnsi="Arial" w:cs="Arial"/>
+          <w:sz w:val="22"/>
+          <w:szCs w:val="22"/>
           <w:lang w:eastAsia="en-GB"/>
         </w:rPr>
       </w:pPr>
@@ -405,23 +641,29 @@
         <w:jc w:val="both"/>
         <w:textAlignment w:val="baseline"/>
         <w:rPr>
-          <w:rFonts w:eastAsia="Times New Roman" w:cstheme="minorHAnsi"/>
-          <w:color w:val="000000"/>
-          <w:lang w:eastAsia="en-GB"/>
-        </w:rPr>
-      </w:pPr>
-      <w:r>
-        <w:rPr>
-          <w:rFonts w:eastAsia="Times New Roman" w:cstheme="minorHAnsi"/>
-          <w:color w:val="000000"/>
+          <w:rFonts w:ascii="Arial" w:eastAsia="Times New Roman" w:hAnsi="Arial" w:cs="Arial"/>
+          <w:color w:val="000000"/>
+          <w:sz w:val="22"/>
+          <w:szCs w:val="22"/>
+          <w:lang w:eastAsia="en-GB"/>
+        </w:rPr>
+      </w:pPr>
+      <w:r>
+        <w:rPr>
+          <w:rFonts w:ascii="Arial" w:eastAsia="Times New Roman" w:hAnsi="Arial" w:cs="Arial"/>
+          <w:color w:val="000000"/>
+          <w:sz w:val="22"/>
+          <w:szCs w:val="22"/>
           <w:lang w:eastAsia="en-GB"/>
         </w:rPr>
         <w:t xml:space="preserve">once we have the handler, after parsing the response, we can call the user callback </w:t>
       </w:r>
       <w:r>
         <w:rPr>
-          <w:rFonts w:eastAsia="Times New Roman" w:cstheme="minorHAnsi"/>
-          <w:color w:val="0000FF"/>
+          <w:rFonts w:ascii="Arial" w:eastAsia="Times New Roman" w:hAnsi="Arial" w:cs="Arial"/>
+          <w:color w:val="0000FF"/>
+          <w:sz w:val="22"/>
+          <w:szCs w:val="22"/>
           <w:lang w:eastAsia="en-GB"/>
         </w:rPr>
         <w:t>[the callback is more or less a function that runs whenever we get its corresponding response from the server, right?]</w:t>
@@ -436,42 +678,86 @@
         <w:jc w:val="both"/>
         <w:textAlignment w:val="baseline"/>
         <w:rPr>
-          <w:rFonts w:eastAsia="Times New Roman" w:cstheme="minorHAnsi"/>
-          <w:color w:val="000000"/>
-          <w:lang w:eastAsia="en-GB"/>
-        </w:rPr>
-      </w:pPr>
-      <w:r>
-        <w:rPr>
-          <w:rFonts w:eastAsia="Times New Roman" w:cstheme="minorHAnsi"/>
-          <w:color w:val="000000"/>
+          <w:rFonts w:ascii="Arial" w:eastAsia="Times New Roman" w:hAnsi="Arial" w:cs="Arial"/>
+          <w:color w:val="000000"/>
+          <w:sz w:val="22"/>
+          <w:szCs w:val="22"/>
+          <w:lang w:eastAsia="en-GB"/>
+        </w:rPr>
+      </w:pPr>
+      <w:r>
+        <w:rPr>
+          <w:rFonts w:ascii="Arial" w:eastAsia="Times New Roman" w:hAnsi="Arial" w:cs="Arial"/>
+          <w:color w:val="000000"/>
+          <w:sz w:val="22"/>
+          <w:szCs w:val="22"/>
           <w:lang w:eastAsia="en-GB"/>
         </w:rPr>
         <w:t xml:space="preserve">mind that we are executing the callback in a thread pool </w:t>
       </w:r>
       <w:r>
         <w:rPr>
-          <w:rFonts w:eastAsia="Times New Roman" w:cstheme="minorHAnsi"/>
-          <w:color w:val="0000FF"/>
-          <w:lang w:eastAsia="en-GB"/>
-        </w:rPr>
-        <w:t xml:space="preserve">[not sure what the implications of the thread pool are: a limited/fixed number of execution workers to process the callbacks and responses from the server? Is that it </w:t>
-      </w:r>
-      <w:r>
-        <w:rPr>
-          <w:rFonts w:ascii="Apple Color Emoji" w:eastAsia="Times New Roman" w:hAnsi="Apple Color Emoji" w:cs="Apple Color Emoji"/>
-          <w:color w:val="0000FF"/>
-          <w:lang w:eastAsia="en-GB"/>
-        </w:rPr>
-        <w:t>😉</w:t>
-      </w:r>
-      <w:r>
-        <w:rPr>
-          <w:rFonts w:eastAsia="Times New Roman" w:cstheme="minorHAnsi"/>
-          <w:color w:val="0000FF"/>
-          <w:lang w:eastAsia="en-GB"/>
-        </w:rPr>
-        <w:t>?]</w:t>
+          <w:rFonts w:ascii="Arial" w:eastAsia="Times New Roman" w:hAnsi="Arial" w:cs="Arial"/>
+          <w:color w:val="0000FF"/>
+          <w:sz w:val="22"/>
+          <w:szCs w:val="22"/>
+          <w:lang w:eastAsia="en-GB"/>
+        </w:rPr>
+        <w:t>[not sure what the implications of the thread pool are: a limited/fixed number of execution workers to process the callbacks and responses from the server? Is that it</w:t>
+      </w:r>
+      <w:r>
+        <w:rPr>
+          <w:rFonts w:ascii="Arial" w:eastAsia="Times New Roman" w:hAnsi="Arial" w:cs="Arial"/>
+          <w:color w:val="0000FF"/>
+          <w:sz w:val="22"/>
+          <w:szCs w:val="22"/>
+          <w:lang w:val="en-US" w:eastAsia="en-GB"/>
+        </w:rPr>
+        <w:t>?</w:t>
+      </w:r>
+      <w:r>
+        <w:rPr>
+          <w:rFonts w:ascii="Arial" w:eastAsia="Times New Roman" w:hAnsi="Arial" w:cs="Arial"/>
+          <w:color w:val="0000FF"/>
+          <w:sz w:val="22"/>
+          <w:szCs w:val="22"/>
+          <w:lang w:eastAsia="en-GB"/>
+        </w:rPr>
+        <w:t xml:space="preserve"> </w:t>
+      </w:r>
+      <w:r>
+        <w:rPr>
+          <mc:AlternateContent>
+            <mc:Choice Requires="w16se">
+              <w:rFonts w:ascii="Arial" w:eastAsia="Times New Roman" w:hAnsi="Arial" w:cs="Arial"/>
+            </mc:Choice>
+            <mc:Fallback>
+              <w:rFonts w:ascii="Apple Color Emoji" w:eastAsia="Apple Color Emoji" w:hAnsi="Apple Color Emoji" w:cs="Apple Color Emoji"/>
+            </mc:Fallback>
+          </mc:AlternateContent>
+          <w:color w:val="0000FF"/>
+          <w:sz w:val="22"/>
+          <w:szCs w:val="22"/>
+          <w:lang w:eastAsia="en-GB"/>
+        </w:rPr>
+        <mc:AlternateContent>
+          <mc:Choice Requires="w16se">
+            <w16se:symEx w16se:font="Apple Color Emoji" w16se:char="1F914"/>
+          </mc:Choice>
+          <mc:Fallback>
+            <w:t>🤔</w:t>
+          </mc:Fallback>
+        </mc:AlternateContent>
+      </w:r>
+      <w:r>
+        <w:rPr>
+          <w:rFonts w:ascii="Arial" w:eastAsia="Times New Roman" w:hAnsi="Arial" w:cs="Arial"/>
+          <w:color w:val="0000FF"/>
+          <w:sz w:val="22"/>
+          <w:szCs w:val="22"/>
+          <w:lang w:eastAsia="en-GB"/>
+        </w:rPr>
+        <w:t>]</w:t>
       </w:r>
     </w:p>
     <w:p>
@@ -483,31 +769,99 @@
         <w:jc w:val="both"/>
         <w:textAlignment w:val="baseline"/>
         <w:rPr>
-          <w:rFonts w:eastAsia="Times New Roman" w:cstheme="minorHAnsi"/>
-          <w:color w:val="000000"/>
-          <w:lang w:eastAsia="en-GB"/>
-        </w:rPr>
-      </w:pPr>
-      <w:r>
-        <w:rPr>
-          <w:rFonts w:eastAsia="Times New Roman" w:cstheme="minorHAnsi"/>
-          <w:color w:val="000000"/>
+          <w:rFonts w:ascii="Arial" w:eastAsia="Times New Roman" w:hAnsi="Arial" w:cs="Arial"/>
+          <w:color w:val="000000"/>
+          <w:sz w:val="22"/>
+          <w:szCs w:val="22"/>
+          <w:lang w:eastAsia="en-GB"/>
+        </w:rPr>
+      </w:pPr>
+      <w:r>
+        <w:rPr>
+          <w:rFonts w:ascii="Arial" w:eastAsia="Times New Roman" w:hAnsi="Arial" w:cs="Arial"/>
+          <w:color w:val="000000"/>
+          <w:sz w:val="22"/>
+          <w:szCs w:val="22"/>
           <w:lang w:eastAsia="en-GB"/>
         </w:rPr>
         <w:t xml:space="preserve">the syscall that is used for monitoring file descriptors is epoll </w:t>
       </w:r>
       <w:r>
         <w:rPr>
-          <w:rFonts w:eastAsia="Times New Roman" w:cstheme="minorHAnsi"/>
-          <w:color w:val="0000FF"/>
-          <w:lang w:eastAsia="en-GB"/>
-        </w:rPr>
-        <w:t>[epoll is “watching” the descriptor that is started once we initiate the TCP connection to the server?]</w:t>
-      </w:r>
-      <w:r>
-        <w:rPr>
-          <w:rFonts w:eastAsia="Times New Roman" w:cstheme="minorHAnsi"/>
-          <w:color w:val="000000"/>
+          <w:rFonts w:ascii="Arial" w:eastAsia="Times New Roman" w:hAnsi="Arial" w:cs="Arial"/>
+          <w:color w:val="0000FF"/>
+          <w:sz w:val="22"/>
+          <w:szCs w:val="22"/>
+          <w:lang w:eastAsia="en-GB"/>
+        </w:rPr>
+        <w:t>[</w:t>
+      </w:r>
+      <w:r>
+        <w:rPr>
+          <w:rFonts w:ascii="Arial" w:eastAsia="Times New Roman" w:hAnsi="Arial" w:cs="Arial"/>
+          <w:color w:val="0000FF"/>
+          <w:sz w:val="22"/>
+          <w:szCs w:val="22"/>
+          <w:lang w:val="en-US" w:eastAsia="en-GB"/>
+        </w:rPr>
+        <w:t xml:space="preserve">Is </w:t>
+      </w:r>
+      <w:r>
+        <w:rPr>
+          <w:rFonts w:ascii="Arial" w:eastAsia="Times New Roman" w:hAnsi="Arial" w:cs="Arial"/>
+          <w:color w:val="0000FF"/>
+          <w:sz w:val="22"/>
+          <w:szCs w:val="22"/>
+          <w:lang w:eastAsia="en-GB"/>
+        </w:rPr>
+        <w:t xml:space="preserve">epoll “watching” the </w:t>
+      </w:r>
+      <w:r>
+        <w:rPr>
+          <w:rFonts w:ascii="Arial" w:eastAsia="Times New Roman" w:hAnsi="Arial" w:cs="Arial"/>
+          <w:color w:val="0000FF"/>
+          <w:sz w:val="22"/>
+          <w:szCs w:val="22"/>
+          <w:lang w:val="en-US" w:eastAsia="en-GB"/>
+        </w:rPr>
+        <w:t xml:space="preserve">file </w:t>
+      </w:r>
+      <w:r>
+        <w:rPr>
+          <w:rFonts w:ascii="Arial" w:eastAsia="Times New Roman" w:hAnsi="Arial" w:cs="Arial"/>
+          <w:color w:val="0000FF"/>
+          <w:sz w:val="22"/>
+          <w:szCs w:val="22"/>
+          <w:lang w:eastAsia="en-GB"/>
+        </w:rPr>
+        <w:t>descriptor that is started once we initiate the TCP connection to the server?</w:t>
+      </w:r>
+      <w:r>
+        <w:rPr>
+          <w:rFonts w:ascii="Arial" w:eastAsia="Times New Roman" w:hAnsi="Arial" w:cs="Arial"/>
+          <w:color w:val="0000FF"/>
+          <w:sz w:val="22"/>
+          <w:szCs w:val="22"/>
+          <w:lang w:val="en-US" w:eastAsia="en-GB"/>
+        </w:rPr>
+        <w:t xml:space="preserve"> Or with each request that we create to the server, a new FD starts. In the second case, that would imply a “Stack” of descriptors which the event</w:t>
+      </w:r>
+      <w:r>
+        <w:rPr>
+          <w:rFonts w:ascii="Arial" w:eastAsia="Times New Roman" w:hAnsi="Arial" w:cs="Arial"/>
+          <w:color w:val="0000FF"/>
+          <w:sz w:val="22"/>
+          <w:szCs w:val="22"/>
+          <w:lang w:val="en-US" w:eastAsia="en-GB"/>
+        </w:rPr>
+        <w:t>-loop]</w:t>
+      </w:r>
+      <w:r>
+        <w:rPr>
+          <w:rFonts w:ascii="Arial" w:eastAsia="Times New Roman" w:hAnsi="Arial" w:cs="Arial"/>
+          <w:color w:val="000000"/>
+          <w:sz w:val="22"/>
+          <w:szCs w:val="22"/>
           <w:lang w:eastAsia="en-GB"/>
         </w:rPr>
         <w:t> </w:t>
@@ -522,18 +876,42 @@
         <w:jc w:val="both"/>
         <w:textAlignment w:val="baseline"/>
         <w:rPr>
-          <w:rFonts w:eastAsia="Times New Roman" w:cstheme="minorHAnsi"/>
-          <w:color w:val="0000FF"/>
-          <w:lang w:eastAsia="en-GB"/>
-        </w:rPr>
-      </w:pPr>
-      <w:r>
-        <w:rPr>
-          <w:rFonts w:eastAsia="Times New Roman" w:cstheme="minorHAnsi"/>
-          <w:color w:val="0000FF"/>
-          <w:lang w:eastAsia="en-GB"/>
-        </w:rPr>
-        <w:t>[from my understanding, a file descriptor is started/created when creating an interface between the client-space, that is the xrootd client, and the kernel-space, that is the TCP kernel which allows a connection between client and server]</w:t>
+          <w:rFonts w:ascii="Arial" w:eastAsia="Times New Roman" w:hAnsi="Arial" w:cs="Arial"/>
+          <w:color w:val="0000FF"/>
+          <w:sz w:val="22"/>
+          <w:szCs w:val="22"/>
+          <w:lang w:eastAsia="en-GB"/>
+        </w:rPr>
+      </w:pPr>
+      <w:r>
+        <w:rPr>
+          <w:rFonts w:ascii="Arial" w:eastAsia="Times New Roman" w:hAnsi="Arial" w:cs="Arial"/>
+          <w:color w:val="0000FF"/>
+          <w:sz w:val="22"/>
+          <w:szCs w:val="22"/>
+          <w:lang w:eastAsia="en-GB"/>
+        </w:rPr>
+        <w:t>[from my understanding, a file descriptor is started/created when creating an interface between the client-space and the kernel-space</w:t>
+      </w:r>
+      <w:r>
+        <w:rPr>
+          <w:rFonts w:ascii="Arial" w:eastAsia="Times New Roman" w:hAnsi="Arial" w:cs="Arial"/>
+          <w:color w:val="0000FF"/>
+          <w:sz w:val="22"/>
+          <w:szCs w:val="22"/>
+          <w:lang w:val="en-US" w:eastAsia="en-GB"/>
+        </w:rPr>
+        <w:t xml:space="preserve"> - </w:t>
+      </w:r>
+      <w:r>
+        <w:rPr>
+          <w:rFonts w:ascii="Arial" w:eastAsia="Times New Roman" w:hAnsi="Arial" w:cs="Arial"/>
+          <w:color w:val="0000FF"/>
+          <w:sz w:val="22"/>
+          <w:szCs w:val="22"/>
+          <w:lang w:eastAsia="en-GB"/>
+        </w:rPr>
+        <w:t>that is the TCP kernel which allows a connection between client and server]</w:t>
       </w:r>
     </w:p>
     <w:p>
@@ -541,17 +919,20 @@
         <w:ind w:left="720"/>
         <w:jc w:val="both"/>
         <w:rPr>
-          <w:rFonts w:eastAsia="Times New Roman" w:cstheme="minorHAnsi"/>
-          <w:lang w:eastAsia="en-GB"/>
-        </w:rPr>
-      </w:pPr>
-      <w:r>
-        <w:rPr>
-          <w:rFonts w:eastAsia="Times New Roman" w:cstheme="minorHAnsi"/>
-          <w:color w:val="000000"/>
-          <w:lang w:eastAsia="en-GB"/>
-        </w:rPr>
-        <w:lastRenderedPageBreak/>
+          <w:rFonts w:ascii="Arial" w:eastAsia="Times New Roman" w:hAnsi="Arial" w:cs="Arial"/>
+          <w:sz w:val="22"/>
+          <w:szCs w:val="22"/>
+          <w:lang w:eastAsia="en-GB"/>
+        </w:rPr>
+      </w:pPr>
+      <w:r>
+        <w:rPr>
+          <w:rFonts w:ascii="Arial" w:eastAsia="Times New Roman" w:hAnsi="Arial" w:cs="Arial"/>
+          <w:color w:val="000000"/>
+          <w:sz w:val="22"/>
+          <w:szCs w:val="22"/>
+          <w:lang w:eastAsia="en-GB"/>
+        </w:rPr>
         <w:t> </w:t>
       </w:r>
     </w:p>
@@ -559,19 +940,69 @@
       <w:pPr>
         <w:jc w:val="both"/>
         <w:rPr>
-          <w:rFonts w:eastAsia="Times New Roman" w:cstheme="minorHAnsi"/>
-          <w:lang w:eastAsia="en-GB"/>
-        </w:rPr>
-      </w:pPr>
-      <w:r>
-        <w:rPr>
-          <w:rFonts w:eastAsia="Times New Roman" w:cstheme="minorHAnsi"/>
+          <w:rFonts w:ascii="Arial" w:eastAsia="Times New Roman" w:hAnsi="Arial" w:cs="Arial"/>
           <w:b/>
           <w:bCs/>
           <w:color w:val="000000"/>
+          <w:sz w:val="22"/>
+          <w:szCs w:val="22"/>
           <w:u w:val="single"/>
           <w:lang w:eastAsia="en-GB"/>
         </w:rPr>
+      </w:pPr>
+    </w:p>
+    <w:p>
+      <w:pPr>
+        <w:jc w:val="both"/>
+        <w:rPr>
+          <w:rFonts w:ascii="Arial" w:eastAsia="Times New Roman" w:hAnsi="Arial" w:cs="Arial"/>
+          <w:b/>
+          <w:bCs/>
+          <w:color w:val="000000"/>
+          <w:sz w:val="22"/>
+          <w:szCs w:val="22"/>
+          <w:u w:val="single"/>
+          <w:lang w:eastAsia="en-GB"/>
+        </w:rPr>
+      </w:pPr>
+    </w:p>
+    <w:p>
+      <w:pPr>
+        <w:jc w:val="both"/>
+        <w:rPr>
+          <w:rFonts w:ascii="Arial" w:eastAsia="Times New Roman" w:hAnsi="Arial" w:cs="Arial"/>
+          <w:b/>
+          <w:bCs/>
+          <w:color w:val="000000"/>
+          <w:sz w:val="22"/>
+          <w:szCs w:val="22"/>
+          <w:u w:val="single"/>
+          <w:lang w:eastAsia="en-GB"/>
+        </w:rPr>
+      </w:pPr>
+    </w:p>
+    <w:p>
+      <w:pPr>
+        <w:jc w:val="both"/>
+        <w:rPr>
+          <w:rFonts w:ascii="Arial" w:eastAsia="Times New Roman" w:hAnsi="Arial" w:cs="Arial"/>
+          <w:sz w:val="22"/>
+          <w:szCs w:val="22"/>
+          <w:lang w:eastAsia="en-GB"/>
+        </w:rPr>
+      </w:pPr>
+      <w:r>
+        <w:rPr>
+          <w:rFonts w:ascii="Arial" w:eastAsia="Times New Roman" w:hAnsi="Arial" w:cs="Arial"/>
+          <w:b/>
+          <w:bCs/>
+          <w:color w:val="000000"/>
+          <w:sz w:val="22"/>
+          <w:szCs w:val="22"/>
+          <w:u w:val="single"/>
+          <w:lang w:eastAsia="en-GB"/>
+        </w:rPr>
+        <w:lastRenderedPageBreak/>
         <w:t>Event-loop stages:</w:t>
       </w:r>
     </w:p>
@@ -579,14 +1010,18 @@
       <w:pPr>
         <w:jc w:val="both"/>
         <w:rPr>
-          <w:rFonts w:eastAsia="Times New Roman" w:cstheme="minorHAnsi"/>
-          <w:lang w:eastAsia="en-GB"/>
-        </w:rPr>
-      </w:pPr>
-      <w:r>
-        <w:rPr>
-          <w:rFonts w:eastAsia="Times New Roman" w:cstheme="minorHAnsi"/>
-          <w:color w:val="000000"/>
+          <w:rFonts w:ascii="Arial" w:eastAsia="Times New Roman" w:hAnsi="Arial" w:cs="Arial"/>
+          <w:sz w:val="22"/>
+          <w:szCs w:val="22"/>
+          <w:lang w:eastAsia="en-GB"/>
+        </w:rPr>
+      </w:pPr>
+      <w:r>
+        <w:rPr>
+          <w:rFonts w:ascii="Arial" w:eastAsia="Times New Roman" w:hAnsi="Arial" w:cs="Arial"/>
+          <w:color w:val="000000"/>
+          <w:sz w:val="22"/>
+          <w:szCs w:val="22"/>
           <w:lang w:eastAsia="en-GB"/>
         </w:rPr>
         <w:t> </w:t>
@@ -597,14 +1032,18 @@
         <w:ind w:firstLine="720"/>
         <w:jc w:val="both"/>
         <w:rPr>
-          <w:rFonts w:eastAsia="Times New Roman" w:cstheme="minorHAnsi"/>
-          <w:lang w:eastAsia="en-GB"/>
-        </w:rPr>
-      </w:pPr>
-      <w:r>
-        <w:rPr>
-          <w:rFonts w:eastAsia="Times New Roman" w:cstheme="minorHAnsi"/>
-          <w:color w:val="000000"/>
+          <w:rFonts w:ascii="Arial" w:eastAsia="Times New Roman" w:hAnsi="Arial" w:cs="Arial"/>
+          <w:sz w:val="22"/>
+          <w:szCs w:val="22"/>
+          <w:lang w:eastAsia="en-GB"/>
+        </w:rPr>
+      </w:pPr>
+      <w:r>
+        <w:rPr>
+          <w:rFonts w:ascii="Arial" w:eastAsia="Times New Roman" w:hAnsi="Arial" w:cs="Arial"/>
+          <w:color w:val="000000"/>
+          <w:sz w:val="22"/>
+          <w:szCs w:val="22"/>
           <w:lang w:eastAsia="en-GB"/>
         </w:rPr>
         <w:t>The event loop generates ‘ready to read’, ‘ready to write’, ‘read timeout’ and ‘write timeout’ events. Accordingly, to those events, the client is sending requests and receiving responses, and handling timeouts. For connections using TLS, it is more complicated, but I think this is irrelevant for the paper.</w:t>
@@ -614,14 +1053,18 @@
       <w:pPr>
         <w:jc w:val="both"/>
         <w:rPr>
-          <w:rFonts w:eastAsia="Times New Roman" w:cstheme="minorHAnsi"/>
-          <w:lang w:eastAsia="en-GB"/>
-        </w:rPr>
-      </w:pPr>
-      <w:r>
-        <w:rPr>
-          <w:rFonts w:eastAsia="Times New Roman" w:cstheme="minorHAnsi"/>
-          <w:color w:val="000000"/>
+          <w:rFonts w:ascii="Arial" w:eastAsia="Times New Roman" w:hAnsi="Arial" w:cs="Arial"/>
+          <w:sz w:val="22"/>
+          <w:szCs w:val="22"/>
+          <w:lang w:eastAsia="en-GB"/>
+        </w:rPr>
+      </w:pPr>
+      <w:r>
+        <w:rPr>
+          <w:rFonts w:ascii="Arial" w:eastAsia="Times New Roman" w:hAnsi="Arial" w:cs="Arial"/>
+          <w:color w:val="000000"/>
+          <w:sz w:val="22"/>
+          <w:szCs w:val="22"/>
           <w:lang w:eastAsia="en-GB"/>
         </w:rPr>
         <w:t> </w:t>
@@ -631,14 +1074,18 @@
       <w:pPr>
         <w:jc w:val="both"/>
         <w:rPr>
-          <w:rFonts w:eastAsia="Times New Roman" w:cstheme="minorHAnsi"/>
-          <w:lang w:eastAsia="en-GB"/>
-        </w:rPr>
-      </w:pPr>
-      <w:r>
-        <w:rPr>
-          <w:rFonts w:eastAsia="Times New Roman" w:cstheme="minorHAnsi"/>
-          <w:color w:val="000000"/>
+          <w:rFonts w:ascii="Arial" w:eastAsia="Times New Roman" w:hAnsi="Arial" w:cs="Arial"/>
+          <w:sz w:val="22"/>
+          <w:szCs w:val="22"/>
+          <w:lang w:eastAsia="en-GB"/>
+        </w:rPr>
+      </w:pPr>
+      <w:r>
+        <w:rPr>
+          <w:rFonts w:ascii="Arial" w:eastAsia="Times New Roman" w:hAnsi="Arial" w:cs="Arial"/>
+          <w:color w:val="000000"/>
+          <w:sz w:val="22"/>
+          <w:szCs w:val="22"/>
           <w:bdr w:val="none" w:sz="0" w:space="0" w:color="auto" w:frame="1"/>
           <w:lang w:eastAsia="en-GB"/>
         </w:rPr>
@@ -646,8 +1093,10 @@
       </w:r>
       <w:r>
         <w:rPr>
-          <w:rFonts w:eastAsia="Times New Roman" w:cstheme="minorHAnsi"/>
-          <w:color w:val="000000"/>
+          <w:rFonts w:ascii="Arial" w:eastAsia="Times New Roman" w:hAnsi="Arial" w:cs="Arial"/>
+          <w:color w:val="000000"/>
+          <w:sz w:val="22"/>
+          <w:szCs w:val="22"/>
           <w:bdr w:val="none" w:sz="0" w:space="0" w:color="auto" w:frame="1"/>
           <w:lang w:eastAsia="en-GB"/>
         </w:rPr>
@@ -655,8 +1104,10 @@
       </w:r>
       <w:r>
         <w:rPr>
-          <w:rFonts w:eastAsia="Times New Roman" w:cstheme="minorHAnsi"/>
-          <w:color w:val="000000"/>
+          <w:rFonts w:ascii="Arial" w:eastAsia="Times New Roman" w:hAnsi="Arial" w:cs="Arial"/>
+          <w:color w:val="000000"/>
+          <w:sz w:val="22"/>
+          <w:szCs w:val="22"/>
           <w:bdr w:val="none" w:sz="0" w:space="0" w:color="auto" w:frame="1"/>
           <w:lang w:eastAsia="en-GB"/>
         </w:rPr>
@@ -664,15 +1115,17 @@
       </w:r>
       <w:r>
         <w:rPr>
-          <w:rFonts w:eastAsia="Times New Roman" w:cstheme="minorHAnsi"/>
+          <w:rFonts w:ascii="Arial" w:eastAsia="Times New Roman" w:hAnsi="Arial" w:cs="Arial"/>
           <w:noProof/>
           <w:color w:val="000000"/>
+          <w:sz w:val="22"/>
+          <w:szCs w:val="22"/>
           <w:bdr w:val="none" w:sz="0" w:space="0" w:color="auto" w:frame="1"/>
           <w:lang w:eastAsia="en-GB"/>
         </w:rPr>
         <w:drawing>
-          <wp:inline distT="0" distB="0" distL="0" distR="0" wp14:anchorId="41A49B3F" wp14:editId="47798E54">
-            <wp:extent cx="3608121" cy="4675447"/>
+          <wp:inline distT="0" distB="0" distL="0" distR="0" wp14:anchorId="41A49B3F" wp14:editId="6D85017D">
+            <wp:extent cx="5677593" cy="4292814"/>
             <wp:effectExtent l="0" t="0" r="0" b="0"/>
             <wp:docPr id="1" name="Picture 1" descr="Diagram&#10;&#10;Description automatically generated"/>
             <wp:cNvGraphicFramePr>
@@ -687,7 +1140,7 @@
                       <a:picLocks noChangeAspect="1" noChangeArrowheads="1"/>
                     </pic:cNvPicPr>
                   </pic:nvPicPr>
-                  <pic:blipFill>
+                  <pic:blipFill rotWithShape="1">
                     <a:blip r:embed="rId5" cstate="print">
                       <a:extLst>
                         <a:ext uri="{28A0092B-C50C-407E-A947-70E740481C1C}">
@@ -695,15 +1148,13 @@
                         </a:ext>
                       </a:extLst>
                     </a:blip>
-                    <a:srcRect/>
-                    <a:stretch>
-                      <a:fillRect/>
-                    </a:stretch>
+                    <a:srcRect r="14976" b="50389"/>
+                    <a:stretch/>
                   </pic:blipFill>
                   <pic:spPr bwMode="auto">
                     <a:xfrm>
                       <a:off x="0" y="0"/>
-                      <a:ext cx="3625782" cy="4698333"/>
+                      <a:ext cx="5744073" cy="4343080"/>
                     </a:xfrm>
                     <a:prstGeom prst="rect">
                       <a:avLst/>
@@ -712,6 +1163,11 @@
                     <a:ln>
                       <a:noFill/>
                     </a:ln>
+                    <a:extLst>
+                      <a:ext uri="{53640926-AAD7-44D8-BBD7-CCE9431645EC}">
+                        <a14:shadowObscured xmlns:a14="http://schemas.microsoft.com/office/drawing/2010/main"/>
+                      </a:ext>
+                    </a:extLst>
                   </pic:spPr>
                 </pic:pic>
               </a:graphicData>
@@ -721,8 +1177,10 @@
       </w:r>
       <w:r>
         <w:rPr>
-          <w:rFonts w:eastAsia="Times New Roman" w:cstheme="minorHAnsi"/>
-          <w:color w:val="000000"/>
+          <w:rFonts w:ascii="Arial" w:eastAsia="Times New Roman" w:hAnsi="Arial" w:cs="Arial"/>
+          <w:color w:val="000000"/>
+          <w:sz w:val="22"/>
+          <w:szCs w:val="22"/>
           <w:bdr w:val="none" w:sz="0" w:space="0" w:color="auto" w:frame="1"/>
           <w:lang w:eastAsia="en-GB"/>
         </w:rPr>
@@ -732,15 +1190,19 @@
     <w:p>
       <w:pPr>
         <w:rPr>
-          <w:rFonts w:eastAsia="Times New Roman" w:cstheme="minorHAnsi"/>
-          <w:lang w:eastAsia="en-GB"/>
-        </w:rPr>
-      </w:pPr>
-    </w:p>
-    <w:p>
-      <w:pPr>
-        <w:rPr>
-          <w:rFonts w:cstheme="minorHAnsi"/>
+          <w:rFonts w:ascii="Arial" w:eastAsia="Times New Roman" w:hAnsi="Arial" w:cs="Arial"/>
+          <w:sz w:val="22"/>
+          <w:szCs w:val="22"/>
+          <w:lang w:eastAsia="en-GB"/>
+        </w:rPr>
+      </w:pPr>
+    </w:p>
+    <w:p>
+      <w:pPr>
+        <w:rPr>
+          <w:rFonts w:ascii="Arial" w:hAnsi="Arial" w:cs="Arial"/>
+          <w:sz w:val="22"/>
+          <w:szCs w:val="22"/>
         </w:rPr>
       </w:pPr>
     </w:p>

</xml_diff>

<commit_message>
adds text for event loop section
</commit_message>
<xml_diff>
--- a/Resources/xrootd/event_loop.docx
+++ b/Resources/xrootd/event_loop.docx
@@ -6,20 +6,18 @@
       <w:pPr>
         <w:jc w:val="both"/>
         <w:rPr>
-          <w:rFonts w:ascii="Arial" w:eastAsia="Times New Roman" w:hAnsi="Arial" w:cs="Arial"/>
-          <w:sz w:val="22"/>
-          <w:szCs w:val="22"/>
+          <w:rFonts w:ascii="Times New Roman" w:eastAsia="Times New Roman" w:hAnsi="Times New Roman" w:cs="Times New Roman"/>
+          <w:sz w:val="20"/>
+          <w:szCs w:val="20"/>
           <w:lang w:eastAsia="en-GB"/>
         </w:rPr>
       </w:pPr>
       <w:r>
         <w:rPr>
           <w:rFonts w:ascii="Apple Color Emoji" w:eastAsia="Times New Roman" w:hAnsi="Apple Color Emoji" w:cs="Apple Color Emoji"/>
-          <w:b/>
-          <w:bCs/>
-          <w:color w:val="000000"/>
-          <w:sz w:val="22"/>
-          <w:szCs w:val="22"/>
+          <w:color w:val="000000"/>
+          <w:sz w:val="20"/>
+          <w:szCs w:val="20"/>
           <w:u w:val="single"/>
           <w:lang w:eastAsia="en-GB"/>
         </w:rPr>
@@ -27,12 +25,10 @@
       </w:r>
       <w:r>
         <w:rPr>
-          <w:rFonts w:ascii="Arial" w:eastAsia="Times New Roman" w:hAnsi="Arial" w:cs="Arial"/>
-          <w:b/>
-          <w:bCs/>
-          <w:color w:val="000000"/>
-          <w:sz w:val="22"/>
-          <w:szCs w:val="22"/>
+          <w:rFonts w:ascii="Times New Roman" w:eastAsia="Times New Roman" w:hAnsi="Times New Roman" w:cs="Times New Roman"/>
+          <w:color w:val="000000"/>
+          <w:sz w:val="20"/>
+          <w:szCs w:val="20"/>
           <w:u w:val="single"/>
           <w:lang w:eastAsia="en-GB"/>
         </w:rPr>
@@ -43,18 +39,18 @@
       <w:pPr>
         <w:jc w:val="both"/>
         <w:rPr>
-          <w:rFonts w:ascii="Arial" w:eastAsia="Times New Roman" w:hAnsi="Arial" w:cs="Arial"/>
-          <w:sz w:val="22"/>
-          <w:szCs w:val="22"/>
-          <w:lang w:eastAsia="en-GB"/>
-        </w:rPr>
-      </w:pPr>
-      <w:r>
-        <w:rPr>
-          <w:rFonts w:ascii="Arial" w:eastAsia="Times New Roman" w:hAnsi="Arial" w:cs="Arial"/>
-          <w:color w:val="000000"/>
-          <w:sz w:val="22"/>
-          <w:szCs w:val="22"/>
+          <w:rFonts w:ascii="Times New Roman" w:eastAsia="Times New Roman" w:hAnsi="Times New Roman" w:cs="Times New Roman"/>
+          <w:sz w:val="20"/>
+          <w:szCs w:val="20"/>
+          <w:lang w:eastAsia="en-GB"/>
+        </w:rPr>
+      </w:pPr>
+      <w:r>
+        <w:rPr>
+          <w:rFonts w:ascii="Times New Roman" w:eastAsia="Times New Roman" w:hAnsi="Times New Roman" w:cs="Times New Roman"/>
+          <w:color w:val="000000"/>
+          <w:sz w:val="20"/>
+          <w:szCs w:val="20"/>
           <w:lang w:eastAsia="en-GB"/>
         </w:rPr>
         <w:t> </w:t>
@@ -64,20 +60,18 @@
       <w:pPr>
         <w:jc w:val="both"/>
         <w:rPr>
-          <w:rFonts w:ascii="Arial" w:eastAsia="Times New Roman" w:hAnsi="Arial" w:cs="Arial"/>
-          <w:sz w:val="22"/>
-          <w:szCs w:val="22"/>
-          <w:lang w:eastAsia="en-GB"/>
-        </w:rPr>
-      </w:pPr>
-      <w:r>
-        <w:rPr>
-          <w:rFonts w:ascii="Arial" w:eastAsia="Times New Roman" w:hAnsi="Arial" w:cs="Arial"/>
-          <w:b/>
-          <w:bCs/>
-          <w:color w:val="000000"/>
-          <w:sz w:val="22"/>
-          <w:szCs w:val="22"/>
+          <w:rFonts w:ascii="Times New Roman" w:eastAsia="Times New Roman" w:hAnsi="Times New Roman" w:cs="Times New Roman"/>
+          <w:sz w:val="20"/>
+          <w:szCs w:val="20"/>
+          <w:lang w:eastAsia="en-GB"/>
+        </w:rPr>
+      </w:pPr>
+      <w:r>
+        <w:rPr>
+          <w:rFonts w:ascii="Times New Roman" w:eastAsia="Times New Roman" w:hAnsi="Times New Roman" w:cs="Times New Roman"/>
+          <w:color w:val="000000"/>
+          <w:sz w:val="20"/>
+          <w:szCs w:val="20"/>
           <w:u w:val="single"/>
           <w:lang w:eastAsia="en-GB"/>
         </w:rPr>
@@ -86,11 +80,9 @@
       <w:r>
         <w:rPr>
           <w:rFonts w:ascii="Apple Color Emoji" w:eastAsia="Times New Roman" w:hAnsi="Apple Color Emoji" w:cs="Apple Color Emoji"/>
-          <w:b/>
-          <w:bCs/>
-          <w:color w:val="000000"/>
-          <w:sz w:val="22"/>
-          <w:szCs w:val="22"/>
+          <w:color w:val="000000"/>
+          <w:sz w:val="20"/>
+          <w:szCs w:val="20"/>
           <w:u w:val="single"/>
           <w:lang w:eastAsia="en-GB"/>
         </w:rPr>
@@ -99,32 +91,83 @@
     </w:p>
     <w:p>
       <w:pPr>
-        <w:rPr>
-          <w:rFonts w:ascii="Arial" w:eastAsia="Times New Roman" w:hAnsi="Arial" w:cs="Arial"/>
-          <w:sz w:val="22"/>
-          <w:szCs w:val="22"/>
-          <w:lang w:eastAsia="en-GB"/>
-        </w:rPr>
-      </w:pPr>
-    </w:p>
-    <w:p>
-      <w:pPr>
-        <w:jc w:val="both"/>
-        <w:rPr>
-          <w:rFonts w:ascii="Arial" w:eastAsia="Times New Roman" w:hAnsi="Arial" w:cs="Arial"/>
-          <w:sz w:val="22"/>
-          <w:szCs w:val="22"/>
-          <w:lang w:eastAsia="en-GB"/>
-        </w:rPr>
-      </w:pPr>
-      <w:r>
-        <w:rPr>
-          <w:rFonts w:ascii="Arial" w:eastAsia="Times New Roman" w:hAnsi="Arial" w:cs="Arial"/>
-          <w:i/>
-          <w:iCs/>
-          <w:color w:val="0000FF"/>
-          <w:sz w:val="22"/>
-          <w:szCs w:val="22"/>
+        <w:jc w:val="both"/>
+        <w:rPr>
+          <w:rFonts w:ascii="Times New Roman" w:eastAsia="Times New Roman" w:hAnsi="Times New Roman" w:cs="Times New Roman"/>
+          <w:sz w:val="20"/>
+          <w:szCs w:val="20"/>
+          <w:lang w:eastAsia="en-GB"/>
+        </w:rPr>
+      </w:pPr>
+    </w:p>
+    <w:p>
+      <w:pPr>
+        <w:jc w:val="both"/>
+        <w:rPr>
+          <w:rFonts w:ascii="Times New Roman" w:eastAsia="Times New Roman" w:hAnsi="Times New Roman" w:cs="Times New Roman"/>
+          <w:sz w:val="20"/>
+          <w:szCs w:val="20"/>
+          <w:lang w:val="en-US" w:eastAsia="en-GB"/>
+        </w:rPr>
+      </w:pPr>
+      <w:r>
+        <w:rPr>
+          <w:rFonts w:ascii="Times New Roman" w:eastAsia="Times New Roman" w:hAnsi="Times New Roman" w:cs="Times New Roman"/>
+          <w:sz w:val="20"/>
+          <w:szCs w:val="20"/>
+          <w:lang w:val="en-US" w:eastAsia="en-GB"/>
+        </w:rPr>
+        <w:t>The in-draft text:</w:t>
+      </w:r>
+    </w:p>
+    <w:p>
+      <w:pPr>
+        <w:jc w:val="both"/>
+        <w:rPr>
+          <w:rFonts w:ascii="Times New Roman" w:eastAsia="Times New Roman" w:hAnsi="Times New Roman" w:cs="Times New Roman"/>
+          <w:sz w:val="20"/>
+          <w:szCs w:val="20"/>
+          <w:lang w:eastAsia="en-GB"/>
+        </w:rPr>
+      </w:pPr>
+      <w:r>
+        <w:rPr>
+          <w:rFonts w:ascii="Times New Roman" w:eastAsia="Times New Roman" w:hAnsi="Times New Roman" w:cs="Times New Roman"/>
+          <w:color w:val="000000"/>
+          <w:sz w:val="20"/>
+          <w:szCs w:val="20"/>
+          <w:lang w:eastAsia="en-GB"/>
+        </w:rPr>
+        <w:t>A user might want to retrieve some data using the XRootD client from a file that is located on a server. Interaction between the XRootD client and that particular server is done through a TCP implementation. The mechanism that allows the client to receive feedback from the TCP kernel is called event-loop. The feedback consists of communicating whether there is available space in the TCP-output buffer for writing data (i.e. requests which will be sent to the server) or if there is some data in the TCP-receive buffer for reading responses from the server. In this event-based workflow, there is a queue of requests that the client is issuing to the server, and with each write-event, a request is removed from the queue and it is being written on the socket. It is worth mentioning that the TCP buffers (for both sending and receiving data) might not have enough size to allow requests/responses to be written/read in a single event, meaning that it can take several write/read events to process an entire request to the server or a response from the server. Furthermore, each request has a corresponding message handler, so that after a request is written to the socket (in order to be sent to the server), the accompanying message handler is moved into a queue for incoming responses. During a read-event yielded by the event-loop, the client is informed that it can read from the socket, that is a server response. Once a response arrived from the server, its corresponding message handler (located inside the incoming queue) is also taken out from the queue, and finally, after the response is parsed, the callback function is being called.</w:t>
+      </w:r>
+    </w:p>
+    <w:p>
+      <w:pPr>
+        <w:jc w:val="both"/>
+        <w:rPr>
+          <w:rFonts w:ascii="Times New Roman" w:eastAsia="Times New Roman" w:hAnsi="Times New Roman" w:cs="Times New Roman"/>
+          <w:sz w:val="20"/>
+          <w:szCs w:val="20"/>
+          <w:lang w:eastAsia="en-GB"/>
+        </w:rPr>
+      </w:pPr>
+    </w:p>
+    <w:p>
+      <w:pPr>
+        <w:jc w:val="both"/>
+        <w:rPr>
+          <w:rFonts w:ascii="Times New Roman" w:eastAsia="Times New Roman" w:hAnsi="Times New Roman" w:cs="Times New Roman"/>
+          <w:sz w:val="20"/>
+          <w:szCs w:val="20"/>
+          <w:lang w:eastAsia="en-GB"/>
+        </w:rPr>
+      </w:pPr>
+      <w:r>
+        <w:rPr>
+          <w:rFonts w:ascii="Times New Roman" w:eastAsia="Times New Roman" w:hAnsi="Times New Roman" w:cs="Times New Roman"/>
+          <w:color w:val="0000FF"/>
+          <w:sz w:val="20"/>
+          <w:szCs w:val="20"/>
           <w:lang w:eastAsia="en-GB"/>
         </w:rPr>
         <w:t xml:space="preserve">[Clarifications marked with blue] </w:t>
@@ -133,8 +176,8 @@
         <w:rPr>
           <w:rFonts w:ascii="Apple Color Emoji" w:eastAsia="Times New Roman" w:hAnsi="Apple Color Emoji" w:cs="Apple Color Emoji"/>
           <w:color w:val="0000FF"/>
-          <w:sz w:val="22"/>
-          <w:szCs w:val="22"/>
+          <w:sz w:val="20"/>
+          <w:szCs w:val="20"/>
           <w:lang w:eastAsia="en-GB"/>
         </w:rPr>
         <w:t>😉</w:t>
@@ -144,18 +187,18 @@
       <w:pPr>
         <w:jc w:val="both"/>
         <w:rPr>
-          <w:rFonts w:ascii="Arial" w:eastAsia="Times New Roman" w:hAnsi="Arial" w:cs="Arial"/>
-          <w:sz w:val="22"/>
-          <w:szCs w:val="22"/>
-          <w:lang w:eastAsia="en-GB"/>
-        </w:rPr>
-      </w:pPr>
-      <w:r>
-        <w:rPr>
-          <w:rFonts w:ascii="Arial" w:eastAsia="Times New Roman" w:hAnsi="Arial" w:cs="Arial"/>
-          <w:color w:val="000000"/>
-          <w:sz w:val="22"/>
-          <w:szCs w:val="22"/>
+          <w:rFonts w:ascii="Times New Roman" w:eastAsia="Times New Roman" w:hAnsi="Times New Roman" w:cs="Times New Roman"/>
+          <w:sz w:val="20"/>
+          <w:szCs w:val="20"/>
+          <w:lang w:eastAsia="en-GB"/>
+        </w:rPr>
+      </w:pPr>
+      <w:r>
+        <w:rPr>
+          <w:rFonts w:ascii="Times New Roman" w:eastAsia="Times New Roman" w:hAnsi="Times New Roman" w:cs="Times New Roman"/>
+          <w:color w:val="000000"/>
+          <w:sz w:val="20"/>
+          <w:szCs w:val="20"/>
           <w:lang w:eastAsia="en-GB"/>
         </w:rPr>
         <w:t> </w:t>
@@ -165,58 +208,58 @@
       <w:pPr>
         <w:jc w:val="both"/>
         <w:rPr>
-          <w:rFonts w:ascii="Arial" w:eastAsia="Times New Roman" w:hAnsi="Arial" w:cs="Arial"/>
-          <w:sz w:val="22"/>
-          <w:szCs w:val="22"/>
-          <w:lang w:eastAsia="en-GB"/>
-        </w:rPr>
-      </w:pPr>
-      <w:r>
-        <w:rPr>
-          <w:rFonts w:ascii="Arial" w:eastAsia="Times New Roman" w:hAnsi="Arial" w:cs="Arial"/>
-          <w:color w:val="000000"/>
-          <w:sz w:val="22"/>
-          <w:szCs w:val="22"/>
+          <w:rFonts w:ascii="Times New Roman" w:eastAsia="Times New Roman" w:hAnsi="Times New Roman" w:cs="Times New Roman"/>
+          <w:sz w:val="20"/>
+          <w:szCs w:val="20"/>
+          <w:lang w:eastAsia="en-GB"/>
+        </w:rPr>
+      </w:pPr>
+      <w:r>
+        <w:rPr>
+          <w:rFonts w:ascii="Times New Roman" w:eastAsia="Times New Roman" w:hAnsi="Times New Roman" w:cs="Times New Roman"/>
+          <w:color w:val="000000"/>
+          <w:sz w:val="20"/>
+          <w:szCs w:val="20"/>
           <w:lang w:eastAsia="en-GB"/>
         </w:rPr>
         <w:t xml:space="preserve">The event loop is a mechanism for getting feedback from the kernel </w:t>
       </w:r>
       <w:r>
         <w:rPr>
-          <w:rFonts w:ascii="Arial" w:eastAsia="Times New Roman" w:hAnsi="Arial" w:cs="Arial"/>
-          <w:color w:val="0000FF"/>
-          <w:sz w:val="22"/>
-          <w:szCs w:val="22"/>
+          <w:rFonts w:ascii="Times New Roman" w:eastAsia="Times New Roman" w:hAnsi="Times New Roman" w:cs="Times New Roman"/>
+          <w:color w:val="0000FF"/>
+          <w:sz w:val="20"/>
+          <w:szCs w:val="20"/>
           <w:lang w:eastAsia="en-GB"/>
         </w:rPr>
         <w:t>[I assume that you are referring to a TCP kernel here</w:t>
       </w:r>
       <w:r>
         <w:rPr>
-          <w:rFonts w:ascii="Arial" w:eastAsia="Times New Roman" w:hAnsi="Arial" w:cs="Arial"/>
-          <w:color w:val="0000FF"/>
-          <w:sz w:val="22"/>
-          <w:szCs w:val="22"/>
+          <w:rFonts w:ascii="Times New Roman" w:eastAsia="Times New Roman" w:hAnsi="Times New Roman" w:cs="Times New Roman"/>
+          <w:color w:val="0000FF"/>
+          <w:sz w:val="20"/>
+          <w:szCs w:val="20"/>
           <w:lang w:val="en-US" w:eastAsia="en-GB"/>
         </w:rPr>
         <w:t>. If so, there is a socket on the client and also a socket on the server, right?</w:t>
       </w:r>
       <w:r>
         <w:rPr>
-          <w:rFonts w:ascii="Arial" w:eastAsia="Times New Roman" w:hAnsi="Arial" w:cs="Arial"/>
-          <w:color w:val="0000FF"/>
-          <w:sz w:val="22"/>
-          <w:szCs w:val="22"/>
+          <w:rFonts w:ascii="Times New Roman" w:eastAsia="Times New Roman" w:hAnsi="Times New Roman" w:cs="Times New Roman"/>
+          <w:color w:val="0000FF"/>
+          <w:sz w:val="20"/>
+          <w:szCs w:val="20"/>
           <w:lang w:eastAsia="en-GB"/>
         </w:rPr>
         <w:t>]</w:t>
       </w:r>
       <w:r>
         <w:rPr>
-          <w:rFonts w:ascii="Arial" w:eastAsia="Times New Roman" w:hAnsi="Arial" w:cs="Arial"/>
-          <w:color w:val="000000"/>
-          <w:sz w:val="22"/>
-          <w:szCs w:val="22"/>
+          <w:rFonts w:ascii="Times New Roman" w:eastAsia="Times New Roman" w:hAnsi="Times New Roman" w:cs="Times New Roman"/>
+          <w:color w:val="000000"/>
+          <w:sz w:val="20"/>
+          <w:szCs w:val="20"/>
           <w:lang w:eastAsia="en-GB"/>
         </w:rPr>
         <w:t xml:space="preserve"> whether</w:t>
@@ -226,18 +269,18 @@
       <w:pPr>
         <w:jc w:val="both"/>
         <w:rPr>
-          <w:rFonts w:ascii="Arial" w:eastAsia="Times New Roman" w:hAnsi="Arial" w:cs="Arial"/>
-          <w:sz w:val="22"/>
-          <w:szCs w:val="22"/>
-          <w:lang w:eastAsia="en-GB"/>
-        </w:rPr>
-      </w:pPr>
-      <w:r>
-        <w:rPr>
-          <w:rFonts w:ascii="Arial" w:eastAsia="Times New Roman" w:hAnsi="Arial" w:cs="Arial"/>
-          <w:color w:val="000000"/>
-          <w:sz w:val="22"/>
-          <w:szCs w:val="22"/>
+          <w:rFonts w:ascii="Times New Roman" w:eastAsia="Times New Roman" w:hAnsi="Times New Roman" w:cs="Times New Roman"/>
+          <w:sz w:val="20"/>
+          <w:szCs w:val="20"/>
+          <w:lang w:eastAsia="en-GB"/>
+        </w:rPr>
+      </w:pPr>
+      <w:r>
+        <w:rPr>
+          <w:rFonts w:ascii="Times New Roman" w:eastAsia="Times New Roman" w:hAnsi="Times New Roman" w:cs="Times New Roman"/>
+          <w:color w:val="000000"/>
+          <w:sz w:val="20"/>
+          <w:szCs w:val="20"/>
           <w:lang w:eastAsia="en-GB"/>
         </w:rPr>
         <w:t> </w:t>
@@ -247,18 +290,18 @@
       <w:pPr>
         <w:jc w:val="both"/>
         <w:rPr>
-          <w:rFonts w:ascii="Arial" w:eastAsia="Times New Roman" w:hAnsi="Arial" w:cs="Arial"/>
-          <w:sz w:val="22"/>
-          <w:szCs w:val="22"/>
-          <w:lang w:eastAsia="en-GB"/>
-        </w:rPr>
-      </w:pPr>
-      <w:r>
-        <w:rPr>
-          <w:rFonts w:ascii="Arial" w:eastAsia="Times New Roman" w:hAnsi="Arial" w:cs="Arial"/>
-          <w:color w:val="000000"/>
-          <w:sz w:val="22"/>
-          <w:szCs w:val="22"/>
+          <w:rFonts w:ascii="Times New Roman" w:eastAsia="Times New Roman" w:hAnsi="Times New Roman" w:cs="Times New Roman"/>
+          <w:sz w:val="20"/>
+          <w:szCs w:val="20"/>
+          <w:lang w:eastAsia="en-GB"/>
+        </w:rPr>
+      </w:pPr>
+      <w:r>
+        <w:rPr>
+          <w:rFonts w:ascii="Times New Roman" w:eastAsia="Times New Roman" w:hAnsi="Times New Roman" w:cs="Times New Roman"/>
+          <w:color w:val="000000"/>
+          <w:sz w:val="20"/>
+          <w:szCs w:val="20"/>
           <w:lang w:eastAsia="en-GB"/>
         </w:rPr>
         <w:t>- there is space in the TCP output buffer for writing</w:t>
@@ -268,18 +311,18 @@
       <w:pPr>
         <w:jc w:val="both"/>
         <w:rPr>
-          <w:rFonts w:ascii="Arial" w:eastAsia="Times New Roman" w:hAnsi="Arial" w:cs="Arial"/>
-          <w:sz w:val="22"/>
-          <w:szCs w:val="22"/>
-          <w:lang w:eastAsia="en-GB"/>
-        </w:rPr>
-      </w:pPr>
-      <w:r>
-        <w:rPr>
-          <w:rFonts w:ascii="Arial" w:eastAsia="Times New Roman" w:hAnsi="Arial" w:cs="Arial"/>
-          <w:color w:val="000000"/>
-          <w:sz w:val="22"/>
-          <w:szCs w:val="22"/>
+          <w:rFonts w:ascii="Times New Roman" w:eastAsia="Times New Roman" w:hAnsi="Times New Roman" w:cs="Times New Roman"/>
+          <w:sz w:val="20"/>
+          <w:szCs w:val="20"/>
+          <w:lang w:eastAsia="en-GB"/>
+        </w:rPr>
+      </w:pPr>
+      <w:r>
+        <w:rPr>
+          <w:rFonts w:ascii="Times New Roman" w:eastAsia="Times New Roman" w:hAnsi="Times New Roman" w:cs="Times New Roman"/>
+          <w:color w:val="000000"/>
+          <w:sz w:val="20"/>
+          <w:szCs w:val="20"/>
           <w:lang w:eastAsia="en-GB"/>
         </w:rPr>
         <w:t>- there are data in the TCP receive buffer for reading</w:t>
@@ -289,78 +332,78 @@
       <w:pPr>
         <w:jc w:val="both"/>
         <w:rPr>
-          <w:rFonts w:ascii="Arial" w:eastAsia="Times New Roman" w:hAnsi="Arial" w:cs="Arial"/>
-          <w:sz w:val="22"/>
-          <w:szCs w:val="22"/>
-          <w:lang w:eastAsia="en-GB"/>
-        </w:rPr>
-      </w:pPr>
-      <w:r>
-        <w:rPr>
-          <w:rFonts w:ascii="Arial" w:eastAsia="Times New Roman" w:hAnsi="Arial" w:cs="Arial"/>
-          <w:color w:val="0000FF"/>
-          <w:sz w:val="22"/>
-          <w:szCs w:val="22"/>
+          <w:rFonts w:ascii="Times New Roman" w:eastAsia="Times New Roman" w:hAnsi="Times New Roman" w:cs="Times New Roman"/>
+          <w:sz w:val="20"/>
+          <w:szCs w:val="20"/>
+          <w:lang w:eastAsia="en-GB"/>
+        </w:rPr>
+      </w:pPr>
+      <w:r>
+        <w:rPr>
+          <w:rFonts w:ascii="Times New Roman" w:eastAsia="Times New Roman" w:hAnsi="Times New Roman" w:cs="Times New Roman"/>
+          <w:color w:val="0000FF"/>
+          <w:sz w:val="20"/>
+          <w:szCs w:val="20"/>
           <w:lang w:eastAsia="en-GB"/>
         </w:rPr>
         <w:t>[</w:t>
       </w:r>
       <w:r>
         <w:rPr>
-          <w:rFonts w:ascii="Arial" w:eastAsia="Times New Roman" w:hAnsi="Arial" w:cs="Arial"/>
-          <w:color w:val="0000FF"/>
-          <w:sz w:val="22"/>
-          <w:szCs w:val="22"/>
+          <w:rFonts w:ascii="Times New Roman" w:eastAsia="Times New Roman" w:hAnsi="Times New Roman" w:cs="Times New Roman"/>
+          <w:color w:val="0000FF"/>
+          <w:sz w:val="20"/>
+          <w:szCs w:val="20"/>
           <w:lang w:val="en-US" w:eastAsia="en-GB"/>
         </w:rPr>
         <w:t xml:space="preserve">size of </w:t>
       </w:r>
       <w:r>
         <w:rPr>
-          <w:rFonts w:ascii="Arial" w:eastAsia="Times New Roman" w:hAnsi="Arial" w:cs="Arial"/>
-          <w:color w:val="0000FF"/>
-          <w:sz w:val="22"/>
-          <w:szCs w:val="22"/>
+          <w:rFonts w:ascii="Times New Roman" w:eastAsia="Times New Roman" w:hAnsi="Times New Roman" w:cs="Times New Roman"/>
+          <w:color w:val="0000FF"/>
+          <w:sz w:val="20"/>
+          <w:szCs w:val="20"/>
           <w:lang w:eastAsia="en-GB"/>
         </w:rPr>
         <w:t xml:space="preserve">buffer </w:t>
       </w:r>
       <w:r>
         <w:rPr>
-          <w:rFonts w:ascii="Arial" w:eastAsia="Times New Roman" w:hAnsi="Arial" w:cs="Arial"/>
-          <w:color w:val="0000FF"/>
-          <w:sz w:val="22"/>
-          <w:szCs w:val="22"/>
+          <w:rFonts w:ascii="Times New Roman" w:eastAsia="Times New Roman" w:hAnsi="Times New Roman" w:cs="Times New Roman"/>
+          <w:color w:val="0000FF"/>
+          <w:sz w:val="20"/>
+          <w:szCs w:val="20"/>
           <w:lang w:val="en-US" w:eastAsia="en-GB"/>
         </w:rPr>
         <w:t>is established on the client-server handshake</w:t>
       </w:r>
       <w:r>
         <w:rPr>
-          <w:rFonts w:ascii="Arial" w:eastAsia="Times New Roman" w:hAnsi="Arial" w:cs="Arial"/>
-          <w:color w:val="0000FF"/>
-          <w:sz w:val="22"/>
-          <w:szCs w:val="22"/>
+          <w:rFonts w:ascii="Times New Roman" w:eastAsia="Times New Roman" w:hAnsi="Times New Roman" w:cs="Times New Roman"/>
+          <w:color w:val="0000FF"/>
+          <w:sz w:val="20"/>
+          <w:szCs w:val="20"/>
           <w:lang w:eastAsia="en-GB"/>
         </w:rPr>
         <w:t>, right?</w:t>
       </w:r>
       <w:r>
         <w:rPr>
-          <w:rFonts w:ascii="Arial" w:eastAsia="Times New Roman" w:hAnsi="Arial" w:cs="Arial"/>
-          <w:color w:val="0000FF"/>
-          <w:sz w:val="22"/>
-          <w:szCs w:val="22"/>
+          <w:rFonts w:ascii="Times New Roman" w:eastAsia="Times New Roman" w:hAnsi="Times New Roman" w:cs="Times New Roman"/>
+          <w:color w:val="0000FF"/>
+          <w:sz w:val="20"/>
+          <w:szCs w:val="20"/>
           <w:lang w:val="en-US" w:eastAsia="en-GB"/>
         </w:rPr>
         <w:t xml:space="preserve"> And moreover, they can differ in size?</w:t>
       </w:r>
       <w:r>
         <w:rPr>
-          <w:rFonts w:ascii="Arial" w:eastAsia="Times New Roman" w:hAnsi="Arial" w:cs="Arial"/>
-          <w:color w:val="0000FF"/>
-          <w:sz w:val="22"/>
-          <w:szCs w:val="22"/>
+          <w:rFonts w:ascii="Times New Roman" w:eastAsia="Times New Roman" w:hAnsi="Times New Roman" w:cs="Times New Roman"/>
+          <w:color w:val="0000FF"/>
+          <w:sz w:val="20"/>
+          <w:szCs w:val="20"/>
           <w:lang w:eastAsia="en-GB"/>
         </w:rPr>
         <w:t>]</w:t>
@@ -368,30 +411,31 @@
     </w:p>
     <w:p>
       <w:pPr>
-        <w:rPr>
-          <w:rFonts w:ascii="Arial" w:eastAsia="Times New Roman" w:hAnsi="Arial" w:cs="Arial"/>
-          <w:sz w:val="22"/>
-          <w:szCs w:val="22"/>
-          <w:lang w:eastAsia="en-GB"/>
-        </w:rPr>
-      </w:pPr>
-    </w:p>
-    <w:p>
-      <w:pPr>
-        <w:jc w:val="both"/>
-        <w:rPr>
-          <w:rFonts w:ascii="Arial" w:eastAsia="Times New Roman" w:hAnsi="Arial" w:cs="Arial"/>
-          <w:sz w:val="22"/>
-          <w:szCs w:val="22"/>
-          <w:lang w:eastAsia="en-GB"/>
-        </w:rPr>
-      </w:pPr>
-      <w:r>
-        <w:rPr>
-          <w:rFonts w:ascii="Arial" w:eastAsia="Times New Roman" w:hAnsi="Arial" w:cs="Arial"/>
-          <w:color w:val="000000"/>
-          <w:sz w:val="22"/>
-          <w:szCs w:val="22"/>
+        <w:jc w:val="both"/>
+        <w:rPr>
+          <w:rFonts w:ascii="Times New Roman" w:eastAsia="Times New Roman" w:hAnsi="Times New Roman" w:cs="Times New Roman"/>
+          <w:sz w:val="20"/>
+          <w:szCs w:val="20"/>
+          <w:lang w:eastAsia="en-GB"/>
+        </w:rPr>
+      </w:pPr>
+    </w:p>
+    <w:p>
+      <w:pPr>
+        <w:jc w:val="both"/>
+        <w:rPr>
+          <w:rFonts w:ascii="Times New Roman" w:eastAsia="Times New Roman" w:hAnsi="Times New Roman" w:cs="Times New Roman"/>
+          <w:sz w:val="20"/>
+          <w:szCs w:val="20"/>
+          <w:lang w:eastAsia="en-GB"/>
+        </w:rPr>
+      </w:pPr>
+      <w:r>
+        <w:rPr>
+          <w:rFonts w:ascii="Times New Roman" w:eastAsia="Times New Roman" w:hAnsi="Times New Roman" w:cs="Times New Roman"/>
+          <w:color w:val="000000"/>
+          <w:sz w:val="20"/>
+          <w:szCs w:val="20"/>
           <w:lang w:eastAsia="en-GB"/>
         </w:rPr>
         <w:t>now, in the application there are two quests:</w:t>
@@ -401,18 +445,18 @@
       <w:pPr>
         <w:jc w:val="both"/>
         <w:rPr>
-          <w:rFonts w:ascii="Arial" w:eastAsia="Times New Roman" w:hAnsi="Arial" w:cs="Arial"/>
-          <w:sz w:val="22"/>
-          <w:szCs w:val="22"/>
-          <w:lang w:eastAsia="en-GB"/>
-        </w:rPr>
-      </w:pPr>
-      <w:r>
-        <w:rPr>
-          <w:rFonts w:ascii="Arial" w:eastAsia="Times New Roman" w:hAnsi="Arial" w:cs="Arial"/>
-          <w:color w:val="000000"/>
-          <w:sz w:val="22"/>
-          <w:szCs w:val="22"/>
+          <w:rFonts w:ascii="Times New Roman" w:eastAsia="Times New Roman" w:hAnsi="Times New Roman" w:cs="Times New Roman"/>
+          <w:sz w:val="20"/>
+          <w:szCs w:val="20"/>
+          <w:lang w:eastAsia="en-GB"/>
+        </w:rPr>
+      </w:pPr>
+      <w:r>
+        <w:rPr>
+          <w:rFonts w:ascii="Times New Roman" w:eastAsia="Times New Roman" w:hAnsi="Times New Roman" w:cs="Times New Roman"/>
+          <w:color w:val="000000"/>
+          <w:sz w:val="20"/>
+          <w:szCs w:val="20"/>
           <w:lang w:eastAsia="en-GB"/>
         </w:rPr>
         <w:t> </w:t>
@@ -422,18 +466,18 @@
       <w:pPr>
         <w:jc w:val="both"/>
         <w:rPr>
-          <w:rFonts w:ascii="Arial" w:eastAsia="Times New Roman" w:hAnsi="Arial" w:cs="Arial"/>
-          <w:sz w:val="22"/>
-          <w:szCs w:val="22"/>
-          <w:lang w:eastAsia="en-GB"/>
-        </w:rPr>
-      </w:pPr>
-      <w:r>
-        <w:rPr>
-          <w:rFonts w:ascii="Arial" w:eastAsia="Times New Roman" w:hAnsi="Arial" w:cs="Arial"/>
-          <w:color w:val="000000"/>
-          <w:sz w:val="22"/>
-          <w:szCs w:val="22"/>
+          <w:rFonts w:ascii="Times New Roman" w:eastAsia="Times New Roman" w:hAnsi="Times New Roman" w:cs="Times New Roman"/>
+          <w:sz w:val="20"/>
+          <w:szCs w:val="20"/>
+          <w:lang w:eastAsia="en-GB"/>
+        </w:rPr>
+      </w:pPr>
+      <w:r>
+        <w:rPr>
+          <w:rFonts w:ascii="Times New Roman" w:eastAsia="Times New Roman" w:hAnsi="Times New Roman" w:cs="Times New Roman"/>
+          <w:color w:val="000000"/>
+          <w:sz w:val="20"/>
+          <w:szCs w:val="20"/>
           <w:lang w:eastAsia="en-GB"/>
         </w:rPr>
         <w:t>1) the queue of requests the client wants to issue to the server, whenever there is a write event we take a request from the queue and write it to the socket, note: the TCP buffer might not be big enough to accommodate the whole request, so it might be several write events will be needed to write a single request</w:t>
@@ -441,80 +485,81 @@
     </w:p>
     <w:p>
       <w:pPr>
-        <w:rPr>
-          <w:rFonts w:ascii="Arial" w:eastAsia="Times New Roman" w:hAnsi="Arial" w:cs="Arial"/>
-          <w:sz w:val="22"/>
-          <w:szCs w:val="22"/>
-          <w:lang w:eastAsia="en-GB"/>
-        </w:rPr>
-      </w:pPr>
-    </w:p>
-    <w:p>
-      <w:pPr>
-        <w:jc w:val="both"/>
-        <w:rPr>
-          <w:rFonts w:ascii="Arial" w:eastAsia="Times New Roman" w:hAnsi="Arial" w:cs="Arial"/>
-          <w:sz w:val="22"/>
-          <w:szCs w:val="22"/>
-          <w:lang w:eastAsia="en-GB"/>
-        </w:rPr>
-      </w:pPr>
-      <w:r>
-        <w:rPr>
-          <w:rFonts w:ascii="Arial" w:eastAsia="Times New Roman" w:hAnsi="Arial" w:cs="Arial"/>
-          <w:color w:val="000000"/>
-          <w:sz w:val="22"/>
-          <w:szCs w:val="22"/>
+        <w:jc w:val="both"/>
+        <w:rPr>
+          <w:rFonts w:ascii="Times New Roman" w:eastAsia="Times New Roman" w:hAnsi="Times New Roman" w:cs="Times New Roman"/>
+          <w:sz w:val="20"/>
+          <w:szCs w:val="20"/>
+          <w:lang w:eastAsia="en-GB"/>
+        </w:rPr>
+      </w:pPr>
+    </w:p>
+    <w:p>
+      <w:pPr>
+        <w:jc w:val="both"/>
+        <w:rPr>
+          <w:rFonts w:ascii="Times New Roman" w:eastAsia="Times New Roman" w:hAnsi="Times New Roman" w:cs="Times New Roman"/>
+          <w:sz w:val="20"/>
+          <w:szCs w:val="20"/>
+          <w:lang w:eastAsia="en-GB"/>
+        </w:rPr>
+      </w:pPr>
+      <w:r>
+        <w:rPr>
+          <w:rFonts w:ascii="Times New Roman" w:eastAsia="Times New Roman" w:hAnsi="Times New Roman" w:cs="Times New Roman"/>
+          <w:color w:val="000000"/>
+          <w:sz w:val="20"/>
+          <w:szCs w:val="20"/>
           <w:lang w:eastAsia="en-GB"/>
         </w:rPr>
         <w:t>1.1) every request is accompanied by a message handler, after the request is fully written to the socket, the message handler is being moved to the 2nd queue for the incoming responses.</w:t>
       </w:r>
       <w:r>
         <w:rPr>
-          <w:rFonts w:ascii="Arial" w:eastAsia="Times New Roman" w:hAnsi="Arial" w:cs="Arial"/>
-          <w:color w:val="0000FF"/>
-          <w:sz w:val="22"/>
-          <w:szCs w:val="22"/>
+          <w:rFonts w:ascii="Times New Roman" w:eastAsia="Times New Roman" w:hAnsi="Times New Roman" w:cs="Times New Roman"/>
+          <w:color w:val="0000FF"/>
+          <w:sz w:val="20"/>
+          <w:szCs w:val="20"/>
           <w:lang w:eastAsia="en-GB"/>
         </w:rPr>
         <w:t xml:space="preserve"> [so, one can imagine the response queue as being composed of a stack with pairs of Response-id/Message_Handler-id</w:t>
       </w:r>
       <w:r>
         <w:rPr>
-          <w:rFonts w:ascii="Arial" w:eastAsia="Times New Roman" w:hAnsi="Arial" w:cs="Arial"/>
-          <w:color w:val="0000FF"/>
-          <w:sz w:val="22"/>
-          <w:szCs w:val="22"/>
+          <w:rFonts w:ascii="Times New Roman" w:eastAsia="Times New Roman" w:hAnsi="Times New Roman" w:cs="Times New Roman"/>
+          <w:color w:val="0000FF"/>
+          <w:sz w:val="20"/>
+          <w:szCs w:val="20"/>
           <w:lang w:val="en-US" w:eastAsia="en-GB"/>
         </w:rPr>
         <w:t xml:space="preserve">, and with each successful request sending to the server, the </w:t>
       </w:r>
       <w:r>
         <w:rPr>
-          <w:rFonts w:ascii="Arial" w:eastAsia="Times New Roman" w:hAnsi="Arial" w:cs="Arial"/>
-          <w:color w:val="0000FF"/>
-          <w:sz w:val="22"/>
-          <w:szCs w:val="22"/>
+          <w:rFonts w:ascii="Times New Roman" w:eastAsia="Times New Roman" w:hAnsi="Times New Roman" w:cs="Times New Roman"/>
+          <w:color w:val="0000FF"/>
+          <w:sz w:val="20"/>
+          <w:szCs w:val="20"/>
           <w:lang w:eastAsia="en-GB"/>
         </w:rPr>
         <w:t>Message_Handler</w:t>
       </w:r>
       <w:r>
         <w:rPr>
-          <w:rFonts w:ascii="Arial" w:eastAsia="Times New Roman" w:hAnsi="Arial" w:cs="Arial"/>
-          <w:color w:val="0000FF"/>
-          <w:sz w:val="22"/>
-          <w:szCs w:val="22"/>
+          <w:rFonts w:ascii="Times New Roman" w:eastAsia="Times New Roman" w:hAnsi="Times New Roman" w:cs="Times New Roman"/>
+          <w:color w:val="0000FF"/>
+          <w:sz w:val="20"/>
+          <w:szCs w:val="20"/>
           <w:lang w:val="en-US" w:eastAsia="en-GB"/>
         </w:rPr>
         <w:t xml:space="preserve"> moves into the response stack</w:t>
       </w:r>
       <w:r>
         <w:rPr>
-          <w:rFonts w:ascii="Arial" w:eastAsia="Times New Roman" w:hAnsi="Arial" w:cs="Arial"/>
-          <w:color w:val="0000FF"/>
-          <w:sz w:val="22"/>
-          <w:szCs w:val="22"/>
+          <w:rFonts w:ascii="Times New Roman" w:eastAsia="Times New Roman" w:hAnsi="Times New Roman" w:cs="Times New Roman"/>
+          <w:color w:val="0000FF"/>
+          <w:sz w:val="20"/>
+          <w:szCs w:val="20"/>
           <w:lang w:eastAsia="en-GB"/>
         </w:rPr>
         <w:t>?]</w:t>
@@ -522,70 +567,61 @@
     </w:p>
     <w:p>
       <w:pPr>
-        <w:rPr>
-          <w:rFonts w:ascii="Arial" w:eastAsia="Times New Roman" w:hAnsi="Arial" w:cs="Arial"/>
-          <w:sz w:val="22"/>
-          <w:szCs w:val="22"/>
-          <w:lang w:eastAsia="en-GB"/>
-        </w:rPr>
-      </w:pPr>
-    </w:p>
-    <w:p>
-      <w:pPr>
-        <w:jc w:val="both"/>
-        <w:rPr>
-          <w:rFonts w:ascii="Arial" w:eastAsia="Times New Roman" w:hAnsi="Arial" w:cs="Arial"/>
-          <w:sz w:val="22"/>
-          <w:szCs w:val="22"/>
-          <w:lang w:eastAsia="en-GB"/>
-        </w:rPr>
-      </w:pPr>
-      <w:r>
-        <w:rPr>
-          <w:rFonts w:ascii="Arial" w:eastAsia="Times New Roman" w:hAnsi="Arial" w:cs="Arial"/>
-          <w:color w:val="000000"/>
-          <w:sz w:val="22"/>
-          <w:szCs w:val="22"/>
+        <w:jc w:val="both"/>
+        <w:rPr>
+          <w:rFonts w:ascii="Times New Roman" w:eastAsia="Times New Roman" w:hAnsi="Times New Roman" w:cs="Times New Roman"/>
+          <w:sz w:val="20"/>
+          <w:szCs w:val="20"/>
+          <w:lang w:eastAsia="en-GB"/>
+        </w:rPr>
+      </w:pPr>
+    </w:p>
+    <w:p>
+      <w:pPr>
+        <w:jc w:val="both"/>
+        <w:rPr>
+          <w:rFonts w:ascii="Times New Roman" w:eastAsia="Times New Roman" w:hAnsi="Times New Roman" w:cs="Times New Roman"/>
+          <w:sz w:val="20"/>
+          <w:szCs w:val="20"/>
+          <w:lang w:eastAsia="en-GB"/>
+        </w:rPr>
+      </w:pPr>
+      <w:r>
+        <w:rPr>
+          <w:rFonts w:ascii="Times New Roman" w:eastAsia="Times New Roman" w:hAnsi="Times New Roman" w:cs="Times New Roman"/>
+          <w:color w:val="000000"/>
+          <w:sz w:val="20"/>
+          <w:szCs w:val="20"/>
           <w:lang w:eastAsia="en-GB"/>
         </w:rPr>
         <w:t xml:space="preserve">2) whenever the event loop yields a reading event it means we can read something from the socket, so we read out a server response, again it might be one will need several read events to read a full server response. </w:t>
       </w:r>
       <w:r>
         <w:rPr>
-          <w:rFonts w:ascii="Arial" w:eastAsia="Times New Roman" w:hAnsi="Arial" w:cs="Arial"/>
-          <w:color w:val="0000FF"/>
-          <w:sz w:val="22"/>
-          <w:szCs w:val="22"/>
+          <w:rFonts w:ascii="Times New Roman" w:eastAsia="Times New Roman" w:hAnsi="Times New Roman" w:cs="Times New Roman"/>
+          <w:color w:val="0000FF"/>
+          <w:sz w:val="20"/>
+          <w:szCs w:val="20"/>
           <w:lang w:eastAsia="en-GB"/>
         </w:rPr>
         <w:t>[we</w:t>
       </w:r>
       <w:r>
         <w:rPr>
-          <w:rFonts w:ascii="Arial" w:eastAsia="Times New Roman" w:hAnsi="Arial" w:cs="Arial"/>
-          <w:color w:val="0000FF"/>
-          <w:sz w:val="22"/>
-          <w:szCs w:val="22"/>
+          <w:rFonts w:ascii="Times New Roman" w:eastAsia="Times New Roman" w:hAnsi="Times New Roman" w:cs="Times New Roman"/>
+          <w:color w:val="0000FF"/>
+          <w:sz w:val="20"/>
+          <w:szCs w:val="20"/>
           <w:lang w:val="en-US" w:eastAsia="en-GB"/>
         </w:rPr>
-        <w:t xml:space="preserve"> – as the XRootD client </w:t>
-      </w:r>
-      <w:r>
-        <w:rPr>
-          <w:rFonts w:ascii="Arial" w:eastAsia="Times New Roman" w:hAnsi="Arial" w:cs="Arial"/>
-          <w:color w:val="0000FF"/>
-          <w:sz w:val="22"/>
-          <w:szCs w:val="22"/>
-          <w:lang w:val="en-US" w:eastAsia="en-GB"/>
-        </w:rPr>
-        <w:t xml:space="preserve">– </w:t>
-      </w:r>
-      <w:r>
-        <w:rPr>
-          <w:rFonts w:ascii="Arial" w:eastAsia="Times New Roman" w:hAnsi="Arial" w:cs="Arial"/>
-          <w:color w:val="0000FF"/>
-          <w:sz w:val="22"/>
-          <w:szCs w:val="22"/>
+        <w:t xml:space="preserve"> – as the XRootD client – </w:t>
+      </w:r>
+      <w:r>
+        <w:rPr>
+          <w:rFonts w:ascii="Times New Roman" w:eastAsia="Times New Roman" w:hAnsi="Times New Roman" w:cs="Times New Roman"/>
+          <w:color w:val="0000FF"/>
+          <w:sz w:val="20"/>
+          <w:szCs w:val="20"/>
           <w:lang w:eastAsia="en-GB"/>
         </w:rPr>
         <w:t>know when to read something from the socket using the epoll system call on that file descriptor which was opened once the corresponding request was sent to the server, right?]</w:t>
@@ -593,30 +629,31 @@
     </w:p>
     <w:p>
       <w:pPr>
-        <w:rPr>
-          <w:rFonts w:ascii="Arial" w:eastAsia="Times New Roman" w:hAnsi="Arial" w:cs="Arial"/>
-          <w:sz w:val="22"/>
-          <w:szCs w:val="22"/>
-          <w:lang w:eastAsia="en-GB"/>
-        </w:rPr>
-      </w:pPr>
-    </w:p>
-    <w:p>
-      <w:pPr>
-        <w:jc w:val="both"/>
-        <w:rPr>
-          <w:rFonts w:ascii="Arial" w:eastAsia="Times New Roman" w:hAnsi="Arial" w:cs="Arial"/>
-          <w:sz w:val="22"/>
-          <w:szCs w:val="22"/>
-          <w:lang w:eastAsia="en-GB"/>
-        </w:rPr>
-      </w:pPr>
-      <w:r>
-        <w:rPr>
-          <w:rFonts w:ascii="Arial" w:eastAsia="Times New Roman" w:hAnsi="Arial" w:cs="Arial"/>
-          <w:color w:val="000000"/>
-          <w:sz w:val="22"/>
-          <w:szCs w:val="22"/>
+        <w:jc w:val="both"/>
+        <w:rPr>
+          <w:rFonts w:ascii="Times New Roman" w:eastAsia="Times New Roman" w:hAnsi="Times New Roman" w:cs="Times New Roman"/>
+          <w:sz w:val="20"/>
+          <w:szCs w:val="20"/>
+          <w:lang w:eastAsia="en-GB"/>
+        </w:rPr>
+      </w:pPr>
+    </w:p>
+    <w:p>
+      <w:pPr>
+        <w:jc w:val="both"/>
+        <w:rPr>
+          <w:rFonts w:ascii="Times New Roman" w:eastAsia="Times New Roman" w:hAnsi="Times New Roman" w:cs="Times New Roman"/>
+          <w:sz w:val="20"/>
+          <w:szCs w:val="20"/>
+          <w:lang w:eastAsia="en-GB"/>
+        </w:rPr>
+      </w:pPr>
+      <w:r>
+        <w:rPr>
+          <w:rFonts w:ascii="Times New Roman" w:eastAsia="Times New Roman" w:hAnsi="Times New Roman" w:cs="Times New Roman"/>
+          <w:color w:val="000000"/>
+          <w:sz w:val="20"/>
+          <w:szCs w:val="20"/>
           <w:lang w:eastAsia="en-GB"/>
         </w:rPr>
         <w:t>2.1) once we read a full server response, we look in the queue for incoming responses for a matching message handler:</w:t>
@@ -624,10 +661,11 @@
     </w:p>
     <w:p>
       <w:pPr>
-        <w:rPr>
-          <w:rFonts w:ascii="Arial" w:eastAsia="Times New Roman" w:hAnsi="Arial" w:cs="Arial"/>
-          <w:sz w:val="22"/>
-          <w:szCs w:val="22"/>
+        <w:jc w:val="both"/>
+        <w:rPr>
+          <w:rFonts w:ascii="Times New Roman" w:eastAsia="Times New Roman" w:hAnsi="Times New Roman" w:cs="Times New Roman"/>
+          <w:sz w:val="20"/>
+          <w:szCs w:val="20"/>
           <w:lang w:eastAsia="en-GB"/>
         </w:rPr>
       </w:pPr>
@@ -641,29 +679,29 @@
         <w:jc w:val="both"/>
         <w:textAlignment w:val="baseline"/>
         <w:rPr>
-          <w:rFonts w:ascii="Arial" w:eastAsia="Times New Roman" w:hAnsi="Arial" w:cs="Arial"/>
-          <w:color w:val="000000"/>
-          <w:sz w:val="22"/>
-          <w:szCs w:val="22"/>
-          <w:lang w:eastAsia="en-GB"/>
-        </w:rPr>
-      </w:pPr>
-      <w:r>
-        <w:rPr>
-          <w:rFonts w:ascii="Arial" w:eastAsia="Times New Roman" w:hAnsi="Arial" w:cs="Arial"/>
-          <w:color w:val="000000"/>
-          <w:sz w:val="22"/>
-          <w:szCs w:val="22"/>
+          <w:rFonts w:ascii="Times New Roman" w:eastAsia="Times New Roman" w:hAnsi="Times New Roman" w:cs="Times New Roman"/>
+          <w:color w:val="000000"/>
+          <w:sz w:val="20"/>
+          <w:szCs w:val="20"/>
+          <w:lang w:eastAsia="en-GB"/>
+        </w:rPr>
+      </w:pPr>
+      <w:r>
+        <w:rPr>
+          <w:rFonts w:ascii="Times New Roman" w:eastAsia="Times New Roman" w:hAnsi="Times New Roman" w:cs="Times New Roman"/>
+          <w:color w:val="000000"/>
+          <w:sz w:val="20"/>
+          <w:szCs w:val="20"/>
           <w:lang w:eastAsia="en-GB"/>
         </w:rPr>
         <w:t xml:space="preserve">once we have the handler, after parsing the response, we can call the user callback </w:t>
       </w:r>
       <w:r>
         <w:rPr>
-          <w:rFonts w:ascii="Arial" w:eastAsia="Times New Roman" w:hAnsi="Arial" w:cs="Arial"/>
-          <w:color w:val="0000FF"/>
-          <w:sz w:val="22"/>
-          <w:szCs w:val="22"/>
+          <w:rFonts w:ascii="Times New Roman" w:eastAsia="Times New Roman" w:hAnsi="Times New Roman" w:cs="Times New Roman"/>
+          <w:color w:val="0000FF"/>
+          <w:sz w:val="20"/>
+          <w:szCs w:val="20"/>
           <w:lang w:eastAsia="en-GB"/>
         </w:rPr>
         <w:t>[the callback is more or less a function that runs whenever we get its corresponding response from the server, right?]</w:t>
@@ -678,49 +716,49 @@
         <w:jc w:val="both"/>
         <w:textAlignment w:val="baseline"/>
         <w:rPr>
-          <w:rFonts w:ascii="Arial" w:eastAsia="Times New Roman" w:hAnsi="Arial" w:cs="Arial"/>
-          <w:color w:val="000000"/>
-          <w:sz w:val="22"/>
-          <w:szCs w:val="22"/>
-          <w:lang w:eastAsia="en-GB"/>
-        </w:rPr>
-      </w:pPr>
-      <w:r>
-        <w:rPr>
-          <w:rFonts w:ascii="Arial" w:eastAsia="Times New Roman" w:hAnsi="Arial" w:cs="Arial"/>
-          <w:color w:val="000000"/>
-          <w:sz w:val="22"/>
-          <w:szCs w:val="22"/>
+          <w:rFonts w:ascii="Times New Roman" w:eastAsia="Times New Roman" w:hAnsi="Times New Roman" w:cs="Times New Roman"/>
+          <w:color w:val="000000"/>
+          <w:sz w:val="20"/>
+          <w:szCs w:val="20"/>
+          <w:lang w:eastAsia="en-GB"/>
+        </w:rPr>
+      </w:pPr>
+      <w:r>
+        <w:rPr>
+          <w:rFonts w:ascii="Times New Roman" w:eastAsia="Times New Roman" w:hAnsi="Times New Roman" w:cs="Times New Roman"/>
+          <w:color w:val="000000"/>
+          <w:sz w:val="20"/>
+          <w:szCs w:val="20"/>
           <w:lang w:eastAsia="en-GB"/>
         </w:rPr>
         <w:t xml:space="preserve">mind that we are executing the callback in a thread pool </w:t>
       </w:r>
       <w:r>
         <w:rPr>
-          <w:rFonts w:ascii="Arial" w:eastAsia="Times New Roman" w:hAnsi="Arial" w:cs="Arial"/>
-          <w:color w:val="0000FF"/>
-          <w:sz w:val="22"/>
-          <w:szCs w:val="22"/>
+          <w:rFonts w:ascii="Times New Roman" w:eastAsia="Times New Roman" w:hAnsi="Times New Roman" w:cs="Times New Roman"/>
+          <w:color w:val="0000FF"/>
+          <w:sz w:val="20"/>
+          <w:szCs w:val="20"/>
           <w:lang w:eastAsia="en-GB"/>
         </w:rPr>
         <w:t>[not sure what the implications of the thread pool are: a limited/fixed number of execution workers to process the callbacks and responses from the server? Is that it</w:t>
       </w:r>
       <w:r>
         <w:rPr>
-          <w:rFonts w:ascii="Arial" w:eastAsia="Times New Roman" w:hAnsi="Arial" w:cs="Arial"/>
-          <w:color w:val="0000FF"/>
-          <w:sz w:val="22"/>
-          <w:szCs w:val="22"/>
+          <w:rFonts w:ascii="Times New Roman" w:eastAsia="Times New Roman" w:hAnsi="Times New Roman" w:cs="Times New Roman"/>
+          <w:color w:val="0000FF"/>
+          <w:sz w:val="20"/>
+          <w:szCs w:val="20"/>
           <w:lang w:val="en-US" w:eastAsia="en-GB"/>
         </w:rPr>
         <w:t>?</w:t>
       </w:r>
       <w:r>
         <w:rPr>
-          <w:rFonts w:ascii="Arial" w:eastAsia="Times New Roman" w:hAnsi="Arial" w:cs="Arial"/>
-          <w:color w:val="0000FF"/>
-          <w:sz w:val="22"/>
-          <w:szCs w:val="22"/>
+          <w:rFonts w:ascii="Times New Roman" w:eastAsia="Times New Roman" w:hAnsi="Times New Roman" w:cs="Times New Roman"/>
+          <w:color w:val="0000FF"/>
+          <w:sz w:val="20"/>
+          <w:szCs w:val="20"/>
           <w:lang w:eastAsia="en-GB"/>
         </w:rPr>
         <w:t xml:space="preserve"> </w:t>
@@ -729,15 +767,15 @@
         <w:rPr>
           <mc:AlternateContent>
             <mc:Choice Requires="w16se">
-              <w:rFonts w:ascii="Arial" w:eastAsia="Times New Roman" w:hAnsi="Arial" w:cs="Arial"/>
+              <w:rFonts w:ascii="Times New Roman" w:eastAsia="Times New Roman" w:hAnsi="Times New Roman" w:cs="Times New Roman"/>
             </mc:Choice>
             <mc:Fallback>
               <w:rFonts w:ascii="Apple Color Emoji" w:eastAsia="Apple Color Emoji" w:hAnsi="Apple Color Emoji" w:cs="Apple Color Emoji"/>
             </mc:Fallback>
           </mc:AlternateContent>
           <w:color w:val="0000FF"/>
-          <w:sz w:val="22"/>
-          <w:szCs w:val="22"/>
+          <w:sz w:val="20"/>
+          <w:szCs w:val="20"/>
           <w:lang w:eastAsia="en-GB"/>
         </w:rPr>
         <mc:AlternateContent>
@@ -751,10 +789,10 @@
       </w:r>
       <w:r>
         <w:rPr>
-          <w:rFonts w:ascii="Arial" w:eastAsia="Times New Roman" w:hAnsi="Arial" w:cs="Arial"/>
-          <w:color w:val="0000FF"/>
-          <w:sz w:val="22"/>
-          <w:szCs w:val="22"/>
+          <w:rFonts w:ascii="Times New Roman" w:eastAsia="Times New Roman" w:hAnsi="Times New Roman" w:cs="Times New Roman"/>
+          <w:color w:val="0000FF"/>
+          <w:sz w:val="20"/>
+          <w:szCs w:val="20"/>
           <w:lang w:eastAsia="en-GB"/>
         </w:rPr>
         <w:t>]</w:t>
@@ -769,99 +807,99 @@
         <w:jc w:val="both"/>
         <w:textAlignment w:val="baseline"/>
         <w:rPr>
-          <w:rFonts w:ascii="Arial" w:eastAsia="Times New Roman" w:hAnsi="Arial" w:cs="Arial"/>
-          <w:color w:val="000000"/>
-          <w:sz w:val="22"/>
-          <w:szCs w:val="22"/>
-          <w:lang w:eastAsia="en-GB"/>
-        </w:rPr>
-      </w:pPr>
-      <w:r>
-        <w:rPr>
-          <w:rFonts w:ascii="Arial" w:eastAsia="Times New Roman" w:hAnsi="Arial" w:cs="Arial"/>
-          <w:color w:val="000000"/>
-          <w:sz w:val="22"/>
-          <w:szCs w:val="22"/>
+          <w:rFonts w:ascii="Times New Roman" w:eastAsia="Times New Roman" w:hAnsi="Times New Roman" w:cs="Times New Roman"/>
+          <w:color w:val="000000"/>
+          <w:sz w:val="20"/>
+          <w:szCs w:val="20"/>
+          <w:lang w:eastAsia="en-GB"/>
+        </w:rPr>
+      </w:pPr>
+      <w:r>
+        <w:rPr>
+          <w:rFonts w:ascii="Times New Roman" w:eastAsia="Times New Roman" w:hAnsi="Times New Roman" w:cs="Times New Roman"/>
+          <w:color w:val="000000"/>
+          <w:sz w:val="20"/>
+          <w:szCs w:val="20"/>
           <w:lang w:eastAsia="en-GB"/>
         </w:rPr>
         <w:t xml:space="preserve">the syscall that is used for monitoring file descriptors is epoll </w:t>
       </w:r>
       <w:r>
         <w:rPr>
-          <w:rFonts w:ascii="Arial" w:eastAsia="Times New Roman" w:hAnsi="Arial" w:cs="Arial"/>
-          <w:color w:val="0000FF"/>
-          <w:sz w:val="22"/>
-          <w:szCs w:val="22"/>
+          <w:rFonts w:ascii="Times New Roman" w:eastAsia="Times New Roman" w:hAnsi="Times New Roman" w:cs="Times New Roman"/>
+          <w:color w:val="0000FF"/>
+          <w:sz w:val="20"/>
+          <w:szCs w:val="20"/>
           <w:lang w:eastAsia="en-GB"/>
         </w:rPr>
         <w:t>[</w:t>
       </w:r>
       <w:r>
         <w:rPr>
-          <w:rFonts w:ascii="Arial" w:eastAsia="Times New Roman" w:hAnsi="Arial" w:cs="Arial"/>
-          <w:color w:val="0000FF"/>
-          <w:sz w:val="22"/>
-          <w:szCs w:val="22"/>
+          <w:rFonts w:ascii="Times New Roman" w:eastAsia="Times New Roman" w:hAnsi="Times New Roman" w:cs="Times New Roman"/>
+          <w:color w:val="0000FF"/>
+          <w:sz w:val="20"/>
+          <w:szCs w:val="20"/>
           <w:lang w:val="en-US" w:eastAsia="en-GB"/>
         </w:rPr>
         <w:t xml:space="preserve">Is </w:t>
       </w:r>
       <w:r>
         <w:rPr>
-          <w:rFonts w:ascii="Arial" w:eastAsia="Times New Roman" w:hAnsi="Arial" w:cs="Arial"/>
-          <w:color w:val="0000FF"/>
-          <w:sz w:val="22"/>
-          <w:szCs w:val="22"/>
+          <w:rFonts w:ascii="Times New Roman" w:eastAsia="Times New Roman" w:hAnsi="Times New Roman" w:cs="Times New Roman"/>
+          <w:color w:val="0000FF"/>
+          <w:sz w:val="20"/>
+          <w:szCs w:val="20"/>
           <w:lang w:eastAsia="en-GB"/>
         </w:rPr>
         <w:t xml:space="preserve">epoll “watching” the </w:t>
       </w:r>
       <w:r>
         <w:rPr>
-          <w:rFonts w:ascii="Arial" w:eastAsia="Times New Roman" w:hAnsi="Arial" w:cs="Arial"/>
-          <w:color w:val="0000FF"/>
-          <w:sz w:val="22"/>
-          <w:szCs w:val="22"/>
+          <w:rFonts w:ascii="Times New Roman" w:eastAsia="Times New Roman" w:hAnsi="Times New Roman" w:cs="Times New Roman"/>
+          <w:color w:val="0000FF"/>
+          <w:sz w:val="20"/>
+          <w:szCs w:val="20"/>
           <w:lang w:val="en-US" w:eastAsia="en-GB"/>
         </w:rPr>
         <w:t xml:space="preserve">file </w:t>
       </w:r>
       <w:r>
         <w:rPr>
-          <w:rFonts w:ascii="Arial" w:eastAsia="Times New Roman" w:hAnsi="Arial" w:cs="Arial"/>
-          <w:color w:val="0000FF"/>
-          <w:sz w:val="22"/>
-          <w:szCs w:val="22"/>
+          <w:rFonts w:ascii="Times New Roman" w:eastAsia="Times New Roman" w:hAnsi="Times New Roman" w:cs="Times New Roman"/>
+          <w:color w:val="0000FF"/>
+          <w:sz w:val="20"/>
+          <w:szCs w:val="20"/>
           <w:lang w:eastAsia="en-GB"/>
         </w:rPr>
         <w:t>descriptor that is started once we initiate the TCP connection to the server?</w:t>
       </w:r>
       <w:r>
         <w:rPr>
-          <w:rFonts w:ascii="Arial" w:eastAsia="Times New Roman" w:hAnsi="Arial" w:cs="Arial"/>
-          <w:color w:val="0000FF"/>
-          <w:sz w:val="22"/>
-          <w:szCs w:val="22"/>
+          <w:rFonts w:ascii="Times New Roman" w:eastAsia="Times New Roman" w:hAnsi="Times New Roman" w:cs="Times New Roman"/>
+          <w:color w:val="0000FF"/>
+          <w:sz w:val="20"/>
+          <w:szCs w:val="20"/>
           <w:lang w:val="en-US" w:eastAsia="en-GB"/>
         </w:rPr>
         <w:t xml:space="preserve"> Or with each request that we create to the server, a new FD starts. In the second case, that would imply a “Stack” of descriptors which the event</w:t>
       </w:r>
       <w:r>
         <w:rPr>
-          <w:rFonts w:ascii="Arial" w:eastAsia="Times New Roman" w:hAnsi="Arial" w:cs="Arial"/>
-          <w:color w:val="0000FF"/>
-          <w:sz w:val="22"/>
-          <w:szCs w:val="22"/>
+          <w:rFonts w:ascii="Times New Roman" w:eastAsia="Times New Roman" w:hAnsi="Times New Roman" w:cs="Times New Roman"/>
+          <w:color w:val="0000FF"/>
+          <w:sz w:val="20"/>
+          <w:szCs w:val="20"/>
           <w:lang w:val="en-US" w:eastAsia="en-GB"/>
         </w:rPr>
         <w:t>-loop]</w:t>
       </w:r>
       <w:r>
         <w:rPr>
-          <w:rFonts w:ascii="Arial" w:eastAsia="Times New Roman" w:hAnsi="Arial" w:cs="Arial"/>
-          <w:color w:val="000000"/>
-          <w:sz w:val="22"/>
-          <w:szCs w:val="22"/>
+          <w:rFonts w:ascii="Times New Roman" w:eastAsia="Times New Roman" w:hAnsi="Times New Roman" w:cs="Times New Roman"/>
+          <w:color w:val="000000"/>
+          <w:sz w:val="20"/>
+          <w:szCs w:val="20"/>
           <w:lang w:eastAsia="en-GB"/>
         </w:rPr>
         <w:t> </w:t>
@@ -876,39 +914,40 @@
         <w:jc w:val="both"/>
         <w:textAlignment w:val="baseline"/>
         <w:rPr>
-          <w:rFonts w:ascii="Arial" w:eastAsia="Times New Roman" w:hAnsi="Arial" w:cs="Arial"/>
-          <w:color w:val="0000FF"/>
-          <w:sz w:val="22"/>
-          <w:szCs w:val="22"/>
-          <w:lang w:eastAsia="en-GB"/>
-        </w:rPr>
-      </w:pPr>
-      <w:r>
-        <w:rPr>
-          <w:rFonts w:ascii="Arial" w:eastAsia="Times New Roman" w:hAnsi="Arial" w:cs="Arial"/>
-          <w:color w:val="0000FF"/>
-          <w:sz w:val="22"/>
-          <w:szCs w:val="22"/>
-          <w:lang w:eastAsia="en-GB"/>
-        </w:rPr>
+          <w:rFonts w:ascii="Times New Roman" w:eastAsia="Times New Roman" w:hAnsi="Times New Roman" w:cs="Times New Roman"/>
+          <w:color w:val="0000FF"/>
+          <w:sz w:val="20"/>
+          <w:szCs w:val="20"/>
+          <w:lang w:eastAsia="en-GB"/>
+        </w:rPr>
+      </w:pPr>
+      <w:r>
+        <w:rPr>
+          <w:rFonts w:ascii="Times New Roman" w:eastAsia="Times New Roman" w:hAnsi="Times New Roman" w:cs="Times New Roman"/>
+          <w:color w:val="0000FF"/>
+          <w:sz w:val="20"/>
+          <w:szCs w:val="20"/>
+          <w:lang w:eastAsia="en-GB"/>
+        </w:rPr>
+        <w:lastRenderedPageBreak/>
         <w:t>[from my understanding, a file descriptor is started/created when creating an interface between the client-space and the kernel-space</w:t>
       </w:r>
       <w:r>
         <w:rPr>
-          <w:rFonts w:ascii="Arial" w:eastAsia="Times New Roman" w:hAnsi="Arial" w:cs="Arial"/>
-          <w:color w:val="0000FF"/>
-          <w:sz w:val="22"/>
-          <w:szCs w:val="22"/>
+          <w:rFonts w:ascii="Times New Roman" w:eastAsia="Times New Roman" w:hAnsi="Times New Roman" w:cs="Times New Roman"/>
+          <w:color w:val="0000FF"/>
+          <w:sz w:val="20"/>
+          <w:szCs w:val="20"/>
           <w:lang w:val="en-US" w:eastAsia="en-GB"/>
         </w:rPr>
         <w:t xml:space="preserve"> - </w:t>
       </w:r>
       <w:r>
         <w:rPr>
-          <w:rFonts w:ascii="Arial" w:eastAsia="Times New Roman" w:hAnsi="Arial" w:cs="Arial"/>
-          <w:color w:val="0000FF"/>
-          <w:sz w:val="22"/>
-          <w:szCs w:val="22"/>
+          <w:rFonts w:ascii="Times New Roman" w:eastAsia="Times New Roman" w:hAnsi="Times New Roman" w:cs="Times New Roman"/>
+          <w:color w:val="0000FF"/>
+          <w:sz w:val="20"/>
+          <w:szCs w:val="20"/>
           <w:lang w:eastAsia="en-GB"/>
         </w:rPr>
         <w:t>that is the TCP kernel which allows a connection between client and server]</w:t>
@@ -919,18 +958,18 @@
         <w:ind w:left="720"/>
         <w:jc w:val="both"/>
         <w:rPr>
-          <w:rFonts w:ascii="Arial" w:eastAsia="Times New Roman" w:hAnsi="Arial" w:cs="Arial"/>
-          <w:sz w:val="22"/>
-          <w:szCs w:val="22"/>
-          <w:lang w:eastAsia="en-GB"/>
-        </w:rPr>
-      </w:pPr>
-      <w:r>
-        <w:rPr>
-          <w:rFonts w:ascii="Arial" w:eastAsia="Times New Roman" w:hAnsi="Arial" w:cs="Arial"/>
-          <w:color w:val="000000"/>
-          <w:sz w:val="22"/>
-          <w:szCs w:val="22"/>
+          <w:rFonts w:ascii="Times New Roman" w:eastAsia="Times New Roman" w:hAnsi="Times New Roman" w:cs="Times New Roman"/>
+          <w:sz w:val="20"/>
+          <w:szCs w:val="20"/>
+          <w:lang w:eastAsia="en-GB"/>
+        </w:rPr>
+      </w:pPr>
+      <w:r>
+        <w:rPr>
+          <w:rFonts w:ascii="Times New Roman" w:eastAsia="Times New Roman" w:hAnsi="Times New Roman" w:cs="Times New Roman"/>
+          <w:color w:val="000000"/>
+          <w:sz w:val="20"/>
+          <w:szCs w:val="20"/>
           <w:lang w:eastAsia="en-GB"/>
         </w:rPr>
         <w:t> </w:t>
@@ -940,12 +979,10 @@
       <w:pPr>
         <w:jc w:val="both"/>
         <w:rPr>
-          <w:rFonts w:ascii="Arial" w:eastAsia="Times New Roman" w:hAnsi="Arial" w:cs="Arial"/>
-          <w:b/>
-          <w:bCs/>
-          <w:color w:val="000000"/>
-          <w:sz w:val="22"/>
-          <w:szCs w:val="22"/>
+          <w:rFonts w:ascii="Times New Roman" w:eastAsia="Times New Roman" w:hAnsi="Times New Roman" w:cs="Times New Roman"/>
+          <w:color w:val="000000"/>
+          <w:sz w:val="20"/>
+          <w:szCs w:val="20"/>
           <w:u w:val="single"/>
           <w:lang w:eastAsia="en-GB"/>
         </w:rPr>
@@ -955,12 +992,10 @@
       <w:pPr>
         <w:jc w:val="both"/>
         <w:rPr>
-          <w:rFonts w:ascii="Arial" w:eastAsia="Times New Roman" w:hAnsi="Arial" w:cs="Arial"/>
-          <w:b/>
-          <w:bCs/>
-          <w:color w:val="000000"/>
-          <w:sz w:val="22"/>
-          <w:szCs w:val="22"/>
+          <w:rFonts w:ascii="Times New Roman" w:eastAsia="Times New Roman" w:hAnsi="Times New Roman" w:cs="Times New Roman"/>
+          <w:color w:val="000000"/>
+          <w:sz w:val="20"/>
+          <w:szCs w:val="20"/>
           <w:u w:val="single"/>
           <w:lang w:eastAsia="en-GB"/>
         </w:rPr>
@@ -970,12 +1005,10 @@
       <w:pPr>
         <w:jc w:val="both"/>
         <w:rPr>
-          <w:rFonts w:ascii="Arial" w:eastAsia="Times New Roman" w:hAnsi="Arial" w:cs="Arial"/>
-          <w:b/>
-          <w:bCs/>
-          <w:color w:val="000000"/>
-          <w:sz w:val="22"/>
-          <w:szCs w:val="22"/>
+          <w:rFonts w:ascii="Times New Roman" w:eastAsia="Times New Roman" w:hAnsi="Times New Roman" w:cs="Times New Roman"/>
+          <w:color w:val="000000"/>
+          <w:sz w:val="20"/>
+          <w:szCs w:val="20"/>
           <w:u w:val="single"/>
           <w:lang w:eastAsia="en-GB"/>
         </w:rPr>
@@ -985,24 +1018,21 @@
       <w:pPr>
         <w:jc w:val="both"/>
         <w:rPr>
-          <w:rFonts w:ascii="Arial" w:eastAsia="Times New Roman" w:hAnsi="Arial" w:cs="Arial"/>
-          <w:sz w:val="22"/>
-          <w:szCs w:val="22"/>
-          <w:lang w:eastAsia="en-GB"/>
-        </w:rPr>
-      </w:pPr>
-      <w:r>
-        <w:rPr>
-          <w:rFonts w:ascii="Arial" w:eastAsia="Times New Roman" w:hAnsi="Arial" w:cs="Arial"/>
-          <w:b/>
-          <w:bCs/>
-          <w:color w:val="000000"/>
-          <w:sz w:val="22"/>
-          <w:szCs w:val="22"/>
+          <w:rFonts w:ascii="Times New Roman" w:eastAsia="Times New Roman" w:hAnsi="Times New Roman" w:cs="Times New Roman"/>
+          <w:sz w:val="20"/>
+          <w:szCs w:val="20"/>
+          <w:lang w:eastAsia="en-GB"/>
+        </w:rPr>
+      </w:pPr>
+      <w:r>
+        <w:rPr>
+          <w:rFonts w:ascii="Times New Roman" w:eastAsia="Times New Roman" w:hAnsi="Times New Roman" w:cs="Times New Roman"/>
+          <w:color w:val="000000"/>
+          <w:sz w:val="20"/>
+          <w:szCs w:val="20"/>
           <w:u w:val="single"/>
           <w:lang w:eastAsia="en-GB"/>
         </w:rPr>
-        <w:lastRenderedPageBreak/>
         <w:t>Event-loop stages:</w:t>
       </w:r>
     </w:p>
@@ -1010,18 +1040,18 @@
       <w:pPr>
         <w:jc w:val="both"/>
         <w:rPr>
-          <w:rFonts w:ascii="Arial" w:eastAsia="Times New Roman" w:hAnsi="Arial" w:cs="Arial"/>
-          <w:sz w:val="22"/>
-          <w:szCs w:val="22"/>
-          <w:lang w:eastAsia="en-GB"/>
-        </w:rPr>
-      </w:pPr>
-      <w:r>
-        <w:rPr>
-          <w:rFonts w:ascii="Arial" w:eastAsia="Times New Roman" w:hAnsi="Arial" w:cs="Arial"/>
-          <w:color w:val="000000"/>
-          <w:sz w:val="22"/>
-          <w:szCs w:val="22"/>
+          <w:rFonts w:ascii="Times New Roman" w:eastAsia="Times New Roman" w:hAnsi="Times New Roman" w:cs="Times New Roman"/>
+          <w:sz w:val="20"/>
+          <w:szCs w:val="20"/>
+          <w:lang w:eastAsia="en-GB"/>
+        </w:rPr>
+      </w:pPr>
+      <w:r>
+        <w:rPr>
+          <w:rFonts w:ascii="Times New Roman" w:eastAsia="Times New Roman" w:hAnsi="Times New Roman" w:cs="Times New Roman"/>
+          <w:color w:val="000000"/>
+          <w:sz w:val="20"/>
+          <w:szCs w:val="20"/>
           <w:lang w:eastAsia="en-GB"/>
         </w:rPr>
         <w:t> </w:t>
@@ -1032,18 +1062,18 @@
         <w:ind w:firstLine="720"/>
         <w:jc w:val="both"/>
         <w:rPr>
-          <w:rFonts w:ascii="Arial" w:eastAsia="Times New Roman" w:hAnsi="Arial" w:cs="Arial"/>
-          <w:sz w:val="22"/>
-          <w:szCs w:val="22"/>
-          <w:lang w:eastAsia="en-GB"/>
-        </w:rPr>
-      </w:pPr>
-      <w:r>
-        <w:rPr>
-          <w:rFonts w:ascii="Arial" w:eastAsia="Times New Roman" w:hAnsi="Arial" w:cs="Arial"/>
-          <w:color w:val="000000"/>
-          <w:sz w:val="22"/>
-          <w:szCs w:val="22"/>
+          <w:rFonts w:ascii="Times New Roman" w:eastAsia="Times New Roman" w:hAnsi="Times New Roman" w:cs="Times New Roman"/>
+          <w:sz w:val="20"/>
+          <w:szCs w:val="20"/>
+          <w:lang w:eastAsia="en-GB"/>
+        </w:rPr>
+      </w:pPr>
+      <w:r>
+        <w:rPr>
+          <w:rFonts w:ascii="Times New Roman" w:eastAsia="Times New Roman" w:hAnsi="Times New Roman" w:cs="Times New Roman"/>
+          <w:color w:val="000000"/>
+          <w:sz w:val="20"/>
+          <w:szCs w:val="20"/>
           <w:lang w:eastAsia="en-GB"/>
         </w:rPr>
         <w:t>The event loop generates ‘ready to read’, ‘ready to write’, ‘read timeout’ and ‘write timeout’ events. Accordingly, to those events, the client is sending requests and receiving responses, and handling timeouts. For connections using TLS, it is more complicated, but I think this is irrelevant for the paper.</w:t>
@@ -1053,18 +1083,18 @@
       <w:pPr>
         <w:jc w:val="both"/>
         <w:rPr>
-          <w:rFonts w:ascii="Arial" w:eastAsia="Times New Roman" w:hAnsi="Arial" w:cs="Arial"/>
-          <w:sz w:val="22"/>
-          <w:szCs w:val="22"/>
-          <w:lang w:eastAsia="en-GB"/>
-        </w:rPr>
-      </w:pPr>
-      <w:r>
-        <w:rPr>
-          <w:rFonts w:ascii="Arial" w:eastAsia="Times New Roman" w:hAnsi="Arial" w:cs="Arial"/>
-          <w:color w:val="000000"/>
-          <w:sz w:val="22"/>
-          <w:szCs w:val="22"/>
+          <w:rFonts w:ascii="Times New Roman" w:eastAsia="Times New Roman" w:hAnsi="Times New Roman" w:cs="Times New Roman"/>
+          <w:sz w:val="20"/>
+          <w:szCs w:val="20"/>
+          <w:lang w:eastAsia="en-GB"/>
+        </w:rPr>
+      </w:pPr>
+      <w:r>
+        <w:rPr>
+          <w:rFonts w:ascii="Times New Roman" w:eastAsia="Times New Roman" w:hAnsi="Times New Roman" w:cs="Times New Roman"/>
+          <w:color w:val="000000"/>
+          <w:sz w:val="20"/>
+          <w:szCs w:val="20"/>
           <w:lang w:eastAsia="en-GB"/>
         </w:rPr>
         <w:t> </w:t>
@@ -1074,18 +1104,18 @@
       <w:pPr>
         <w:jc w:val="both"/>
         <w:rPr>
-          <w:rFonts w:ascii="Arial" w:eastAsia="Times New Roman" w:hAnsi="Arial" w:cs="Arial"/>
-          <w:sz w:val="22"/>
-          <w:szCs w:val="22"/>
-          <w:lang w:eastAsia="en-GB"/>
-        </w:rPr>
-      </w:pPr>
-      <w:r>
-        <w:rPr>
-          <w:rFonts w:ascii="Arial" w:eastAsia="Times New Roman" w:hAnsi="Arial" w:cs="Arial"/>
-          <w:color w:val="000000"/>
-          <w:sz w:val="22"/>
-          <w:szCs w:val="22"/>
+          <w:rFonts w:ascii="Times New Roman" w:eastAsia="Times New Roman" w:hAnsi="Times New Roman" w:cs="Times New Roman"/>
+          <w:sz w:val="20"/>
+          <w:szCs w:val="20"/>
+          <w:lang w:eastAsia="en-GB"/>
+        </w:rPr>
+      </w:pPr>
+      <w:r>
+        <w:rPr>
+          <w:rFonts w:ascii="Times New Roman" w:eastAsia="Times New Roman" w:hAnsi="Times New Roman" w:cs="Times New Roman"/>
+          <w:color w:val="000000"/>
+          <w:sz w:val="20"/>
+          <w:szCs w:val="20"/>
           <w:bdr w:val="none" w:sz="0" w:space="0" w:color="auto" w:frame="1"/>
           <w:lang w:eastAsia="en-GB"/>
         </w:rPr>
@@ -1093,10 +1123,10 @@
       </w:r>
       <w:r>
         <w:rPr>
-          <w:rFonts w:ascii="Arial" w:eastAsia="Times New Roman" w:hAnsi="Arial" w:cs="Arial"/>
-          <w:color w:val="000000"/>
-          <w:sz w:val="22"/>
-          <w:szCs w:val="22"/>
+          <w:rFonts w:ascii="Times New Roman" w:eastAsia="Times New Roman" w:hAnsi="Times New Roman" w:cs="Times New Roman"/>
+          <w:color w:val="000000"/>
+          <w:sz w:val="20"/>
+          <w:szCs w:val="20"/>
           <w:bdr w:val="none" w:sz="0" w:space="0" w:color="auto" w:frame="1"/>
           <w:lang w:eastAsia="en-GB"/>
         </w:rPr>
@@ -1104,10 +1134,10 @@
       </w:r>
       <w:r>
         <w:rPr>
-          <w:rFonts w:ascii="Arial" w:eastAsia="Times New Roman" w:hAnsi="Arial" w:cs="Arial"/>
-          <w:color w:val="000000"/>
-          <w:sz w:val="22"/>
-          <w:szCs w:val="22"/>
+          <w:rFonts w:ascii="Times New Roman" w:eastAsia="Times New Roman" w:hAnsi="Times New Roman" w:cs="Times New Roman"/>
+          <w:color w:val="000000"/>
+          <w:sz w:val="20"/>
+          <w:szCs w:val="20"/>
           <w:bdr w:val="none" w:sz="0" w:space="0" w:color="auto" w:frame="1"/>
           <w:lang w:eastAsia="en-GB"/>
         </w:rPr>
@@ -1115,11 +1145,11 @@
       </w:r>
       <w:r>
         <w:rPr>
-          <w:rFonts w:ascii="Arial" w:eastAsia="Times New Roman" w:hAnsi="Arial" w:cs="Arial"/>
+          <w:rFonts w:ascii="Times New Roman" w:eastAsia="Times New Roman" w:hAnsi="Times New Roman" w:cs="Times New Roman"/>
           <w:noProof/>
           <w:color w:val="000000"/>
-          <w:sz w:val="22"/>
-          <w:szCs w:val="22"/>
+          <w:sz w:val="20"/>
+          <w:szCs w:val="20"/>
           <w:bdr w:val="none" w:sz="0" w:space="0" w:color="auto" w:frame="1"/>
           <w:lang w:eastAsia="en-GB"/>
         </w:rPr>
@@ -1177,10 +1207,10 @@
       </w:r>
       <w:r>
         <w:rPr>
-          <w:rFonts w:ascii="Arial" w:eastAsia="Times New Roman" w:hAnsi="Arial" w:cs="Arial"/>
-          <w:color w:val="000000"/>
-          <w:sz w:val="22"/>
-          <w:szCs w:val="22"/>
+          <w:rFonts w:ascii="Times New Roman" w:eastAsia="Times New Roman" w:hAnsi="Times New Roman" w:cs="Times New Roman"/>
+          <w:color w:val="000000"/>
+          <w:sz w:val="20"/>
+          <w:szCs w:val="20"/>
           <w:bdr w:val="none" w:sz="0" w:space="0" w:color="auto" w:frame="1"/>
           <w:lang w:eastAsia="en-GB"/>
         </w:rPr>
@@ -1189,20 +1219,22 @@
     </w:p>
     <w:p>
       <w:pPr>
-        <w:rPr>
-          <w:rFonts w:ascii="Arial" w:eastAsia="Times New Roman" w:hAnsi="Arial" w:cs="Arial"/>
-          <w:sz w:val="22"/>
-          <w:szCs w:val="22"/>
-          <w:lang w:eastAsia="en-GB"/>
-        </w:rPr>
-      </w:pPr>
-    </w:p>
-    <w:p>
-      <w:pPr>
-        <w:rPr>
-          <w:rFonts w:ascii="Arial" w:hAnsi="Arial" w:cs="Arial"/>
-          <w:sz w:val="22"/>
-          <w:szCs w:val="22"/>
+        <w:jc w:val="both"/>
+        <w:rPr>
+          <w:rFonts w:ascii="Times New Roman" w:eastAsia="Times New Roman" w:hAnsi="Times New Roman" w:cs="Times New Roman"/>
+          <w:sz w:val="20"/>
+          <w:szCs w:val="20"/>
+          <w:lang w:eastAsia="en-GB"/>
+        </w:rPr>
+      </w:pPr>
+    </w:p>
+    <w:p>
+      <w:pPr>
+        <w:jc w:val="both"/>
+        <w:rPr>
+          <w:rFonts w:ascii="Times New Roman" w:hAnsi="Times New Roman" w:cs="Times New Roman"/>
+          <w:sz w:val="20"/>
+          <w:szCs w:val="20"/>
         </w:rPr>
       </w:pPr>
     </w:p>

</xml_diff>

<commit_message>
adds clarifications for the event loop theoretical background
from Michal
</commit_message>
<xml_diff>
--- a/Resources/xrootd/event_loop.docx
+++ b/Resources/xrootd/event_loop.docx
@@ -15,6 +15,8 @@
       <w:r>
         <w:rPr>
           <w:rFonts w:ascii="Apple Color Emoji" w:eastAsia="Times New Roman" w:hAnsi="Apple Color Emoji" w:cs="Apple Color Emoji"/>
+          <w:b/>
+          <w:bCs/>
           <w:color w:val="000000"/>
           <w:sz w:val="20"/>
           <w:szCs w:val="20"/>
@@ -26,6 +28,8 @@
       <w:r>
         <w:rPr>
           <w:rFonts w:ascii="Times New Roman" w:eastAsia="Times New Roman" w:hAnsi="Times New Roman" w:cs="Times New Roman"/>
+          <w:b/>
+          <w:bCs/>
           <w:color w:val="000000"/>
           <w:sz w:val="20"/>
           <w:szCs w:val="20"/>
@@ -69,6 +73,8 @@
       <w:r>
         <w:rPr>
           <w:rFonts w:ascii="Times New Roman" w:eastAsia="Times New Roman" w:hAnsi="Times New Roman" w:cs="Times New Roman"/>
+          <w:b/>
+          <w:bCs/>
           <w:color w:val="000000"/>
           <w:sz w:val="20"/>
           <w:szCs w:val="20"/>
@@ -80,6 +86,8 @@
       <w:r>
         <w:rPr>
           <w:rFonts w:ascii="Apple Color Emoji" w:eastAsia="Times New Roman" w:hAnsi="Apple Color Emoji" w:cs="Apple Color Emoji"/>
+          <w:b/>
+          <w:bCs/>
           <w:color w:val="000000"/>
           <w:sz w:val="20"/>
           <w:szCs w:val="20"/>
@@ -91,80 +99,39 @@
     </w:p>
     <w:p>
       <w:pPr>
-        <w:jc w:val="both"/>
-        <w:rPr>
-          <w:rFonts w:ascii="Times New Roman" w:eastAsia="Times New Roman" w:hAnsi="Times New Roman" w:cs="Times New Roman"/>
-          <w:sz w:val="20"/>
-          <w:szCs w:val="20"/>
-          <w:lang w:eastAsia="en-GB"/>
-        </w:rPr>
-      </w:pPr>
-    </w:p>
-    <w:p>
-      <w:pPr>
-        <w:jc w:val="both"/>
-        <w:rPr>
-          <w:rFonts w:ascii="Times New Roman" w:eastAsia="Times New Roman" w:hAnsi="Times New Roman" w:cs="Times New Roman"/>
-          <w:sz w:val="20"/>
-          <w:szCs w:val="20"/>
-          <w:lang w:val="en-US" w:eastAsia="en-GB"/>
-        </w:rPr>
-      </w:pPr>
-      <w:r>
-        <w:rPr>
-          <w:rFonts w:ascii="Times New Roman" w:eastAsia="Times New Roman" w:hAnsi="Times New Roman" w:cs="Times New Roman"/>
-          <w:sz w:val="20"/>
-          <w:szCs w:val="20"/>
-          <w:lang w:val="en-US" w:eastAsia="en-GB"/>
-        </w:rPr>
-        <w:t>The in-draft text:</w:t>
-      </w:r>
-    </w:p>
-    <w:p>
-      <w:pPr>
-        <w:jc w:val="both"/>
-        <w:rPr>
-          <w:rFonts w:ascii="Times New Roman" w:eastAsia="Times New Roman" w:hAnsi="Times New Roman" w:cs="Times New Roman"/>
-          <w:sz w:val="20"/>
-          <w:szCs w:val="20"/>
-          <w:lang w:eastAsia="en-GB"/>
-        </w:rPr>
-      </w:pPr>
-      <w:r>
-        <w:rPr>
-          <w:rFonts w:ascii="Times New Roman" w:eastAsia="Times New Roman" w:hAnsi="Times New Roman" w:cs="Times New Roman"/>
-          <w:color w:val="000000"/>
-          <w:sz w:val="20"/>
-          <w:szCs w:val="20"/>
-          <w:lang w:eastAsia="en-GB"/>
-        </w:rPr>
-        <w:t>A user might want to retrieve some data using the XRootD client from a file that is located on a server. Interaction between the XRootD client and that particular server is done through a TCP implementation. The mechanism that allows the client to receive feedback from the TCP kernel is called event-loop. The feedback consists of communicating whether there is available space in the TCP-output buffer for writing data (i.e. requests which will be sent to the server) or if there is some data in the TCP-receive buffer for reading responses from the server. In this event-based workflow, there is a queue of requests that the client is issuing to the server, and with each write-event, a request is removed from the queue and it is being written on the socket. It is worth mentioning that the TCP buffers (for both sending and receiving data) might not have enough size to allow requests/responses to be written/read in a single event, meaning that it can take several write/read events to process an entire request to the server or a response from the server. Furthermore, each request has a corresponding message handler, so that after a request is written to the socket (in order to be sent to the server), the accompanying message handler is moved into a queue for incoming responses. During a read-event yielded by the event-loop, the client is informed that it can read from the socket, that is a server response. Once a response arrived from the server, its corresponding message handler (located inside the incoming queue) is also taken out from the queue, and finally, after the response is parsed, the callback function is being called.</w:t>
-      </w:r>
-    </w:p>
-    <w:p>
-      <w:pPr>
-        <w:jc w:val="both"/>
-        <w:rPr>
-          <w:rFonts w:ascii="Times New Roman" w:eastAsia="Times New Roman" w:hAnsi="Times New Roman" w:cs="Times New Roman"/>
-          <w:sz w:val="20"/>
-          <w:szCs w:val="20"/>
-          <w:lang w:eastAsia="en-GB"/>
-        </w:rPr>
-      </w:pPr>
-    </w:p>
-    <w:p>
-      <w:pPr>
-        <w:jc w:val="both"/>
-        <w:rPr>
-          <w:rFonts w:ascii="Times New Roman" w:eastAsia="Times New Roman" w:hAnsi="Times New Roman" w:cs="Times New Roman"/>
-          <w:sz w:val="20"/>
-          <w:szCs w:val="20"/>
-          <w:lang w:eastAsia="en-GB"/>
-        </w:rPr>
-      </w:pPr>
-      <w:r>
-        <w:rPr>
-          <w:rFonts w:ascii="Times New Roman" w:eastAsia="Times New Roman" w:hAnsi="Times New Roman" w:cs="Times New Roman"/>
+        <w:rPr>
+          <w:rFonts w:ascii="Times New Roman" w:eastAsia="Times New Roman" w:hAnsi="Times New Roman" w:cs="Times New Roman"/>
+          <w:sz w:val="20"/>
+          <w:szCs w:val="20"/>
+          <w:lang w:eastAsia="en-GB"/>
+        </w:rPr>
+      </w:pPr>
+      <w:r>
+        <w:rPr>
+          <w:rFonts w:ascii="Times New Roman" w:eastAsia="Times New Roman" w:hAnsi="Times New Roman" w:cs="Times New Roman"/>
+          <w:color w:val="000000"/>
+          <w:sz w:val="20"/>
+          <w:szCs w:val="20"/>
+          <w:lang w:eastAsia="en-GB"/>
+        </w:rPr>
+        <w:t> </w:t>
+      </w:r>
+    </w:p>
+    <w:p>
+      <w:pPr>
+        <w:jc w:val="both"/>
+        <w:rPr>
+          <w:rFonts w:ascii="Times New Roman" w:eastAsia="Times New Roman" w:hAnsi="Times New Roman" w:cs="Times New Roman"/>
+          <w:sz w:val="20"/>
+          <w:szCs w:val="20"/>
+          <w:lang w:eastAsia="en-GB"/>
+        </w:rPr>
+      </w:pPr>
+      <w:r>
+        <w:rPr>
+          <w:rFonts w:ascii="Times New Roman" w:eastAsia="Times New Roman" w:hAnsi="Times New Roman" w:cs="Times New Roman"/>
+          <w:i/>
+          <w:iCs/>
           <w:color w:val="0000FF"/>
           <w:sz w:val="20"/>
           <w:szCs w:val="20"/>
@@ -232,17 +199,256 @@
           <w:szCs w:val="20"/>
           <w:lang w:eastAsia="en-GB"/>
         </w:rPr>
-        <w:t>[I assume that you are referring to a TCP kernel here</w:t>
-      </w:r>
+        <w:t>[I assume that you are referring to a TCP kernel here. If so, there is a socket on the client and also a socket on the server, right?]</w:t>
+      </w:r>
+      <w:r>
+        <w:rPr>
+          <w:rFonts w:ascii="Times New Roman" w:eastAsia="Times New Roman" w:hAnsi="Times New Roman" w:cs="Times New Roman"/>
+          <w:color w:val="000000"/>
+          <w:sz w:val="20"/>
+          <w:szCs w:val="20"/>
+          <w:lang w:eastAsia="en-GB"/>
+        </w:rPr>
+        <w:t xml:space="preserve"> whether</w:t>
+      </w:r>
+    </w:p>
+    <w:p>
+      <w:pPr>
+        <w:jc w:val="both"/>
+        <w:rPr>
+          <w:rFonts w:ascii="Times New Roman" w:eastAsia="Times New Roman" w:hAnsi="Times New Roman" w:cs="Times New Roman"/>
+          <w:sz w:val="20"/>
+          <w:szCs w:val="20"/>
+          <w:lang w:eastAsia="en-GB"/>
+        </w:rPr>
+      </w:pPr>
+      <w:r>
+        <w:rPr>
+          <w:rFonts w:ascii="Times New Roman" w:eastAsia="Times New Roman" w:hAnsi="Times New Roman" w:cs="Times New Roman"/>
+          <w:color w:val="000000"/>
+          <w:sz w:val="20"/>
+          <w:szCs w:val="20"/>
+          <w:lang w:eastAsia="en-GB"/>
+        </w:rPr>
+        <w:t>Feedback from linux kernel</w:t>
+      </w:r>
+    </w:p>
+    <w:p>
+      <w:pPr>
+        <w:jc w:val="both"/>
+        <w:rPr>
+          <w:rFonts w:ascii="Times New Roman" w:eastAsia="Times New Roman" w:hAnsi="Times New Roman" w:cs="Times New Roman"/>
+          <w:sz w:val="20"/>
+          <w:szCs w:val="20"/>
+          <w:lang w:eastAsia="en-GB"/>
+        </w:rPr>
+      </w:pPr>
+      <w:r>
+        <w:rPr>
+          <w:rFonts w:ascii="Times New Roman" w:eastAsia="Times New Roman" w:hAnsi="Times New Roman" w:cs="Times New Roman"/>
+          <w:color w:val="000000"/>
+          <w:sz w:val="20"/>
+          <w:szCs w:val="20"/>
+          <w:lang w:eastAsia="en-GB"/>
+        </w:rPr>
+        <w:t> </w:t>
+      </w:r>
+    </w:p>
+    <w:p>
+      <w:pPr>
+        <w:jc w:val="both"/>
+        <w:rPr>
+          <w:rFonts w:ascii="Times New Roman" w:eastAsia="Times New Roman" w:hAnsi="Times New Roman" w:cs="Times New Roman"/>
+          <w:sz w:val="20"/>
+          <w:szCs w:val="20"/>
+          <w:lang w:eastAsia="en-GB"/>
+        </w:rPr>
+      </w:pPr>
+      <w:r>
+        <w:rPr>
+          <w:rFonts w:ascii="Times New Roman" w:eastAsia="Times New Roman" w:hAnsi="Times New Roman" w:cs="Times New Roman"/>
+          <w:color w:val="000000"/>
+          <w:sz w:val="20"/>
+          <w:szCs w:val="20"/>
+          <w:lang w:eastAsia="en-GB"/>
+        </w:rPr>
+        <w:t>- there is space in the TCP output buffer for writing</w:t>
+      </w:r>
+    </w:p>
+    <w:p>
+      <w:pPr>
+        <w:jc w:val="both"/>
+        <w:rPr>
+          <w:rFonts w:ascii="Times New Roman" w:eastAsia="Times New Roman" w:hAnsi="Times New Roman" w:cs="Times New Roman"/>
+          <w:sz w:val="20"/>
+          <w:szCs w:val="20"/>
+          <w:lang w:eastAsia="en-GB"/>
+        </w:rPr>
+      </w:pPr>
+      <w:r>
+        <w:rPr>
+          <w:rFonts w:ascii="Times New Roman" w:eastAsia="Times New Roman" w:hAnsi="Times New Roman" w:cs="Times New Roman"/>
+          <w:color w:val="000000"/>
+          <w:sz w:val="20"/>
+          <w:szCs w:val="20"/>
+          <w:lang w:eastAsia="en-GB"/>
+        </w:rPr>
+        <w:t>- there are data in the TCP receive buffer for reading</w:t>
+      </w:r>
+    </w:p>
+    <w:p>
+      <w:pPr>
+        <w:jc w:val="both"/>
+        <w:rPr>
+          <w:rFonts w:ascii="Times New Roman" w:eastAsia="Times New Roman" w:hAnsi="Times New Roman" w:cs="Times New Roman"/>
+          <w:sz w:val="20"/>
+          <w:szCs w:val="20"/>
+          <w:lang w:eastAsia="en-GB"/>
+        </w:rPr>
+      </w:pPr>
       <w:r>
         <w:rPr>
           <w:rFonts w:ascii="Times New Roman" w:eastAsia="Times New Roman" w:hAnsi="Times New Roman" w:cs="Times New Roman"/>
           <w:color w:val="0000FF"/>
           <w:sz w:val="20"/>
           <w:szCs w:val="20"/>
-          <w:lang w:val="en-US" w:eastAsia="en-GB"/>
-        </w:rPr>
-        <w:t>. If so, there is a socket on the client and also a socket on the server, right?</w:t>
+          <w:lang w:eastAsia="en-GB"/>
+        </w:rPr>
+        <w:t>[size of the two buffers is established on the client-server handshake, right? And moreover, they can differ in size?]</w:t>
+      </w:r>
+    </w:p>
+    <w:p>
+      <w:pPr>
+        <w:rPr>
+          <w:rFonts w:ascii="Times New Roman" w:eastAsia="Times New Roman" w:hAnsi="Times New Roman" w:cs="Times New Roman"/>
+          <w:sz w:val="20"/>
+          <w:szCs w:val="20"/>
+          <w:lang w:eastAsia="en-GB"/>
+        </w:rPr>
+      </w:pPr>
+      <w:r>
+        <w:rPr>
+          <w:rFonts w:ascii="Times New Roman" w:eastAsia="Times New Roman" w:hAnsi="Times New Roman" w:cs="Times New Roman"/>
+          <w:color w:val="000000"/>
+          <w:sz w:val="20"/>
+          <w:szCs w:val="20"/>
+          <w:lang w:eastAsia="en-GB"/>
+        </w:rPr>
+        <w:t>The TCP buffer size is a system setting.</w:t>
+      </w:r>
+    </w:p>
+    <w:p>
+      <w:pPr>
+        <w:rPr>
+          <w:rFonts w:ascii="Times New Roman" w:eastAsia="Times New Roman" w:hAnsi="Times New Roman" w:cs="Times New Roman"/>
+          <w:sz w:val="20"/>
+          <w:szCs w:val="20"/>
+          <w:lang w:eastAsia="en-GB"/>
+        </w:rPr>
+      </w:pPr>
+    </w:p>
+    <w:p>
+      <w:pPr>
+        <w:jc w:val="both"/>
+        <w:rPr>
+          <w:rFonts w:ascii="Times New Roman" w:eastAsia="Times New Roman" w:hAnsi="Times New Roman" w:cs="Times New Roman"/>
+          <w:sz w:val="20"/>
+          <w:szCs w:val="20"/>
+          <w:lang w:eastAsia="en-GB"/>
+        </w:rPr>
+      </w:pPr>
+      <w:r>
+        <w:rPr>
+          <w:rFonts w:ascii="Times New Roman" w:eastAsia="Times New Roman" w:hAnsi="Times New Roman" w:cs="Times New Roman"/>
+          <w:color w:val="000000"/>
+          <w:sz w:val="20"/>
+          <w:szCs w:val="20"/>
+          <w:lang w:eastAsia="en-GB"/>
+        </w:rPr>
+        <w:t>now, in the application there are two quests:</w:t>
+      </w:r>
+    </w:p>
+    <w:p>
+      <w:pPr>
+        <w:jc w:val="both"/>
+        <w:rPr>
+          <w:rFonts w:ascii="Times New Roman" w:eastAsia="Times New Roman" w:hAnsi="Times New Roman" w:cs="Times New Roman"/>
+          <w:sz w:val="20"/>
+          <w:szCs w:val="20"/>
+          <w:lang w:eastAsia="en-GB"/>
+        </w:rPr>
+      </w:pPr>
+      <w:r>
+        <w:rPr>
+          <w:rFonts w:ascii="Times New Roman" w:eastAsia="Times New Roman" w:hAnsi="Times New Roman" w:cs="Times New Roman"/>
+          <w:color w:val="000000"/>
+          <w:sz w:val="20"/>
+          <w:szCs w:val="20"/>
+          <w:lang w:eastAsia="en-GB"/>
+        </w:rPr>
+        <w:t> </w:t>
+      </w:r>
+    </w:p>
+    <w:p>
+      <w:pPr>
+        <w:jc w:val="both"/>
+        <w:rPr>
+          <w:rFonts w:ascii="Times New Roman" w:eastAsia="Times New Roman" w:hAnsi="Times New Roman" w:cs="Times New Roman"/>
+          <w:sz w:val="20"/>
+          <w:szCs w:val="20"/>
+          <w:lang w:eastAsia="en-GB"/>
+        </w:rPr>
+      </w:pPr>
+      <w:r>
+        <w:rPr>
+          <w:rFonts w:ascii="Times New Roman" w:eastAsia="Times New Roman" w:hAnsi="Times New Roman" w:cs="Times New Roman"/>
+          <w:color w:val="000000"/>
+          <w:sz w:val="20"/>
+          <w:szCs w:val="20"/>
+          <w:lang w:eastAsia="en-GB"/>
+        </w:rPr>
+        <w:t>1) the queue of requests the client wants to issue to the server, whenever there is a write event we take a request from the queue and write it to the socket, note: the TCP buffer might not be big enough to accommodate the whole request, so it might be several write events will be needed to write a single request</w:t>
+      </w:r>
+    </w:p>
+    <w:p>
+      <w:pPr>
+        <w:rPr>
+          <w:rFonts w:ascii="Times New Roman" w:eastAsia="Times New Roman" w:hAnsi="Times New Roman" w:cs="Times New Roman"/>
+          <w:sz w:val="20"/>
+          <w:szCs w:val="20"/>
+          <w:lang w:eastAsia="en-GB"/>
+        </w:rPr>
+      </w:pPr>
+      <w:r>
+        <w:rPr>
+          <w:rFonts w:ascii="Times New Roman" w:eastAsia="Times New Roman" w:hAnsi="Times New Roman" w:cs="Times New Roman"/>
+          <w:color w:val="000000"/>
+          <w:sz w:val="20"/>
+          <w:szCs w:val="20"/>
+          <w:lang w:eastAsia="en-GB"/>
+        </w:rPr>
+        <w:t> </w:t>
+      </w:r>
+    </w:p>
+    <w:p>
+      <w:pPr>
+        <w:jc w:val="both"/>
+        <w:rPr>
+          <w:rFonts w:ascii="Times New Roman" w:eastAsia="Times New Roman" w:hAnsi="Times New Roman" w:cs="Times New Roman"/>
+          <w:sz w:val="20"/>
+          <w:szCs w:val="20"/>
+          <w:lang w:eastAsia="en-GB"/>
+        </w:rPr>
+      </w:pPr>
+      <w:r>
+        <w:rPr>
+          <w:rFonts w:ascii="Times New Roman" w:eastAsia="Times New Roman" w:hAnsi="Times New Roman" w:cs="Times New Roman"/>
+          <w:color w:val="000000"/>
+          <w:sz w:val="20"/>
+          <w:szCs w:val="20"/>
+          <w:lang w:eastAsia="en-GB"/>
+        </w:rPr>
+        <w:t>1.1) every request is accompanied by a message handler, after the request is fully written to the socket, the message handler is being moved to the 2nd queue for the incoming responses.</w:t>
       </w:r>
       <w:r>
         <w:rPr>
@@ -252,22 +458,32 @@
           <w:szCs w:val="20"/>
           <w:lang w:eastAsia="en-GB"/>
         </w:rPr>
-        <w:t>]</w:t>
-      </w:r>
-      <w:r>
-        <w:rPr>
-          <w:rFonts w:ascii="Times New Roman" w:eastAsia="Times New Roman" w:hAnsi="Times New Roman" w:cs="Times New Roman"/>
-          <w:color w:val="000000"/>
-          <w:sz w:val="20"/>
-          <w:szCs w:val="20"/>
-          <w:lang w:eastAsia="en-GB"/>
-        </w:rPr>
-        <w:t xml:space="preserve"> whether</w:t>
-      </w:r>
-    </w:p>
-    <w:p>
-      <w:pPr>
-        <w:jc w:val="both"/>
+        <w:t xml:space="preserve"> [so, one can imagine the response queue as being composed of a stack with pairs of Response-id/Message_Handler-id, and with each successful request sending to the server, the Message_Handler moves into the response stack?]</w:t>
+      </w:r>
+    </w:p>
+    <w:p>
+      <w:pPr>
+        <w:jc w:val="both"/>
+        <w:rPr>
+          <w:rFonts w:ascii="Times New Roman" w:eastAsia="Times New Roman" w:hAnsi="Times New Roman" w:cs="Times New Roman"/>
+          <w:sz w:val="20"/>
+          <w:szCs w:val="20"/>
+          <w:lang w:eastAsia="en-GB"/>
+        </w:rPr>
+      </w:pPr>
+      <w:r>
+        <w:rPr>
+          <w:rFonts w:ascii="Times New Roman" w:eastAsia="Times New Roman" w:hAnsi="Times New Roman" w:cs="Times New Roman"/>
+          <w:color w:val="0000FF"/>
+          <w:sz w:val="20"/>
+          <w:szCs w:val="20"/>
+          <w:lang w:eastAsia="en-GB"/>
+        </w:rPr>
+        <w:t>That’s correct</w:t>
+      </w:r>
+    </w:p>
+    <w:p>
+      <w:pPr>
         <w:rPr>
           <w:rFonts w:ascii="Times New Roman" w:eastAsia="Times New Roman" w:hAnsi="Times New Roman" w:cs="Times New Roman"/>
           <w:sz w:val="20"/>
@@ -304,40 +520,8 @@
           <w:szCs w:val="20"/>
           <w:lang w:eastAsia="en-GB"/>
         </w:rPr>
-        <w:t>- there is space in the TCP output buffer for writing</w:t>
-      </w:r>
-    </w:p>
-    <w:p>
-      <w:pPr>
-        <w:jc w:val="both"/>
-        <w:rPr>
-          <w:rFonts w:ascii="Times New Roman" w:eastAsia="Times New Roman" w:hAnsi="Times New Roman" w:cs="Times New Roman"/>
-          <w:sz w:val="20"/>
-          <w:szCs w:val="20"/>
-          <w:lang w:eastAsia="en-GB"/>
-        </w:rPr>
-      </w:pPr>
-      <w:r>
-        <w:rPr>
-          <w:rFonts w:ascii="Times New Roman" w:eastAsia="Times New Roman" w:hAnsi="Times New Roman" w:cs="Times New Roman"/>
-          <w:color w:val="000000"/>
-          <w:sz w:val="20"/>
-          <w:szCs w:val="20"/>
-          <w:lang w:eastAsia="en-GB"/>
-        </w:rPr>
-        <w:t>- there are data in the TCP receive buffer for reading</w:t>
-      </w:r>
-    </w:p>
-    <w:p>
-      <w:pPr>
-        <w:jc w:val="both"/>
-        <w:rPr>
-          <w:rFonts w:ascii="Times New Roman" w:eastAsia="Times New Roman" w:hAnsi="Times New Roman" w:cs="Times New Roman"/>
-          <w:sz w:val="20"/>
-          <w:szCs w:val="20"/>
-          <w:lang w:eastAsia="en-GB"/>
-        </w:rPr>
-      </w:pPr>
+        <w:t xml:space="preserve">2) whenever the event loop yields a reading event it means we can read something from the socket, so we read out a server response, again it might be one will need several read events to read a full server response. </w:t>
+      </w:r>
       <w:r>
         <w:rPr>
           <w:rFonts w:ascii="Times New Roman" w:eastAsia="Times New Roman" w:hAnsi="Times New Roman" w:cs="Times New Roman"/>
@@ -346,104 +530,32 @@
           <w:szCs w:val="20"/>
           <w:lang w:eastAsia="en-GB"/>
         </w:rPr>
-        <w:t>[</w:t>
-      </w:r>
+        <w:t>[we – as the XRootD client – know when to read something from the socket using the epoll syscall on that file descriptor which was opened once the corresponding request was sent to the server, right?]</w:t>
+      </w:r>
+    </w:p>
+    <w:p>
+      <w:pPr>
+        <w:jc w:val="both"/>
+        <w:rPr>
+          <w:rFonts w:ascii="Times New Roman" w:eastAsia="Times New Roman" w:hAnsi="Times New Roman" w:cs="Times New Roman"/>
+          <w:sz w:val="20"/>
+          <w:szCs w:val="20"/>
+          <w:lang w:eastAsia="en-GB"/>
+        </w:rPr>
+      </w:pPr>
       <w:r>
         <w:rPr>
           <w:rFonts w:ascii="Times New Roman" w:eastAsia="Times New Roman" w:hAnsi="Times New Roman" w:cs="Times New Roman"/>
           <w:color w:val="0000FF"/>
           <w:sz w:val="20"/>
           <w:szCs w:val="20"/>
-          <w:lang w:val="en-US" w:eastAsia="en-GB"/>
-        </w:rPr>
-        <w:t xml:space="preserve">size of </w:t>
-      </w:r>
-      <w:r>
-        <w:rPr>
-          <w:rFonts w:ascii="Times New Roman" w:eastAsia="Times New Roman" w:hAnsi="Times New Roman" w:cs="Times New Roman"/>
-          <w:color w:val="0000FF"/>
-          <w:sz w:val="20"/>
-          <w:szCs w:val="20"/>
-          <w:lang w:eastAsia="en-GB"/>
-        </w:rPr>
-        <w:t xml:space="preserve">buffer </w:t>
-      </w:r>
-      <w:r>
-        <w:rPr>
-          <w:rFonts w:ascii="Times New Roman" w:eastAsia="Times New Roman" w:hAnsi="Times New Roman" w:cs="Times New Roman"/>
-          <w:color w:val="0000FF"/>
-          <w:sz w:val="20"/>
-          <w:szCs w:val="20"/>
-          <w:lang w:val="en-US" w:eastAsia="en-GB"/>
-        </w:rPr>
-        <w:t>is established on the client-server handshake</w:t>
-      </w:r>
-      <w:r>
-        <w:rPr>
-          <w:rFonts w:ascii="Times New Roman" w:eastAsia="Times New Roman" w:hAnsi="Times New Roman" w:cs="Times New Roman"/>
-          <w:color w:val="0000FF"/>
-          <w:sz w:val="20"/>
-          <w:szCs w:val="20"/>
-          <w:lang w:eastAsia="en-GB"/>
-        </w:rPr>
-        <w:t>, right?</w:t>
-      </w:r>
-      <w:r>
-        <w:rPr>
-          <w:rFonts w:ascii="Times New Roman" w:eastAsia="Times New Roman" w:hAnsi="Times New Roman" w:cs="Times New Roman"/>
-          <w:color w:val="0000FF"/>
-          <w:sz w:val="20"/>
-          <w:szCs w:val="20"/>
-          <w:lang w:val="en-US" w:eastAsia="en-GB"/>
-        </w:rPr>
-        <w:t xml:space="preserve"> And moreover, they can differ in size?</w:t>
-      </w:r>
-      <w:r>
-        <w:rPr>
-          <w:rFonts w:ascii="Times New Roman" w:eastAsia="Times New Roman" w:hAnsi="Times New Roman" w:cs="Times New Roman"/>
-          <w:color w:val="0000FF"/>
-          <w:sz w:val="20"/>
-          <w:szCs w:val="20"/>
-          <w:lang w:eastAsia="en-GB"/>
-        </w:rPr>
-        <w:t>]</w:t>
-      </w:r>
-    </w:p>
-    <w:p>
-      <w:pPr>
-        <w:jc w:val="both"/>
-        <w:rPr>
-          <w:rFonts w:ascii="Times New Roman" w:eastAsia="Times New Roman" w:hAnsi="Times New Roman" w:cs="Times New Roman"/>
-          <w:sz w:val="20"/>
-          <w:szCs w:val="20"/>
-          <w:lang w:eastAsia="en-GB"/>
-        </w:rPr>
-      </w:pPr>
-    </w:p>
-    <w:p>
-      <w:pPr>
-        <w:jc w:val="both"/>
-        <w:rPr>
-          <w:rFonts w:ascii="Times New Roman" w:eastAsia="Times New Roman" w:hAnsi="Times New Roman" w:cs="Times New Roman"/>
-          <w:sz w:val="20"/>
-          <w:szCs w:val="20"/>
-          <w:lang w:eastAsia="en-GB"/>
-        </w:rPr>
-      </w:pPr>
-      <w:r>
-        <w:rPr>
-          <w:rFonts w:ascii="Times New Roman" w:eastAsia="Times New Roman" w:hAnsi="Times New Roman" w:cs="Times New Roman"/>
-          <w:color w:val="000000"/>
-          <w:sz w:val="20"/>
-          <w:szCs w:val="20"/>
-          <w:lang w:eastAsia="en-GB"/>
-        </w:rPr>
-        <w:t>now, in the application there are two quests:</w:t>
-      </w:r>
-    </w:p>
-    <w:p>
-      <w:pPr>
-        <w:jc w:val="both"/>
+          <w:lang w:eastAsia="en-GB"/>
+        </w:rPr>
+        <w:t>Mostly yes, just a comment the socket file descriptor is not necessary created when the request is being sent, we open the connection and then keep it open for reuse</w:t>
+      </w:r>
+    </w:p>
+    <w:p>
+      <w:pPr>
         <w:rPr>
           <w:rFonts w:ascii="Times New Roman" w:eastAsia="Times New Roman" w:hAnsi="Times New Roman" w:cs="Times New Roman"/>
           <w:sz w:val="20"/>
@@ -480,201 +592,34 @@
           <w:szCs w:val="20"/>
           <w:lang w:eastAsia="en-GB"/>
         </w:rPr>
-        <w:t>1) the queue of requests the client wants to issue to the server, whenever there is a write event we take a request from the queue and write it to the socket, note: the TCP buffer might not be big enough to accommodate the whole request, so it might be several write events will be needed to write a single request</w:t>
-      </w:r>
-    </w:p>
-    <w:p>
-      <w:pPr>
-        <w:jc w:val="both"/>
-        <w:rPr>
-          <w:rFonts w:ascii="Times New Roman" w:eastAsia="Times New Roman" w:hAnsi="Times New Roman" w:cs="Times New Roman"/>
-          <w:sz w:val="20"/>
-          <w:szCs w:val="20"/>
-          <w:lang w:eastAsia="en-GB"/>
-        </w:rPr>
-      </w:pPr>
-    </w:p>
-    <w:p>
-      <w:pPr>
-        <w:jc w:val="both"/>
-        <w:rPr>
-          <w:rFonts w:ascii="Times New Roman" w:eastAsia="Times New Roman" w:hAnsi="Times New Roman" w:cs="Times New Roman"/>
-          <w:sz w:val="20"/>
-          <w:szCs w:val="20"/>
-          <w:lang w:eastAsia="en-GB"/>
-        </w:rPr>
-      </w:pPr>
-      <w:r>
-        <w:rPr>
-          <w:rFonts w:ascii="Times New Roman" w:eastAsia="Times New Roman" w:hAnsi="Times New Roman" w:cs="Times New Roman"/>
-          <w:color w:val="000000"/>
-          <w:sz w:val="20"/>
-          <w:szCs w:val="20"/>
-          <w:lang w:eastAsia="en-GB"/>
-        </w:rPr>
-        <w:t>1.1) every request is accompanied by a message handler, after the request is fully written to the socket, the message handler is being moved to the 2nd queue for the incoming responses.</w:t>
-      </w:r>
-      <w:r>
-        <w:rPr>
-          <w:rFonts w:ascii="Times New Roman" w:eastAsia="Times New Roman" w:hAnsi="Times New Roman" w:cs="Times New Roman"/>
-          <w:color w:val="0000FF"/>
-          <w:sz w:val="20"/>
-          <w:szCs w:val="20"/>
-          <w:lang w:eastAsia="en-GB"/>
-        </w:rPr>
-        <w:t xml:space="preserve"> [so, one can imagine the response queue as being composed of a stack with pairs of Response-id/Message_Handler-id</w:t>
-      </w:r>
-      <w:r>
-        <w:rPr>
-          <w:rFonts w:ascii="Times New Roman" w:eastAsia="Times New Roman" w:hAnsi="Times New Roman" w:cs="Times New Roman"/>
-          <w:color w:val="0000FF"/>
-          <w:sz w:val="20"/>
-          <w:szCs w:val="20"/>
-          <w:lang w:val="en-US" w:eastAsia="en-GB"/>
-        </w:rPr>
-        <w:t xml:space="preserve">, and with each successful request sending to the server, the </w:t>
-      </w:r>
-      <w:r>
-        <w:rPr>
-          <w:rFonts w:ascii="Times New Roman" w:eastAsia="Times New Roman" w:hAnsi="Times New Roman" w:cs="Times New Roman"/>
-          <w:color w:val="0000FF"/>
-          <w:sz w:val="20"/>
-          <w:szCs w:val="20"/>
-          <w:lang w:eastAsia="en-GB"/>
-        </w:rPr>
-        <w:t>Message_Handler</w:t>
-      </w:r>
-      <w:r>
-        <w:rPr>
-          <w:rFonts w:ascii="Times New Roman" w:eastAsia="Times New Roman" w:hAnsi="Times New Roman" w:cs="Times New Roman"/>
-          <w:color w:val="0000FF"/>
-          <w:sz w:val="20"/>
-          <w:szCs w:val="20"/>
-          <w:lang w:val="en-US" w:eastAsia="en-GB"/>
-        </w:rPr>
-        <w:t xml:space="preserve"> moves into the response stack</w:t>
-      </w:r>
-      <w:r>
-        <w:rPr>
-          <w:rFonts w:ascii="Times New Roman" w:eastAsia="Times New Roman" w:hAnsi="Times New Roman" w:cs="Times New Roman"/>
-          <w:color w:val="0000FF"/>
-          <w:sz w:val="20"/>
-          <w:szCs w:val="20"/>
-          <w:lang w:eastAsia="en-GB"/>
-        </w:rPr>
-        <w:t>?]</w:t>
-      </w:r>
-    </w:p>
-    <w:p>
-      <w:pPr>
-        <w:jc w:val="both"/>
-        <w:rPr>
-          <w:rFonts w:ascii="Times New Roman" w:eastAsia="Times New Roman" w:hAnsi="Times New Roman" w:cs="Times New Roman"/>
-          <w:sz w:val="20"/>
-          <w:szCs w:val="20"/>
-          <w:lang w:eastAsia="en-GB"/>
-        </w:rPr>
-      </w:pPr>
-    </w:p>
-    <w:p>
-      <w:pPr>
-        <w:jc w:val="both"/>
-        <w:rPr>
-          <w:rFonts w:ascii="Times New Roman" w:eastAsia="Times New Roman" w:hAnsi="Times New Roman" w:cs="Times New Roman"/>
-          <w:sz w:val="20"/>
-          <w:szCs w:val="20"/>
-          <w:lang w:eastAsia="en-GB"/>
-        </w:rPr>
-      </w:pPr>
-      <w:r>
-        <w:rPr>
-          <w:rFonts w:ascii="Times New Roman" w:eastAsia="Times New Roman" w:hAnsi="Times New Roman" w:cs="Times New Roman"/>
-          <w:color w:val="000000"/>
-          <w:sz w:val="20"/>
-          <w:szCs w:val="20"/>
-          <w:lang w:eastAsia="en-GB"/>
-        </w:rPr>
-        <w:t xml:space="preserve">2) whenever the event loop yields a reading event it means we can read something from the socket, so we read out a server response, again it might be one will need several read events to read a full server response. </w:t>
-      </w:r>
-      <w:r>
-        <w:rPr>
-          <w:rFonts w:ascii="Times New Roman" w:eastAsia="Times New Roman" w:hAnsi="Times New Roman" w:cs="Times New Roman"/>
-          <w:color w:val="0000FF"/>
-          <w:sz w:val="20"/>
-          <w:szCs w:val="20"/>
-          <w:lang w:eastAsia="en-GB"/>
-        </w:rPr>
-        <w:t>[we</w:t>
-      </w:r>
-      <w:r>
-        <w:rPr>
-          <w:rFonts w:ascii="Times New Roman" w:eastAsia="Times New Roman" w:hAnsi="Times New Roman" w:cs="Times New Roman"/>
-          <w:color w:val="0000FF"/>
-          <w:sz w:val="20"/>
-          <w:szCs w:val="20"/>
-          <w:lang w:val="en-US" w:eastAsia="en-GB"/>
-        </w:rPr>
-        <w:t xml:space="preserve"> – as the XRootD client – </w:t>
-      </w:r>
-      <w:r>
-        <w:rPr>
-          <w:rFonts w:ascii="Times New Roman" w:eastAsia="Times New Roman" w:hAnsi="Times New Roman" w:cs="Times New Roman"/>
-          <w:color w:val="0000FF"/>
-          <w:sz w:val="20"/>
-          <w:szCs w:val="20"/>
-          <w:lang w:eastAsia="en-GB"/>
-        </w:rPr>
-        <w:t>know when to read something from the socket using the epoll system call on that file descriptor which was opened once the corresponding request was sent to the server, right?]</w:t>
-      </w:r>
-    </w:p>
-    <w:p>
-      <w:pPr>
-        <w:jc w:val="both"/>
-        <w:rPr>
-          <w:rFonts w:ascii="Times New Roman" w:eastAsia="Times New Roman" w:hAnsi="Times New Roman" w:cs="Times New Roman"/>
-          <w:sz w:val="20"/>
-          <w:szCs w:val="20"/>
-          <w:lang w:eastAsia="en-GB"/>
-        </w:rPr>
-      </w:pPr>
-    </w:p>
-    <w:p>
-      <w:pPr>
-        <w:jc w:val="both"/>
-        <w:rPr>
-          <w:rFonts w:ascii="Times New Roman" w:eastAsia="Times New Roman" w:hAnsi="Times New Roman" w:cs="Times New Roman"/>
-          <w:sz w:val="20"/>
-          <w:szCs w:val="20"/>
-          <w:lang w:eastAsia="en-GB"/>
-        </w:rPr>
-      </w:pPr>
-      <w:r>
-        <w:rPr>
-          <w:rFonts w:ascii="Times New Roman" w:eastAsia="Times New Roman" w:hAnsi="Times New Roman" w:cs="Times New Roman"/>
-          <w:color w:val="000000"/>
-          <w:sz w:val="20"/>
-          <w:szCs w:val="20"/>
-          <w:lang w:eastAsia="en-GB"/>
-        </w:rPr>
         <w:t>2.1) once we read a full server response, we look in the queue for incoming responses for a matching message handler:</w:t>
       </w:r>
     </w:p>
     <w:p>
       <w:pPr>
-        <w:jc w:val="both"/>
-        <w:rPr>
-          <w:rFonts w:ascii="Times New Roman" w:eastAsia="Times New Roman" w:hAnsi="Times New Roman" w:cs="Times New Roman"/>
-          <w:sz w:val="20"/>
-          <w:szCs w:val="20"/>
-          <w:lang w:eastAsia="en-GB"/>
-        </w:rPr>
-      </w:pPr>
+        <w:rPr>
+          <w:rFonts w:ascii="Times New Roman" w:eastAsia="Times New Roman" w:hAnsi="Times New Roman" w:cs="Times New Roman"/>
+          <w:sz w:val="20"/>
+          <w:szCs w:val="20"/>
+          <w:lang w:eastAsia="en-GB"/>
+        </w:rPr>
+      </w:pPr>
+      <w:r>
+        <w:rPr>
+          <w:rFonts w:ascii="Times New Roman" w:eastAsia="Times New Roman" w:hAnsi="Times New Roman" w:cs="Times New Roman"/>
+          <w:color w:val="000000"/>
+          <w:sz w:val="20"/>
+          <w:szCs w:val="20"/>
+          <w:lang w:eastAsia="en-GB"/>
+        </w:rPr>
+        <w:t> </w:t>
+      </w:r>
     </w:p>
     <w:p>
       <w:pPr>
         <w:numPr>
           <w:ilvl w:val="0"/>
-          <w:numId w:val="2"/>
+          <w:numId w:val="3"/>
         </w:numPr>
         <w:jc w:val="both"/>
         <w:textAlignment w:val="baseline"/>
@@ -704,14 +649,14 @@
           <w:szCs w:val="20"/>
           <w:lang w:eastAsia="en-GB"/>
         </w:rPr>
-        <w:t>[the callback is more or less a function that runs whenever we get its corresponding response from the server, right?]</w:t>
+        <w:t>[the callback is more or less a function that runs whenever we get its corresponding response from the server, right?] yes :-)</w:t>
       </w:r>
     </w:p>
     <w:p>
       <w:pPr>
         <w:numPr>
           <w:ilvl w:val="0"/>
-          <w:numId w:val="2"/>
+          <w:numId w:val="3"/>
         </w:numPr>
         <w:jc w:val="both"/>
         <w:textAlignment w:val="baseline"/>
@@ -741,17 +686,17 @@
           <w:szCs w:val="20"/>
           <w:lang w:eastAsia="en-GB"/>
         </w:rPr>
-        <w:t>[not sure what the implications of the thread pool are: a limited/fixed number of execution workers to process the callbacks and responses from the server? Is that it</w:t>
-      </w:r>
-      <w:r>
-        <w:rPr>
-          <w:rFonts w:ascii="Times New Roman" w:eastAsia="Times New Roman" w:hAnsi="Times New Roman" w:cs="Times New Roman"/>
+        <w:t xml:space="preserve">[not sure what the implications of the thread pool are: a limited/fixed number of execution workers to process the callbacks and responses from the server? Is that it? </w:t>
+      </w:r>
+      <w:r>
+        <w:rPr>
+          <w:rFonts w:ascii="Apple Color Emoji" w:eastAsia="Times New Roman" w:hAnsi="Apple Color Emoji" w:cs="Apple Color Emoji"/>
           <w:color w:val="0000FF"/>
           <w:sz w:val="20"/>
           <w:szCs w:val="20"/>
-          <w:lang w:val="en-US" w:eastAsia="en-GB"/>
-        </w:rPr>
-        <w:t>?</w:t>
+          <w:lang w:eastAsia="en-GB"/>
+        </w:rPr>
+        <w:t>🤔</w:t>
       </w:r>
       <w:r>
         <w:rPr>
@@ -761,48 +706,14 @@
           <w:szCs w:val="20"/>
           <w:lang w:eastAsia="en-GB"/>
         </w:rPr>
-        <w:t xml:space="preserve"> </w:t>
-      </w:r>
-      <w:r>
-        <w:rPr>
-          <mc:AlternateContent>
-            <mc:Choice Requires="w16se">
-              <w:rFonts w:ascii="Times New Roman" w:eastAsia="Times New Roman" w:hAnsi="Times New Roman" w:cs="Times New Roman"/>
-            </mc:Choice>
-            <mc:Fallback>
-              <w:rFonts w:ascii="Apple Color Emoji" w:eastAsia="Apple Color Emoji" w:hAnsi="Apple Color Emoji" w:cs="Apple Color Emoji"/>
-            </mc:Fallback>
-          </mc:AlternateContent>
-          <w:color w:val="0000FF"/>
-          <w:sz w:val="20"/>
-          <w:szCs w:val="20"/>
-          <w:lang w:eastAsia="en-GB"/>
-        </w:rPr>
-        <mc:AlternateContent>
-          <mc:Choice Requires="w16se">
-            <w16se:symEx w16se:font="Apple Color Emoji" w16se:char="1F914"/>
-          </mc:Choice>
-          <mc:Fallback>
-            <w:t>🤔</w:t>
-          </mc:Fallback>
-        </mc:AlternateContent>
-      </w:r>
-      <w:r>
-        <w:rPr>
-          <w:rFonts w:ascii="Times New Roman" w:eastAsia="Times New Roman" w:hAnsi="Times New Roman" w:cs="Times New Roman"/>
-          <w:color w:val="0000FF"/>
-          <w:sz w:val="20"/>
-          <w:szCs w:val="20"/>
-          <w:lang w:eastAsia="en-GB"/>
-        </w:rPr>
-        <w:t>]</w:t>
+        <w:t>] yes :-)</w:t>
       </w:r>
     </w:p>
     <w:p>
       <w:pPr>
         <w:numPr>
           <w:ilvl w:val="0"/>
-          <w:numId w:val="2"/>
+          <w:numId w:val="3"/>
         </w:numPr>
         <w:jc w:val="both"/>
         <w:textAlignment w:val="baseline"/>
@@ -832,84 +743,24 @@
           <w:szCs w:val="20"/>
           <w:lang w:eastAsia="en-GB"/>
         </w:rPr>
-        <w:t>[</w:t>
-      </w:r>
-      <w:r>
-        <w:rPr>
-          <w:rFonts w:ascii="Times New Roman" w:eastAsia="Times New Roman" w:hAnsi="Times New Roman" w:cs="Times New Roman"/>
-          <w:color w:val="0000FF"/>
-          <w:sz w:val="20"/>
-          <w:szCs w:val="20"/>
-          <w:lang w:val="en-US" w:eastAsia="en-GB"/>
-        </w:rPr>
-        <w:t xml:space="preserve">Is </w:t>
-      </w:r>
-      <w:r>
-        <w:rPr>
-          <w:rFonts w:ascii="Times New Roman" w:eastAsia="Times New Roman" w:hAnsi="Times New Roman" w:cs="Times New Roman"/>
-          <w:color w:val="0000FF"/>
-          <w:sz w:val="20"/>
-          <w:szCs w:val="20"/>
-          <w:lang w:eastAsia="en-GB"/>
-        </w:rPr>
-        <w:t xml:space="preserve">epoll “watching” the </w:t>
-      </w:r>
-      <w:r>
-        <w:rPr>
-          <w:rFonts w:ascii="Times New Roman" w:eastAsia="Times New Roman" w:hAnsi="Times New Roman" w:cs="Times New Roman"/>
-          <w:color w:val="0000FF"/>
-          <w:sz w:val="20"/>
-          <w:szCs w:val="20"/>
-          <w:lang w:val="en-US" w:eastAsia="en-GB"/>
-        </w:rPr>
-        <w:t xml:space="preserve">file </w:t>
-      </w:r>
-      <w:r>
-        <w:rPr>
-          <w:rFonts w:ascii="Times New Roman" w:eastAsia="Times New Roman" w:hAnsi="Times New Roman" w:cs="Times New Roman"/>
-          <w:color w:val="0000FF"/>
-          <w:sz w:val="20"/>
-          <w:szCs w:val="20"/>
-          <w:lang w:eastAsia="en-GB"/>
-        </w:rPr>
-        <w:t>descriptor that is started once we initiate the TCP connection to the server?</w:t>
-      </w:r>
-      <w:r>
-        <w:rPr>
-          <w:rFonts w:ascii="Times New Roman" w:eastAsia="Times New Roman" w:hAnsi="Times New Roman" w:cs="Times New Roman"/>
-          <w:color w:val="0000FF"/>
-          <w:sz w:val="20"/>
-          <w:szCs w:val="20"/>
-          <w:lang w:val="en-US" w:eastAsia="en-GB"/>
-        </w:rPr>
-        <w:t xml:space="preserve"> Or with each request that we create to the server, a new FD starts. In the second case, that would imply a “Stack” of descriptors which the event</w:t>
-      </w:r>
-      <w:r>
-        <w:rPr>
-          <w:rFonts w:ascii="Times New Roman" w:eastAsia="Times New Roman" w:hAnsi="Times New Roman" w:cs="Times New Roman"/>
-          <w:color w:val="0000FF"/>
-          <w:sz w:val="20"/>
-          <w:szCs w:val="20"/>
-          <w:lang w:val="en-US" w:eastAsia="en-GB"/>
-        </w:rPr>
-        <w:t>-loop]</w:t>
-      </w:r>
-      <w:r>
-        <w:rPr>
-          <w:rFonts w:ascii="Times New Roman" w:eastAsia="Times New Roman" w:hAnsi="Times New Roman" w:cs="Times New Roman"/>
-          <w:color w:val="000000"/>
-          <w:sz w:val="20"/>
-          <w:szCs w:val="20"/>
-          <w:lang w:eastAsia="en-GB"/>
-        </w:rPr>
-        <w:t> </w:t>
+        <w:t>[Is epoll “watching” the file descriptor that is started once we initiate the TCP connection to the server? Or with each request that we create to the server, a new FD starts. In the second case, that would imply a “Stack” of descriptors which the event-loop is monitoring]</w:t>
+      </w:r>
+      <w:r>
+        <w:rPr>
+          <w:rFonts w:ascii="Times New Roman" w:eastAsia="Times New Roman" w:hAnsi="Times New Roman" w:cs="Times New Roman"/>
+          <w:color w:val="000000"/>
+          <w:sz w:val="20"/>
+          <w:szCs w:val="20"/>
+          <w:lang w:eastAsia="en-GB"/>
+        </w:rPr>
+        <w:t xml:space="preserve"> we have one connection per server, that said the epoll is ‘watching’ multiple file descriptors because the client might connect to multiple servers</w:t>
       </w:r>
     </w:p>
     <w:p>
       <w:pPr>
         <w:numPr>
           <w:ilvl w:val="0"/>
-          <w:numId w:val="2"/>
+          <w:numId w:val="3"/>
         </w:numPr>
         <w:jc w:val="both"/>
         <w:textAlignment w:val="baseline"/>
@@ -929,20 +780,28 @@
           <w:szCs w:val="20"/>
           <w:lang w:eastAsia="en-GB"/>
         </w:rPr>
-        <w:lastRenderedPageBreak/>
-        <w:t>[from my understanding, a file descriptor is started/created when creating an interface between the client-space and the kernel-space</w:t>
-      </w:r>
-      <w:r>
+        <w:t>[from my understanding, a file descriptor is started/created when creating an interface between the client-space and the kernel-space - that is the TCP kernel which allows a connection between client and server] well, with the connect syscall you ask the kernel to establish a tcp connection, the file descriptor you are getting from that call if your interface for interacting with that physical connection</w:t>
+      </w:r>
+    </w:p>
+    <w:p>
+      <w:pPr>
+        <w:ind w:left="720"/>
+        <w:jc w:val="both"/>
+        <w:textAlignment w:val="baseline"/>
         <w:rPr>
           <w:rFonts w:ascii="Times New Roman" w:eastAsia="Times New Roman" w:hAnsi="Times New Roman" w:cs="Times New Roman"/>
           <w:color w:val="0000FF"/>
           <w:sz w:val="20"/>
           <w:szCs w:val="20"/>
-          <w:lang w:val="en-US" w:eastAsia="en-GB"/>
-        </w:rPr>
-        <w:t xml:space="preserve"> - </w:t>
-      </w:r>
-      <w:r>
+          <w:lang w:eastAsia="en-GB"/>
+        </w:rPr>
+      </w:pPr>
+    </w:p>
+    <w:p>
+      <w:pPr>
+        <w:ind w:left="720"/>
+        <w:jc w:val="both"/>
+        <w:textAlignment w:val="baseline"/>
         <w:rPr>
           <w:rFonts w:ascii="Times New Roman" w:eastAsia="Times New Roman" w:hAnsi="Times New Roman" w:cs="Times New Roman"/>
           <w:color w:val="0000FF"/>
@@ -950,12 +809,34 @@
           <w:szCs w:val="20"/>
           <w:lang w:eastAsia="en-GB"/>
         </w:rPr>
-        <w:t>that is the TCP kernel which allows a connection between client and server]</w:t>
-      </w:r>
-    </w:p>
-    <w:p>
-      <w:pPr>
-        <w:ind w:left="720"/>
+      </w:pPr>
+    </w:p>
+    <w:p>
+      <w:pPr>
+        <w:jc w:val="both"/>
+        <w:rPr>
+          <w:rFonts w:ascii="Times New Roman" w:eastAsia="Times New Roman" w:hAnsi="Times New Roman" w:cs="Times New Roman"/>
+          <w:sz w:val="20"/>
+          <w:szCs w:val="20"/>
+          <w:lang w:eastAsia="en-GB"/>
+        </w:rPr>
+      </w:pPr>
+      <w:r>
+        <w:rPr>
+          <w:rFonts w:ascii="Times New Roman" w:eastAsia="Times New Roman" w:hAnsi="Times New Roman" w:cs="Times New Roman"/>
+          <w:b/>
+          <w:bCs/>
+          <w:color w:val="000000"/>
+          <w:sz w:val="20"/>
+          <w:szCs w:val="20"/>
+          <w:u w:val="single"/>
+          <w:lang w:eastAsia="en-GB"/>
+        </w:rPr>
+        <w:t>Event-loop stages:</w:t>
+      </w:r>
+    </w:p>
+    <w:p>
+      <w:pPr>
         <w:jc w:val="both"/>
         <w:rPr>
           <w:rFonts w:ascii="Times New Roman" w:eastAsia="Times New Roman" w:hAnsi="Times New Roman" w:cs="Times New Roman"/>
@@ -977,88 +858,6 @@
     </w:p>
     <w:p>
       <w:pPr>
-        <w:jc w:val="both"/>
-        <w:rPr>
-          <w:rFonts w:ascii="Times New Roman" w:eastAsia="Times New Roman" w:hAnsi="Times New Roman" w:cs="Times New Roman"/>
-          <w:color w:val="000000"/>
-          <w:sz w:val="20"/>
-          <w:szCs w:val="20"/>
-          <w:u w:val="single"/>
-          <w:lang w:eastAsia="en-GB"/>
-        </w:rPr>
-      </w:pPr>
-    </w:p>
-    <w:p>
-      <w:pPr>
-        <w:jc w:val="both"/>
-        <w:rPr>
-          <w:rFonts w:ascii="Times New Roman" w:eastAsia="Times New Roman" w:hAnsi="Times New Roman" w:cs="Times New Roman"/>
-          <w:color w:val="000000"/>
-          <w:sz w:val="20"/>
-          <w:szCs w:val="20"/>
-          <w:u w:val="single"/>
-          <w:lang w:eastAsia="en-GB"/>
-        </w:rPr>
-      </w:pPr>
-    </w:p>
-    <w:p>
-      <w:pPr>
-        <w:jc w:val="both"/>
-        <w:rPr>
-          <w:rFonts w:ascii="Times New Roman" w:eastAsia="Times New Roman" w:hAnsi="Times New Roman" w:cs="Times New Roman"/>
-          <w:color w:val="000000"/>
-          <w:sz w:val="20"/>
-          <w:szCs w:val="20"/>
-          <w:u w:val="single"/>
-          <w:lang w:eastAsia="en-GB"/>
-        </w:rPr>
-      </w:pPr>
-    </w:p>
-    <w:p>
-      <w:pPr>
-        <w:jc w:val="both"/>
-        <w:rPr>
-          <w:rFonts w:ascii="Times New Roman" w:eastAsia="Times New Roman" w:hAnsi="Times New Roman" w:cs="Times New Roman"/>
-          <w:sz w:val="20"/>
-          <w:szCs w:val="20"/>
-          <w:lang w:eastAsia="en-GB"/>
-        </w:rPr>
-      </w:pPr>
-      <w:r>
-        <w:rPr>
-          <w:rFonts w:ascii="Times New Roman" w:eastAsia="Times New Roman" w:hAnsi="Times New Roman" w:cs="Times New Roman"/>
-          <w:color w:val="000000"/>
-          <w:sz w:val="20"/>
-          <w:szCs w:val="20"/>
-          <w:u w:val="single"/>
-          <w:lang w:eastAsia="en-GB"/>
-        </w:rPr>
-        <w:t>Event-loop stages:</w:t>
-      </w:r>
-    </w:p>
-    <w:p>
-      <w:pPr>
-        <w:jc w:val="both"/>
-        <w:rPr>
-          <w:rFonts w:ascii="Times New Roman" w:eastAsia="Times New Roman" w:hAnsi="Times New Roman" w:cs="Times New Roman"/>
-          <w:sz w:val="20"/>
-          <w:szCs w:val="20"/>
-          <w:lang w:eastAsia="en-GB"/>
-        </w:rPr>
-      </w:pPr>
-      <w:r>
-        <w:rPr>
-          <w:rFonts w:ascii="Times New Roman" w:eastAsia="Times New Roman" w:hAnsi="Times New Roman" w:cs="Times New Roman"/>
-          <w:color w:val="000000"/>
-          <w:sz w:val="20"/>
-          <w:szCs w:val="20"/>
-          <w:lang w:eastAsia="en-GB"/>
-        </w:rPr>
-        <w:t> </w:t>
-      </w:r>
-    </w:p>
-    <w:p>
-      <w:pPr>
         <w:ind w:firstLine="720"/>
         <w:jc w:val="both"/>
         <w:rPr>
@@ -1081,39 +880,58 @@
     </w:p>
     <w:p>
       <w:pPr>
-        <w:jc w:val="both"/>
-        <w:rPr>
-          <w:rFonts w:ascii="Times New Roman" w:eastAsia="Times New Roman" w:hAnsi="Times New Roman" w:cs="Times New Roman"/>
-          <w:sz w:val="20"/>
-          <w:szCs w:val="20"/>
-          <w:lang w:eastAsia="en-GB"/>
-        </w:rPr>
-      </w:pPr>
-      <w:r>
-        <w:rPr>
-          <w:rFonts w:ascii="Times New Roman" w:eastAsia="Times New Roman" w:hAnsi="Times New Roman" w:cs="Times New Roman"/>
-          <w:color w:val="000000"/>
-          <w:sz w:val="20"/>
-          <w:szCs w:val="20"/>
-          <w:lang w:eastAsia="en-GB"/>
-        </w:rPr>
-        <w:t> </w:t>
-      </w:r>
-    </w:p>
-    <w:p>
-      <w:pPr>
-        <w:jc w:val="both"/>
-        <w:rPr>
-          <w:rFonts w:ascii="Times New Roman" w:eastAsia="Times New Roman" w:hAnsi="Times New Roman" w:cs="Times New Roman"/>
-          <w:sz w:val="20"/>
-          <w:szCs w:val="20"/>
-          <w:lang w:eastAsia="en-GB"/>
-        </w:rPr>
-      </w:pPr>
-      <w:r>
-        <w:rPr>
-          <w:rFonts w:ascii="Times New Roman" w:eastAsia="Times New Roman" w:hAnsi="Times New Roman" w:cs="Times New Roman"/>
-          <w:color w:val="000000"/>
+        <w:rPr>
+          <w:rFonts w:ascii="Times New Roman" w:eastAsia="Times New Roman" w:hAnsi="Times New Roman" w:cs="Times New Roman"/>
+          <w:sz w:val="20"/>
+          <w:szCs w:val="20"/>
+          <w:lang w:eastAsia="en-GB"/>
+        </w:rPr>
+      </w:pPr>
+    </w:p>
+    <w:p>
+      <w:pPr>
+        <w:ind w:firstLine="720"/>
+        <w:jc w:val="both"/>
+        <w:rPr>
+          <w:rFonts w:ascii="Times New Roman" w:eastAsia="Times New Roman" w:hAnsi="Times New Roman" w:cs="Times New Roman"/>
+          <w:sz w:val="20"/>
+          <w:szCs w:val="20"/>
+          <w:lang w:eastAsia="en-GB"/>
+        </w:rPr>
+      </w:pPr>
+      <w:r>
+        <w:rPr>
+          <w:rFonts w:ascii="Times New Roman" w:eastAsia="Times New Roman" w:hAnsi="Times New Roman" w:cs="Times New Roman"/>
+          <w:color w:val="000000"/>
+          <w:sz w:val="20"/>
+          <w:szCs w:val="20"/>
+          <w:lang w:eastAsia="en-GB"/>
+        </w:rPr>
+        <w:t>Tentative for an event-loop diagram</w:t>
+      </w:r>
+    </w:p>
+    <w:p>
+      <w:pPr>
+        <w:spacing w:after="240"/>
+        <w:rPr>
+          <w:rFonts w:ascii="Times New Roman" w:eastAsia="Times New Roman" w:hAnsi="Times New Roman" w:cs="Times New Roman"/>
+          <w:sz w:val="20"/>
+          <w:szCs w:val="20"/>
+          <w:lang w:eastAsia="en-GB"/>
+        </w:rPr>
+      </w:pPr>
+      <w:r>
+        <w:rPr>
+          <w:rFonts w:ascii="Times New Roman" w:eastAsia="Times New Roman" w:hAnsi="Times New Roman" w:cs="Times New Roman"/>
+          <w:sz w:val="20"/>
+          <w:szCs w:val="20"/>
+          <w:lang w:eastAsia="en-GB"/>
+        </w:rPr>
+        <w:br/>
+      </w:r>
+      <w:r>
+        <w:rPr>
+          <w:rFonts w:ascii="Times New Roman" w:eastAsia="Times New Roman" w:hAnsi="Times New Roman" w:cs="Times New Roman"/>
           <w:sz w:val="20"/>
           <w:szCs w:val="20"/>
           <w:bdr w:val="none" w:sz="0" w:space="0" w:color="auto" w:frame="1"/>
@@ -1124,18 +942,16 @@
       <w:r>
         <w:rPr>
           <w:rFonts w:ascii="Times New Roman" w:eastAsia="Times New Roman" w:hAnsi="Times New Roman" w:cs="Times New Roman"/>
-          <w:color w:val="000000"/>
           <w:sz w:val="20"/>
           <w:szCs w:val="20"/>
           <w:bdr w:val="none" w:sz="0" w:space="0" w:color="auto" w:frame="1"/>
           <w:lang w:eastAsia="en-GB"/>
         </w:rPr>
-        <w:instrText xml:space="preserve"> INCLUDEPICTURE "https://lh4.googleusercontent.com/PU1WhnKjnbleJUhTKXDhSeQUv6jdxdYQKFfZSBZOPYEBGuc7ue63rTk7lR5fN944xTlBn5ww4cC6rOxQ0K_nMfnoDU9Sq-XM9Qk95Aj_PHizoP80tHR6wqLRrRfZrEbnPv3bHH6r" \* MERGEFORMATINET </w:instrText>
-      </w:r>
-      <w:r>
-        <w:rPr>
-          <w:rFonts w:ascii="Times New Roman" w:eastAsia="Times New Roman" w:hAnsi="Times New Roman" w:cs="Times New Roman"/>
-          <w:color w:val="000000"/>
+        <w:instrText xml:space="preserve"> INCLUDEPICTURE "https://lh5.googleusercontent.com/e1UOBr36ugMcEs-ieBxJq2WDzbtdaUV_ngu_AwxTJAjtyWx8_XHIeTuHxLLDhohj-5NagwZrW3kkThEUo3t4US2kSiY9E4UPYS20togQYwHyjroECPFXPeQtDmBo4u5z8pkx0JEW" \* MERGEFORMATINET </w:instrText>
+      </w:r>
+      <w:r>
+        <w:rPr>
+          <w:rFonts w:ascii="Times New Roman" w:eastAsia="Times New Roman" w:hAnsi="Times New Roman" w:cs="Times New Roman"/>
           <w:sz w:val="20"/>
           <w:szCs w:val="20"/>
           <w:bdr w:val="none" w:sz="0" w:space="0" w:color="auto" w:frame="1"/>
@@ -1147,17 +963,16 @@
         <w:rPr>
           <w:rFonts w:ascii="Times New Roman" w:eastAsia="Times New Roman" w:hAnsi="Times New Roman" w:cs="Times New Roman"/>
           <w:noProof/>
-          <w:color w:val="000000"/>
           <w:sz w:val="20"/>
           <w:szCs w:val="20"/>
           <w:bdr w:val="none" w:sz="0" w:space="0" w:color="auto" w:frame="1"/>
           <w:lang w:eastAsia="en-GB"/>
         </w:rPr>
         <w:drawing>
-          <wp:inline distT="0" distB="0" distL="0" distR="0" wp14:anchorId="41A49B3F" wp14:editId="6D85017D">
-            <wp:extent cx="5677593" cy="4292814"/>
+          <wp:inline distT="0" distB="0" distL="0" distR="0" wp14:anchorId="663AC106" wp14:editId="5F65F48F">
+            <wp:extent cx="5731510" cy="4332605"/>
             <wp:effectExtent l="0" t="0" r="0" b="0"/>
-            <wp:docPr id="1" name="Picture 1" descr="Diagram&#10;&#10;Description automatically generated"/>
+            <wp:docPr id="2" name="Picture 2" descr="Diagram&#10;&#10;Description automatically generated"/>
             <wp:cNvGraphicFramePr>
               <a:graphicFrameLocks xmlns:a="http://schemas.openxmlformats.org/drawingml/2006/main" noChangeAspect="1"/>
             </wp:cNvGraphicFramePr>
@@ -1165,26 +980,28 @@
               <a:graphicData uri="http://schemas.openxmlformats.org/drawingml/2006/picture">
                 <pic:pic xmlns:pic="http://schemas.openxmlformats.org/drawingml/2006/picture">
                   <pic:nvPicPr>
-                    <pic:cNvPr id="1" name="Picture 1" descr="Diagram&#10;&#10;Description automatically generated"/>
+                    <pic:cNvPr id="2" name="Picture 2" descr="Diagram&#10;&#10;Description automatically generated"/>
                     <pic:cNvPicPr>
                       <a:picLocks noChangeAspect="1" noChangeArrowheads="1"/>
                     </pic:cNvPicPr>
                   </pic:nvPicPr>
-                  <pic:blipFill rotWithShape="1">
-                    <a:blip r:embed="rId5" cstate="print">
+                  <pic:blipFill>
+                    <a:blip r:embed="rId5">
                       <a:extLst>
                         <a:ext uri="{28A0092B-C50C-407E-A947-70E740481C1C}">
                           <a14:useLocalDpi xmlns:a14="http://schemas.microsoft.com/office/drawing/2010/main" val="0"/>
                         </a:ext>
                       </a:extLst>
                     </a:blip>
-                    <a:srcRect r="14976" b="50389"/>
-                    <a:stretch/>
+                    <a:srcRect/>
+                    <a:stretch>
+                      <a:fillRect/>
+                    </a:stretch>
                   </pic:blipFill>
                   <pic:spPr bwMode="auto">
                     <a:xfrm>
                       <a:off x="0" y="0"/>
-                      <a:ext cx="5744073" cy="4343080"/>
+                      <a:ext cx="5731510" cy="4332605"/>
                     </a:xfrm>
                     <a:prstGeom prst="rect">
                       <a:avLst/>
@@ -1193,11 +1010,6 @@
                     <a:ln>
                       <a:noFill/>
                     </a:ln>
-                    <a:extLst>
-                      <a:ext uri="{53640926-AAD7-44D8-BBD7-CCE9431645EC}">
-                        <a14:shadowObscured xmlns:a14="http://schemas.microsoft.com/office/drawing/2010/main"/>
-                      </a:ext>
-                    </a:extLst>
                   </pic:spPr>
                 </pic:pic>
               </a:graphicData>
@@ -1208,7 +1020,6 @@
       <w:r>
         <w:rPr>
           <w:rFonts w:ascii="Times New Roman" w:eastAsia="Times New Roman" w:hAnsi="Times New Roman" w:cs="Times New Roman"/>
-          <w:color w:val="000000"/>
           <w:sz w:val="20"/>
           <w:szCs w:val="20"/>
           <w:bdr w:val="none" w:sz="0" w:space="0" w:color="auto" w:frame="1"/>
@@ -1219,18 +1030,6 @@
     </w:p>
     <w:p>
       <w:pPr>
-        <w:jc w:val="both"/>
-        <w:rPr>
-          <w:rFonts w:ascii="Times New Roman" w:eastAsia="Times New Roman" w:hAnsi="Times New Roman" w:cs="Times New Roman"/>
-          <w:sz w:val="20"/>
-          <w:szCs w:val="20"/>
-          <w:lang w:eastAsia="en-GB"/>
-        </w:rPr>
-      </w:pPr>
-    </w:p>
-    <w:p>
-      <w:pPr>
-        <w:jc w:val="both"/>
         <w:rPr>
           <w:rFonts w:ascii="Times New Roman" w:hAnsi="Times New Roman" w:cs="Times New Roman"/>
           <w:sz w:val="20"/>
@@ -1512,11 +1311,163 @@
       </w:rPr>
     </w:lvl>
   </w:abstractNum>
+  <w:abstractNum w:abstractNumId="2" w15:restartNumberingAfterBreak="0">
+    <w:nsid w:val="3C414F9D"/>
+    <w:multiLevelType w:val="multilevel"/>
+    <w:tmpl w:val="1D5E0B2E"/>
+    <w:lvl w:ilvl="0">
+      <w:start w:val="1"/>
+      <w:numFmt w:val="bullet"/>
+      <w:lvlText w:val=""/>
+      <w:lvlJc w:val="left"/>
+      <w:pPr>
+        <w:tabs>
+          <w:tab w:val="num" w:pos="720"/>
+        </w:tabs>
+        <w:ind w:left="720" w:hanging="360"/>
+      </w:pPr>
+      <w:rPr>
+        <w:rFonts w:ascii="Symbol" w:hAnsi="Symbol" w:hint="default"/>
+        <w:sz w:val="20"/>
+      </w:rPr>
+    </w:lvl>
+    <w:lvl w:ilvl="1" w:tentative="1">
+      <w:start w:val="1"/>
+      <w:numFmt w:val="bullet"/>
+      <w:lvlText w:val="o"/>
+      <w:lvlJc w:val="left"/>
+      <w:pPr>
+        <w:tabs>
+          <w:tab w:val="num" w:pos="1440"/>
+        </w:tabs>
+        <w:ind w:left="1440" w:hanging="360"/>
+      </w:pPr>
+      <w:rPr>
+        <w:rFonts w:ascii="Courier New" w:hAnsi="Courier New" w:hint="default"/>
+        <w:sz w:val="20"/>
+      </w:rPr>
+    </w:lvl>
+    <w:lvl w:ilvl="2" w:tentative="1">
+      <w:start w:val="1"/>
+      <w:numFmt w:val="bullet"/>
+      <w:lvlText w:val=""/>
+      <w:lvlJc w:val="left"/>
+      <w:pPr>
+        <w:tabs>
+          <w:tab w:val="num" w:pos="2160"/>
+        </w:tabs>
+        <w:ind w:left="2160" w:hanging="360"/>
+      </w:pPr>
+      <w:rPr>
+        <w:rFonts w:ascii="Wingdings" w:hAnsi="Wingdings" w:hint="default"/>
+        <w:sz w:val="20"/>
+      </w:rPr>
+    </w:lvl>
+    <w:lvl w:ilvl="3" w:tentative="1">
+      <w:start w:val="1"/>
+      <w:numFmt w:val="bullet"/>
+      <w:lvlText w:val=""/>
+      <w:lvlJc w:val="left"/>
+      <w:pPr>
+        <w:tabs>
+          <w:tab w:val="num" w:pos="2880"/>
+        </w:tabs>
+        <w:ind w:left="2880" w:hanging="360"/>
+      </w:pPr>
+      <w:rPr>
+        <w:rFonts w:ascii="Wingdings" w:hAnsi="Wingdings" w:hint="default"/>
+        <w:sz w:val="20"/>
+      </w:rPr>
+    </w:lvl>
+    <w:lvl w:ilvl="4" w:tentative="1">
+      <w:start w:val="1"/>
+      <w:numFmt w:val="bullet"/>
+      <w:lvlText w:val=""/>
+      <w:lvlJc w:val="left"/>
+      <w:pPr>
+        <w:tabs>
+          <w:tab w:val="num" w:pos="3600"/>
+        </w:tabs>
+        <w:ind w:left="3600" w:hanging="360"/>
+      </w:pPr>
+      <w:rPr>
+        <w:rFonts w:ascii="Wingdings" w:hAnsi="Wingdings" w:hint="default"/>
+        <w:sz w:val="20"/>
+      </w:rPr>
+    </w:lvl>
+    <w:lvl w:ilvl="5" w:tentative="1">
+      <w:start w:val="1"/>
+      <w:numFmt w:val="bullet"/>
+      <w:lvlText w:val=""/>
+      <w:lvlJc w:val="left"/>
+      <w:pPr>
+        <w:tabs>
+          <w:tab w:val="num" w:pos="4320"/>
+        </w:tabs>
+        <w:ind w:left="4320" w:hanging="360"/>
+      </w:pPr>
+      <w:rPr>
+        <w:rFonts w:ascii="Wingdings" w:hAnsi="Wingdings" w:hint="default"/>
+        <w:sz w:val="20"/>
+      </w:rPr>
+    </w:lvl>
+    <w:lvl w:ilvl="6" w:tentative="1">
+      <w:start w:val="1"/>
+      <w:numFmt w:val="bullet"/>
+      <w:lvlText w:val=""/>
+      <w:lvlJc w:val="left"/>
+      <w:pPr>
+        <w:tabs>
+          <w:tab w:val="num" w:pos="5040"/>
+        </w:tabs>
+        <w:ind w:left="5040" w:hanging="360"/>
+      </w:pPr>
+      <w:rPr>
+        <w:rFonts w:ascii="Wingdings" w:hAnsi="Wingdings" w:hint="default"/>
+        <w:sz w:val="20"/>
+      </w:rPr>
+    </w:lvl>
+    <w:lvl w:ilvl="7" w:tentative="1">
+      <w:start w:val="1"/>
+      <w:numFmt w:val="bullet"/>
+      <w:lvlText w:val=""/>
+      <w:lvlJc w:val="left"/>
+      <w:pPr>
+        <w:tabs>
+          <w:tab w:val="num" w:pos="5760"/>
+        </w:tabs>
+        <w:ind w:left="5760" w:hanging="360"/>
+      </w:pPr>
+      <w:rPr>
+        <w:rFonts w:ascii="Wingdings" w:hAnsi="Wingdings" w:hint="default"/>
+        <w:sz w:val="20"/>
+      </w:rPr>
+    </w:lvl>
+    <w:lvl w:ilvl="8" w:tentative="1">
+      <w:start w:val="1"/>
+      <w:numFmt w:val="bullet"/>
+      <w:lvlText w:val=""/>
+      <w:lvlJc w:val="left"/>
+      <w:pPr>
+        <w:tabs>
+          <w:tab w:val="num" w:pos="6480"/>
+        </w:tabs>
+        <w:ind w:left="6480" w:hanging="360"/>
+      </w:pPr>
+      <w:rPr>
+        <w:rFonts w:ascii="Wingdings" w:hAnsi="Wingdings" w:hint="default"/>
+        <w:sz w:val="20"/>
+      </w:rPr>
+    </w:lvl>
+  </w:abstractNum>
   <w:num w:numId="1">
     <w:abstractNumId w:val="0"/>
   </w:num>
   <w:num w:numId="2">
     <w:abstractNumId w:val="1"/>
+  </w:num>
+  <w:num w:numId="3">
+    <w:abstractNumId w:val="2"/>
   </w:num>
 </w:numbering>
 </file>

</xml_diff>